<commit_message>
Paigaldusjuhend (MV).docx faili lisatud juhised paketi ehitamiseks lähtekoodist
git-svn-id: https://svn.smit/tarkvara/edhs/trunk@101068 5fddf92a-9921-11dd-8d32-b999f448c456
</commit_message>
<xml_diff>
--- a/delta/doc/Paigaldusjuhend (MV).docx
+++ b/delta/doc/Paigaldusjuhend (MV).docx
@@ -13,10 +13,13 @@
       <w:bookmarkStart w:id="0" w:name="OLE_LINK1"/>
       <w:bookmarkStart w:id="1" w:name="OLE_LINK2"/>
       <w:r>
-        <w:t>MV</w:t>
-      </w:r>
-      <w:r>
-        <w:t xml:space="preserve"> DHS p</w:t>
+        <w:t>Delta</w:t>
+      </w:r>
+      <w:r>
+        <w:t xml:space="preserve"> </w:t>
+      </w:r>
+      <w:r>
+        <w:t>p</w:t>
       </w:r>
       <w:r>
         <w:t>aigaldusjuhend</w:t>
@@ -322,6 +325,100 @@
           </w:p>
         </w:tc>
       </w:tr>
+      <w:tr>
+        <w:trPr>
+          <w:ins w:id="2" w:author="Alar Kvell" w:date="2011-04-08T01:09:00Z"/>
+        </w:trPr>
+        <w:tc>
+          <w:tcPr>
+            <w:tcW w:w="1008" w:type="dxa"/>
+          </w:tcPr>
+          <w:p>
+            <w:pPr>
+              <w:pStyle w:val="Header"/>
+              <w:tabs>
+                <w:tab w:val="clear" w:pos="4153"/>
+                <w:tab w:val="clear" w:pos="8306"/>
+              </w:tabs>
+              <w:rPr>
+                <w:ins w:id="3" w:author="Alar Kvell" w:date="2011-04-08T01:09:00Z"/>
+                <w:sz w:val="16"/>
+              </w:rPr>
+            </w:pPr>
+            <w:ins w:id="4" w:author="Alar Kvell" w:date="2011-04-08T01:09:00Z">
+              <w:r>
+                <w:rPr>
+                  <w:sz w:val="16"/>
+                </w:rPr>
+                <w:t>1.2</w:t>
+              </w:r>
+            </w:ins>
+          </w:p>
+        </w:tc>
+        <w:tc>
+          <w:tcPr>
+            <w:tcW w:w="1440" w:type="dxa"/>
+          </w:tcPr>
+          <w:p>
+            <w:pPr>
+              <w:rPr>
+                <w:ins w:id="5" w:author="Alar Kvell" w:date="2011-04-08T01:09:00Z"/>
+                <w:sz w:val="16"/>
+              </w:rPr>
+            </w:pPr>
+            <w:ins w:id="6" w:author="Alar Kvell" w:date="2011-04-08T01:09:00Z">
+              <w:r>
+                <w:rPr>
+                  <w:sz w:val="16"/>
+                </w:rPr>
+                <w:t>Alar Kvell</w:t>
+              </w:r>
+            </w:ins>
+          </w:p>
+        </w:tc>
+        <w:tc>
+          <w:tcPr>
+            <w:tcW w:w="1980" w:type="dxa"/>
+          </w:tcPr>
+          <w:p>
+            <w:pPr>
+              <w:rPr>
+                <w:ins w:id="7" w:author="Alar Kvell" w:date="2011-04-08T01:09:00Z"/>
+                <w:sz w:val="16"/>
+              </w:rPr>
+            </w:pPr>
+            <w:ins w:id="8" w:author="Alar Kvell" w:date="2011-04-08T01:09:00Z">
+              <w:r>
+                <w:rPr>
+                  <w:sz w:val="16"/>
+                </w:rPr>
+                <w:t>07.04.2011</w:t>
+              </w:r>
+            </w:ins>
+          </w:p>
+        </w:tc>
+        <w:tc>
+          <w:tcPr>
+            <w:tcW w:w="5426" w:type="dxa"/>
+          </w:tcPr>
+          <w:p>
+            <w:pPr>
+              <w:rPr>
+                <w:ins w:id="9" w:author="Alar Kvell" w:date="2011-04-08T01:09:00Z"/>
+                <w:sz w:val="16"/>
+              </w:rPr>
+            </w:pPr>
+            <w:ins w:id="10" w:author="Alar Kvell" w:date="2011-04-08T01:10:00Z">
+              <w:r>
+                <w:rPr>
+                  <w:sz w:val="16"/>
+                </w:rPr>
+                <w:t>Lisatud juhised paki ehitamiseks lähtekoodist</w:t>
+              </w:r>
+            </w:ins>
+          </w:p>
+        </w:tc>
+      </w:tr>
     </w:tbl>
     <w:p/>
     <w:p>
@@ -329,17 +426,20 @@
         <w:pStyle w:val="Heading2"/>
         <w:spacing w:line="360" w:lineRule="auto"/>
       </w:pPr>
-      <w:bookmarkStart w:id="2" w:name="_Ref50186911"/>
+      <w:bookmarkStart w:id="11" w:name="_Ref50186911"/>
       <w:r>
         <w:t>Sissejuhatus</w:t>
       </w:r>
     </w:p>
     <w:p>
       <w:r>
-        <w:t>MV</w:t>
-      </w:r>
-      <w:r>
-        <w:t xml:space="preserve"> DHS on Java EE tehnoloogial põhinev ja Alfresco (C</w:t>
+        <w:t>Delta</w:t>
+      </w:r>
+      <w:r>
+        <w:t xml:space="preserve"> </w:t>
+      </w:r>
+      <w:r>
+        <w:t>on Java EE tehnoloogial põhinev ja Alfresco (C</w:t>
       </w:r>
       <w:r>
         <w:t xml:space="preserve">ommunity </w:t>
@@ -351,25 +451,25 @@
         <w:t>dition</w:t>
       </w:r>
       <w:r>
-        <w:t xml:space="preserve"> 3.2 final) põhjal ehitatud dokumendihaldustarkvara.</w:t>
+        <w:t xml:space="preserve"> 3.2 final) põhjal ehitatud dokumendihaldus</w:t>
+      </w:r>
+      <w:r>
+        <w:t>süsteem ehk DHS</w:t>
+      </w:r>
+      <w:r>
+        <w:t>.</w:t>
       </w:r>
     </w:p>
     <w:p/>
     <w:p>
       <w:r>
-        <w:t xml:space="preserve">Käesolev dokument kirjeldab </w:t>
-      </w:r>
-      <w:r>
-        <w:t>MV</w:t>
-      </w:r>
-      <w:r>
-        <w:t xml:space="preserve"> DHS tarkvara paigaldamist kliendi testkeskkonda ja on mõeldud kasutamiseks </w:t>
-      </w:r>
-      <w:r>
-        <w:t>Andmevara</w:t>
-      </w:r>
-      <w:r>
-        <w:t xml:space="preserve"> administraatoritele.</w:t>
+        <w:t xml:space="preserve">Käesolev dokument kirjeldab DHS tarkvara paigaldamist kliendi testkeskkonda ja on mõeldud kasutamiseks </w:t>
+      </w:r>
+      <w:r>
+        <w:t>süsteemi</w:t>
+      </w:r>
+      <w:r>
+        <w:t>administraatoritele.</w:t>
       </w:r>
     </w:p>
     <w:p/>
@@ -425,21 +525,6 @@
         <w:rPr>
           <w:i/>
         </w:rPr>
-        <w:t>MIS</w:t>
-      </w:r>
-      <w:r>
-        <w:tab/>
-      </w:r>
-      <w:r>
-        <w:tab/>
-        <w:t>Maajärelmaksu Infosüsteem</w:t>
-      </w:r>
-    </w:p>
-    <w:p>
-      <w:r>
-        <w:rPr>
-          <w:i/>
-        </w:rPr>
         <w:t>WAR</w:t>
       </w:r>
       <w:r>
@@ -664,13 +749,14 @@
           <w:numId w:val="36"/>
         </w:numPr>
       </w:pPr>
-      <w:r>
-        <w:t>DHS p</w:t>
-      </w:r>
-      <w:r>
-        <w:t>aigaldusjuhend</w:t>
-      </w:r>
-    </w:p>
+      <w:moveToRangeStart w:id="12" w:author="Alar Kvell" w:date="2011-04-07T15:03:00Z" w:name="move289951965"/>
+      <w:moveTo w:id="13" w:author="Alar Kvell" w:date="2011-04-07T15:03:00Z">
+        <w:r>
+          <w:t>DHS rakenduse WAR fail – dhs.war</w:t>
+        </w:r>
+      </w:moveTo>
+    </w:p>
+    <w:moveToRangeEnd w:id="12"/>
     <w:p>
       <w:pPr>
         <w:pStyle w:val="ListParagraph"/>
@@ -680,11 +766,32 @@
         </w:numPr>
       </w:pPr>
       <w:r>
-        <w:t>Näidis konfiguratsioonifailid</w:t>
-      </w:r>
-      <w:r>
-        <w:t xml:space="preserve"> DHS, CAS, Tomcat jaoks</w:t>
-      </w:r>
+        <w:t>DHS p</w:t>
+      </w:r>
+      <w:r>
+        <w:t>aigaldusjuhend</w:t>
+      </w:r>
+      <w:ins w:id="14" w:author="Alar Kvell" w:date="2011-04-07T14:52:00Z">
+        <w:r>
+          <w:t xml:space="preserve"> </w:t>
+        </w:r>
+      </w:ins>
+      <w:ins w:id="15" w:author="Alar Kvell" w:date="2011-04-07T14:53:00Z">
+        <w:r>
+          <w:t>(kui on muutunud võrr</w:t>
+        </w:r>
+        <w:r>
+          <w:t>eldes viimases pakis sisaldunuga</w:t>
+        </w:r>
+      </w:ins>
+      <w:ins w:id="16" w:author="Alar Kvell" w:date="2011-04-07T14:55:00Z">
+        <w:r>
+          <w:rPr>
+            <w:lang w:val="en-US"/>
+          </w:rPr>
+          <w:t>)</w:t>
+        </w:r>
+      </w:ins>
     </w:p>
     <w:p>
       <w:pPr>
@@ -693,10 +800,40 @@
           <w:ilvl w:val="0"/>
           <w:numId w:val="36"/>
         </w:numPr>
-      </w:pPr>
-      <w:r>
-        <w:t>DHS rakenduse WAR fail – dhs.war</w:t>
-      </w:r>
+        <w:rPr>
+          <w:del w:id="17" w:author="Alar Kvell" w:date="2011-04-08T00:51:00Z"/>
+        </w:rPr>
+      </w:pPr>
+      <w:r>
+        <w:t>Näidis konfiguratsioonifailid</w:t>
+      </w:r>
+      <w:r>
+        <w:t xml:space="preserve"> </w:t>
+      </w:r>
+      <w:ins w:id="18" w:author="Alar Kvell" w:date="2011-04-07T15:03:00Z">
+        <w:r>
+          <w:t xml:space="preserve">ja skriptid </w:t>
+        </w:r>
+      </w:ins>
+      <w:r>
+        <w:t>DHS, CAS, Tomcat jaoks</w:t>
+      </w:r>
+      <w:ins w:id="19" w:author="Alar Kvell" w:date="2011-04-07T14:55:00Z">
+        <w:r>
+          <w:t xml:space="preserve"> (kui on </w:t>
+        </w:r>
+      </w:ins>
+      <w:ins w:id="20" w:author="Alar Kvell" w:date="2011-04-07T15:03:00Z">
+        <w:r>
+          <w:t>tegemist kõige esimese paigaldusega</w:t>
+        </w:r>
+        <w:r>
+          <w:rPr>
+            <w:lang w:val="en-US"/>
+          </w:rPr>
+          <w:t>)</w:t>
+        </w:r>
+      </w:ins>
     </w:p>
     <w:p>
       <w:pPr>
@@ -706,10 +843,14 @@
           <w:numId w:val="36"/>
         </w:numPr>
       </w:pPr>
-      <w:r>
-        <w:t>Autentimis rakenduse (CAS) WAR fail – cas.war</w:t>
-      </w:r>
-    </w:p>
+      <w:moveFromRangeStart w:id="21" w:author="Alar Kvell" w:date="2011-04-07T15:03:00Z" w:name="move289951965"/>
+      <w:moveFrom w:id="22" w:author="Alar Kvell" w:date="2011-04-07T15:03:00Z">
+        <w:r>
+          <w:t>DHS rakenduse WAR fail – dhs.war</w:t>
+        </w:r>
+      </w:moveFrom>
+    </w:p>
+    <w:moveFromRangeEnd w:id="21"/>
     <w:p>
       <w:pPr>
         <w:pStyle w:val="ListParagraph"/>
@@ -719,8 +860,19 @@
         </w:numPr>
       </w:pPr>
       <w:r>
-        <w:t>MSO teenuse paigaldusjuhend</w:t>
-      </w:r>
+        <w:t>Autentimis rakenduse (CAS) WAR fail – cas.war</w:t>
+      </w:r>
+      <w:ins w:id="23" w:author="Alar Kvell" w:date="2011-04-07T14:55:00Z">
+        <w:r>
+          <w:t xml:space="preserve"> (kui on muutunud võrreldes viimases pakis sisaldunuga</w:t>
+        </w:r>
+        <w:r>
+          <w:rPr>
+            <w:lang w:val="en-US"/>
+          </w:rPr>
+          <w:t>)</w:t>
+        </w:r>
+      </w:ins>
     </w:p>
     <w:p>
       <w:pPr>
@@ -731,12 +883,47 @@
         </w:numPr>
       </w:pPr>
       <w:r>
+        <w:t>MSO teenuse paigaldusjuhend</w:t>
+      </w:r>
+      <w:ins w:id="24" w:author="Alar Kvell" w:date="2011-04-07T14:55:00Z">
+        <w:r>
+          <w:t xml:space="preserve"> (kui on muutunud võrreldes viimases pakis sisaldunuga</w:t>
+        </w:r>
+        <w:r>
+          <w:rPr>
+            <w:lang w:val="en-US"/>
+          </w:rPr>
+          <w:t>)</w:t>
+        </w:r>
+      </w:ins>
+    </w:p>
+    <w:p>
+      <w:pPr>
+        <w:pStyle w:val="ListParagraph"/>
+        <w:numPr>
+          <w:ilvl w:val="0"/>
+          <w:numId w:val="36"/>
+        </w:numPr>
+      </w:pPr>
+      <w:r>
         <w:t>MSO teenuse rakenduse failid – mso-service.zip</w:t>
       </w:r>
+      <w:ins w:id="25" w:author="Alar Kvell" w:date="2011-04-07T14:55:00Z">
+        <w:r>
+          <w:t xml:space="preserve"> (kui on muutunud võrreldes viimases pakis sisaldunuga</w:t>
+        </w:r>
+        <w:r>
+          <w:rPr>
+            <w:lang w:val="en-US"/>
+          </w:rPr>
+          <w:t>)</w:t>
+        </w:r>
+      </w:ins>
     </w:p>
     <w:p/>
     <w:p>
       <w:r>
+        <w:lastRenderedPageBreak/>
         <w:t xml:space="preserve">Koos </w:t>
       </w:r>
       <w:r>
@@ -758,13 +945,63 @@
         <w:t xml:space="preserve">rakenduse WAR </w:t>
       </w:r>
       <w:r>
-        <w:t xml:space="preserve">failid, vastavalt dhs.war ja cas.war paigaldatakse </w:t>
+        <w:t xml:space="preserve">failid, vastavalt dhs.war ja cas.war </w:t>
+      </w:r>
+      <w:ins w:id="26" w:author="Alar Kvell" w:date="2011-04-07T14:56:00Z">
+        <w:r>
+          <w:t xml:space="preserve">peab </w:t>
+        </w:r>
+      </w:ins>
+      <w:r>
+        <w:t>paigalda</w:t>
+      </w:r>
+      <w:del w:id="27" w:author="Alar Kvell" w:date="2011-04-07T14:56:00Z">
+        <w:r>
+          <w:delText>takse</w:delText>
+        </w:r>
+      </w:del>
+      <w:ins w:id="28" w:author="Alar Kvell" w:date="2011-04-07T14:56:00Z">
+        <w:r>
+          <w:t>ma</w:t>
+        </w:r>
+      </w:ins>
+      <w:r>
+        <w:t xml:space="preserve"> </w:t>
       </w:r>
       <w:r>
         <w:t xml:space="preserve">käesoleva projekti levitusskeemi järgi samasse </w:t>
       </w:r>
       <w:r>
-        <w:t>Tomcat’i rakendusserverisse.</w:t>
+        <w:t>Tomcat’i rakendusserverisse</w:t>
+      </w:r>
+      <w:ins w:id="29" w:author="Alar Kvell" w:date="2011-04-07T14:57:00Z">
+        <w:r>
+          <w:t xml:space="preserve"> (DHS</w:t>
+        </w:r>
+      </w:ins>
+      <w:ins w:id="30" w:author="Alar Kvell" w:date="2011-04-07T14:56:00Z">
+        <w:r>
+          <w:t xml:space="preserve"> rakendus</w:t>
+        </w:r>
+      </w:ins>
+      <w:ins w:id="31" w:author="Alar Kvell" w:date="2011-04-07T14:57:00Z">
+        <w:r>
+          <w:t>e IMAP autentimine Kerberos kaudu sõltub sellest et CAS rakendus</w:t>
+        </w:r>
+      </w:ins>
+      <w:ins w:id="32" w:author="Alar Kvell" w:date="2011-04-07T14:58:00Z">
+        <w:r>
+          <w:t xml:space="preserve"> oleks käivitatud samas Java virtuaalmasinas</w:t>
+        </w:r>
+        <w:r>
+          <w:rPr>
+            <w:lang w:val="en-US"/>
+          </w:rPr>
+          <w:t>)</w:t>
+        </w:r>
+      </w:ins>
+      <w:r>
+        <w:t>.</w:t>
       </w:r>
       <w:r>
         <w:t xml:space="preserve"> </w:t>
@@ -773,7 +1010,6 @@
         <w:t xml:space="preserve">Kasutaja arvutist ei pöörduta otse </w:t>
       </w:r>
       <w:r>
-        <w:lastRenderedPageBreak/>
         <w:t xml:space="preserve">Tomcat’i </w:t>
       </w:r>
       <w:r>
@@ -911,14 +1147,92 @@
     </w:p>
     <w:p/>
     <w:p>
-      <w:r>
-        <w:t>Käesolev juhend eeldab, et DHS ja MIS jaoks on kummalegi eraldi Tomcat rakendusserveri instants. Kui DHS (koos selle juurde käiva autentimisrakendusega</w:t>
+      <w:ins w:id="33" w:author="Alar Kvell" w:date="2011-04-07T15:00:00Z">
+        <w:r>
+          <w:t>Teis</w:t>
+        </w:r>
+      </w:ins>
+      <w:ins w:id="34" w:author="Alar Kvell" w:date="2011-04-07T15:01:00Z">
+        <w:r>
+          <w:t>ed</w:t>
+        </w:r>
+      </w:ins>
+      <w:ins w:id="35" w:author="Alar Kvell" w:date="2011-04-07T15:00:00Z">
+        <w:r>
+          <w:t xml:space="preserve"> </w:t>
+        </w:r>
+      </w:ins>
+      <w:ins w:id="36" w:author="Alar Kvell" w:date="2011-04-07T14:59:00Z">
+        <w:r>
+          <w:t xml:space="preserve">rakendused </w:t>
+        </w:r>
+      </w:ins>
+      <w:ins w:id="37" w:author="Alar Kvell" w:date="2011-04-07T15:00:00Z">
+        <w:r>
+          <w:t xml:space="preserve">peale CAS rakenduse </w:t>
+        </w:r>
+      </w:ins>
+      <w:ins w:id="38" w:author="Alar Kvell" w:date="2011-04-07T15:02:00Z">
+        <w:r>
+          <w:t>(nt. M</w:t>
+        </w:r>
+      </w:ins>
+      <w:ins w:id="39" w:author="Alar Kvell" w:date="2011-04-08T01:18:00Z">
+        <w:r>
+          <w:t>aa</w:t>
+        </w:r>
+      </w:ins>
+      <w:ins w:id="40" w:author="Alar Kvell" w:date="2011-04-08T01:21:00Z">
+        <w:r>
+          <w:t>I</w:t>
+        </w:r>
+      </w:ins>
+      <w:ins w:id="41" w:author="Alar Kvell" w:date="2011-04-07T15:02:00Z">
+        <w:r>
+          <w:t xml:space="preserve">S, ADR, </w:t>
+        </w:r>
+      </w:ins>
+      <w:ins w:id="42" w:author="Alar Kvell" w:date="2011-04-07T15:05:00Z">
+        <w:r>
+          <w:t xml:space="preserve">dhs2adr </w:t>
+        </w:r>
+      </w:ins>
+      <w:ins w:id="43" w:author="Alar Kvell" w:date="2011-04-07T15:02:00Z">
+        <w:r>
+          <w:t xml:space="preserve">jm) </w:t>
+        </w:r>
+      </w:ins>
+      <w:ins w:id="44" w:author="Alar Kvell" w:date="2011-04-07T15:01:00Z">
+        <w:r>
+          <w:t>ei ole käesoleva projekti levitusskeemi järgi ette nähtud paigaldamiseks samasse Tomcat rakendusserveri instantsi</w:t>
+        </w:r>
+      </w:ins>
+      <w:del w:id="45" w:author="Alar Kvell" w:date="2011-04-07T15:01:00Z">
+        <w:r>
+          <w:delText>Käesolev juhend eeldab, et DHS ja MIS jaoks on kummalegi eraldi Tomcat rakendusserveri instants</w:delText>
+        </w:r>
+      </w:del>
+      <w:r>
+        <w:t>. Kui DHS (koos selle juurde käiva autentimisrakendusega</w:t>
       </w:r>
       <w:r>
         <w:t xml:space="preserve"> CAS</w:t>
       </w:r>
       <w:r>
-        <w:t xml:space="preserve">) paigaldatakse omaette Tomcat’i, siis on see MIS’i rakendusest sõltumatu </w:t>
+        <w:t xml:space="preserve">) paigaldatakse omaette Tomcat’i, siis on see </w:t>
+      </w:r>
+      <w:del w:id="46" w:author="Alar Kvell" w:date="2011-04-07T15:02:00Z">
+        <w:r>
+          <w:delText xml:space="preserve">MIS’i </w:delText>
+        </w:r>
+      </w:del>
+      <w:ins w:id="47" w:author="Alar Kvell" w:date="2011-04-07T15:02:00Z">
+        <w:r>
+          <w:t xml:space="preserve">teistest </w:t>
+        </w:r>
+      </w:ins>
+      <w:r>
+        <w:t xml:space="preserve">rakendusest sõltumatu </w:t>
       </w:r>
       <w:r>
         <w:t>–</w:t>
@@ -946,7 +1260,7 @@
       </w:r>
     </w:p>
     <w:p/>
-    <w:bookmarkEnd w:id="2"/>
+    <w:bookmarkEnd w:id="11"/>
     <w:p>
       <w:pPr>
         <w:pStyle w:val="Heading2"/>
@@ -993,6 +1307,11 @@
       <w:r>
         <w:t>Java Cryptography Extension (JCE) Unlimited Strength Jurisdiction Policy Files 6</w:t>
       </w:r>
+      <w:ins w:id="48" w:author="Alar Kvell" w:date="2011-04-08T00:28:00Z">
+        <w:r>
+          <w:t xml:space="preserve"> (kui soovitakse kasutada OCSP kehtivuskinnitusteenusele ligipääsuks juurdepääsutõendi faili)</w:t>
+        </w:r>
+      </w:ins>
     </w:p>
     <w:p>
       <w:pPr>
@@ -1044,6 +1363,21 @@
         </w:rPr>
         <w:t>Apache httpd</w:t>
       </w:r>
+      <w:ins w:id="49" w:author="Alar Kvell" w:date="2011-04-07T15:07:00Z">
+        <w:r>
+          <w:rPr>
+            <w:szCs w:val="20"/>
+          </w:rPr>
+          <w:t xml:space="preserve"> (võib ka mujal serveris paikneda</w:t>
+        </w:r>
+        <w:r>
+          <w:rPr>
+            <w:szCs w:val="20"/>
+            <w:lang w:val="en-US"/>
+          </w:rPr>
+          <w:t>)</w:t>
+        </w:r>
+      </w:ins>
     </w:p>
     <w:p>
       <w:pPr>
@@ -1135,6 +1469,7 @@
         </w:numPr>
       </w:pPr>
       <w:r>
+        <w:lastRenderedPageBreak/>
         <w:t>SMTP server e-mailide välja saatmiseks – aadress ja port (tavaliselt TCP/25) määratavad konfist</w:t>
       </w:r>
     </w:p>
@@ -1635,6 +1970,7 @@
         </w:numPr>
       </w:pPr>
       <w:r>
+        <w:lastRenderedPageBreak/>
         <w:t xml:space="preserve">seadistada VirtualHost kasutama ID-kaardiga autentimist (juhendi alusena on kasutatud </w:t>
       </w:r>
       <w:r>
@@ -1711,7 +2047,6 @@
         <w:jc w:val="left"/>
       </w:pPr>
       <w:r>
-        <w:lastRenderedPageBreak/>
         <w:t>wget -O "JUUR-SK.crt" http://www.sk.ee/files/JUUR-SK.PEM.cer</w:t>
       </w:r>
     </w:p>
@@ -2039,6 +2374,9 @@
       </w:r>
       <w:r>
         <w:br/>
+      </w:r>
+      <w:r>
+        <w:lastRenderedPageBreak/>
         <w:t>&lt;%@ page session="false" %&gt;</w:t>
       </w:r>
       <w:r>
@@ -2117,7 +2455,6 @@
         <w:ind w:left="720"/>
       </w:pPr>
       <w:r>
-        <w:lastRenderedPageBreak/>
         <w:t>Password väärtus võib olla teistsugune, see tuleb rakenduse seadistusfailis hiljem ära määrata.</w:t>
       </w:r>
     </w:p>
@@ -2388,7 +2725,16 @@
         <w:rPr>
           <w:lang w:val="en-US"/>
         </w:rPr>
-        <w:t>(rohkem võib ka olla)</w:t>
+        <w:t>(</w:t>
+      </w:r>
+      <w:r>
+        <w:t>rohkem võib</w:t>
+      </w:r>
+      <w:r>
+        <w:rPr>
+          <w:lang w:val="en-US"/>
+        </w:rPr>
+        <w:t xml:space="preserve"> ka olla)</w:t>
       </w:r>
       <w:r>
         <w:t xml:space="preserve"> 14 MB</w:t>
@@ -2442,6 +2788,7 @@
         </w:numPr>
       </w:pPr>
       <w:r>
+        <w:lastRenderedPageBreak/>
         <w:t>external.authentication.defaultAdministratorUserNames</w:t>
       </w:r>
       <w:r>
@@ -2535,7 +2882,6 @@
         </w:numPr>
       </w:pPr>
       <w:r>
-        <w:lastRenderedPageBreak/>
         <w:t>ldap.synchronization.java.naming</w:t>
       </w:r>
       <w:r>
@@ -2893,7 +3239,6 @@
         <w:jc w:val="left"/>
       </w:pPr>
       <w:r>
-        <w:lastRenderedPageBreak/>
         <w:t>NB! DHS rakenduse käivitumisel ei kontrollita juurdepääsutõendi korrektsust. Kui juurdepääsutõendiga on probleem, siis see tuleb välja alles esimesel kasutaja poolt rakenduses sooritataval tegevusel, mis on seotud id-kaardiga või digiallkirjaga (vt. peatükid 10.3 ja 10.4). Seega peate ise jälgima, millal juurdepääsutõend aeguma hakkab.</w:t>
       </w:r>
     </w:p>
@@ -3143,6 +3488,7 @@
         </w:numPr>
       </w:pPr>
       <w:r>
+        <w:lastRenderedPageBreak/>
         <w:t>jdigidoc.pkcs12.passwd</w:t>
       </w:r>
     </w:p>
@@ -3211,11 +3557,7 @@
       </w:r>
       <w:r>
         <w:br/>
-        <w:t xml:space="preserve">Seiskamine on vajalik seepärast, et DHS rakendus ei toeta undeploy’mist/redeploy’mist – </w:t>
-      </w:r>
-      <w:r>
-        <w:lastRenderedPageBreak/>
-        <w:t>uue versiooni paigaldamiseks (või mingil muul põhjusel rakenduse (uuesti) käivitamiseks) peab eelnevalt Tomcat rakendusserveri seiskama! Üheks põhjuseks on see, et rakenduse mahukuse tõttu võib redeploy ilma serverit seiskamata (vana versiooni otsa deploytakse uus versioon nii et server kogu aeg töötab) tekitada vea OutOfMemoryError: PermGen space, mis tuleneb levinud Java EE rakenduste probleemist, kus paljud teegid jätavad undeploy järel osa ressursse PermGen mälualasse alles.</w:t>
+        <w:t>Seiskamine on vajalik seepärast, et DHS rakendus ei toeta undeploy’mist/redeploy’mist – uue versiooni paigaldamiseks (või mingil muul põhjusel rakenduse (uuesti) käivitamiseks) peab eelnevalt Tomcat rakendusserveri seiskama! Üheks põhjuseks on see, et rakenduse mahukuse tõttu võib redeploy ilma serverit seiskamata (vana versiooni otsa deploytakse uus versioon nii et server kogu aeg töötab) tekitada vea OutOfMemoryError: PermGen space, mis tuleneb levinud Java EE rakenduste probleemist, kus paljud teegid jätavad undeploy järel osa ressursse PermGen mälualasse alles.</w:t>
       </w:r>
     </w:p>
     <w:p>
@@ -3226,6 +3568,62 @@
           <w:numId w:val="23"/>
         </w:numPr>
         <w:jc w:val="left"/>
+        <w:rPr>
+          <w:ins w:id="50" w:author="Alar Kvell" w:date="2011-04-08T00:19:00Z"/>
+        </w:rPr>
+      </w:pPr>
+      <w:ins w:id="51" w:author="Alar Kvell" w:date="2011-04-04T09:24:00Z">
+        <w:r>
+          <w:t xml:space="preserve">Kontrollige, et pärast Tomcat’i seiskamist oleks seisatud ka </w:t>
+        </w:r>
+      </w:ins>
+      <w:ins w:id="52" w:author="Alar Kvell" w:date="2011-04-04T09:25:00Z">
+        <w:r>
+          <w:t xml:space="preserve">OpenOffice protsess (soffice), mis DHS’i alt käivitatud oli. Kui </w:t>
+        </w:r>
+      </w:ins>
+      <w:ins w:id="53" w:author="Alar Kvell" w:date="2011-04-04T09:26:00Z">
+        <w:r>
+          <w:t xml:space="preserve">OpenOffice protsess </w:t>
+        </w:r>
+      </w:ins>
+      <w:ins w:id="54" w:author="Alar Kvell" w:date="2011-04-04T09:27:00Z">
+        <w:r>
+          <w:t>ei ole seisatud, siis peab selle seiskama (kill). Kui OpenOffice protsess ei allu seiskamisele, siis peab selle seiskama jõuga (kill -9).</w:t>
+        </w:r>
+      </w:ins>
+    </w:p>
+    <w:p>
+      <w:pPr>
+        <w:pStyle w:val="ListParagraph"/>
+        <w:numPr>
+          <w:ilvl w:val="0"/>
+          <w:numId w:val="23"/>
+        </w:numPr>
+        <w:jc w:val="left"/>
+        <w:rPr>
+          <w:ins w:id="55" w:author="Alar Kvell" w:date="2011-04-04T09:24:00Z"/>
+        </w:rPr>
+      </w:pPr>
+      <w:ins w:id="56" w:author="Alar Kvell" w:date="2011-04-08T00:19:00Z">
+        <w:r>
+          <w:t xml:space="preserve">Kui tegemist on versiooniuuendusega, siis teostada andmete varundamine (vt. peatükk </w:t>
+        </w:r>
+      </w:ins>
+      <w:ins w:id="57" w:author="Alar Kvell" w:date="2011-04-08T00:20:00Z">
+        <w:r>
+          <w:t>7).</w:t>
+        </w:r>
+      </w:ins>
+    </w:p>
+    <w:p>
+      <w:pPr>
+        <w:pStyle w:val="ListParagraph"/>
+        <w:numPr>
+          <w:ilvl w:val="0"/>
+          <w:numId w:val="23"/>
+        </w:numPr>
+        <w:jc w:val="left"/>
       </w:pPr>
       <w:r>
         <w:t>Kui tegemist on versiooniuuendusega (s.t. Tomcat’is on varem paigaldatud dhs.war), siis kustutage eelneva paigaldusega seotud kõik failid:</w:t>
@@ -3292,31 +3690,45 @@
           <w:ilvl w:val="0"/>
           <w:numId w:val="23"/>
         </w:numPr>
-      </w:pPr>
-      <w:r>
-        <w:t xml:space="preserve">Paigutage dhs.war </w:t>
-      </w:r>
-      <w:r>
-        <w:t>ja</w:t>
-      </w:r>
-      <w:r>
-        <w:t>/</w:t>
-      </w:r>
-      <w:r>
-        <w:t>või</w:t>
-      </w:r>
-      <w:r>
-        <w:t xml:space="preserve"> cas.war </w:t>
-      </w:r>
-      <w:r>
-        <w:t xml:space="preserve">fail </w:t>
-      </w:r>
-      <w:r>
-        <w:t xml:space="preserve">kataloogi </w:t>
-      </w:r>
-      <w:r>
-        <w:t>/home/dhs/tomcat/webapps/</w:t>
-      </w:r>
+        <w:rPr>
+          <w:ins w:id="58" w:author="Alar Kvell" w:date="2011-04-08T00:40:00Z"/>
+        </w:rPr>
+      </w:pPr>
+      <w:ins w:id="59" w:author="Alar Kvell" w:date="2011-04-08T00:40:00Z">
+        <w:r>
+          <w:t xml:space="preserve">Kui dhs.war </w:t>
+        </w:r>
+      </w:ins>
+      <w:ins w:id="60" w:author="Alar Kvell" w:date="2011-04-08T00:41:00Z">
+        <w:r>
+          <w:t>ja/</w:t>
+        </w:r>
+      </w:ins>
+      <w:ins w:id="61" w:author="Alar Kvell" w:date="2011-04-08T00:40:00Z">
+        <w:r>
+          <w:t>või cas</w:t>
+        </w:r>
+      </w:ins>
+      <w:ins w:id="62" w:author="Alar Kvell" w:date="2011-04-08T00:41:00Z">
+        <w:r>
+          <w:t>.war failinimi ei ole täpselt sellisel kujul (näiteks on dhs-2.1.1.46.war vms), siis nimetada fail</w:t>
+        </w:r>
+      </w:ins>
+      <w:ins w:id="63" w:author="Alar Kvell" w:date="2011-04-08T00:42:00Z">
+        <w:r>
+          <w:t>id</w:t>
+        </w:r>
+      </w:ins>
+      <w:ins w:id="64" w:author="Alar Kvell" w:date="2011-04-08T00:41:00Z">
+        <w:r>
+          <w:t xml:space="preserve"> ümber</w:t>
+        </w:r>
+      </w:ins>
+      <w:ins w:id="65" w:author="Alar Kvell" w:date="2011-04-08T00:42:00Z">
+        <w:r>
+          <w:t xml:space="preserve"> et nimi oleks kujul dhs.war ja cas.war</w:t>
+        </w:r>
+      </w:ins>
     </w:p>
     <w:p>
       <w:pPr>
@@ -3327,6 +3739,39 @@
         </w:numPr>
       </w:pPr>
       <w:r>
+        <w:t xml:space="preserve">Paigutage dhs.war </w:t>
+      </w:r>
+      <w:r>
+        <w:t>ja</w:t>
+      </w:r>
+      <w:r>
+        <w:t>/</w:t>
+      </w:r>
+      <w:r>
+        <w:t>või</w:t>
+      </w:r>
+      <w:r>
+        <w:t xml:space="preserve"> cas.war </w:t>
+      </w:r>
+      <w:r>
+        <w:t xml:space="preserve">fail </w:t>
+      </w:r>
+      <w:r>
+        <w:t xml:space="preserve">kataloogi </w:t>
+      </w:r>
+      <w:r>
+        <w:t>/home/dhs/tomcat/webapps/</w:t>
+      </w:r>
+    </w:p>
+    <w:p>
+      <w:pPr>
+        <w:pStyle w:val="ListParagraph"/>
+        <w:numPr>
+          <w:ilvl w:val="0"/>
+          <w:numId w:val="23"/>
+        </w:numPr>
+      </w:pPr>
+      <w:r>
         <w:t>Kui tegemist on versiooniuuendusega ja kaasa on tulnud eraldi juhend versiooni</w:t>
       </w:r>
       <w:r>
@@ -3341,6 +3786,9 @@
           <w:ilvl w:val="0"/>
           <w:numId w:val="23"/>
         </w:numPr>
+        <w:rPr>
+          <w:ins w:id="66" w:author="Alar Kvell" w:date="2011-04-08T00:20:00Z"/>
+        </w:rPr>
       </w:pPr>
       <w:r>
         <w:t xml:space="preserve">Käivitage </w:t>
@@ -3355,6 +3803,139 @@
         <w:t xml:space="preserve"> start</w:t>
       </w:r>
     </w:p>
+    <w:p>
+      <w:pPr>
+        <w:pStyle w:val="ListParagraph"/>
+        <w:numPr>
+          <w:ilvl w:val="0"/>
+          <w:numId w:val="23"/>
+        </w:numPr>
+        <w:rPr>
+          <w:ins w:id="67" w:author="Alar Kvell" w:date="2011-04-08T00:24:00Z"/>
+        </w:rPr>
+      </w:pPr>
+      <w:ins w:id="68" w:author="Alar Kvell" w:date="2011-04-08T00:20:00Z">
+        <w:r>
+          <w:t xml:space="preserve">Kui </w:t>
+        </w:r>
+      </w:ins>
+      <w:ins w:id="69" w:author="Alar Kvell" w:date="2011-04-08T00:21:00Z">
+        <w:r>
+          <w:t xml:space="preserve">tegemist on versiooniuuendusega ja </w:t>
+        </w:r>
+      </w:ins>
+      <w:ins w:id="70" w:author="Alar Kvell" w:date="2011-04-08T00:20:00Z">
+        <w:r>
+          <w:t>DHS rakendus</w:t>
+        </w:r>
+      </w:ins>
+      <w:ins w:id="71" w:author="Alar Kvell" w:date="2011-04-08T00:21:00Z">
+        <w:r>
+          <w:t xml:space="preserve">e uus versioon mingi vea tõttu ei käivitu ning on vaja </w:t>
+        </w:r>
+      </w:ins>
+      <w:ins w:id="72" w:author="Alar Kvell" w:date="2011-04-08T00:22:00Z">
+        <w:r>
+          <w:t>minna tagasi eelmisele versioonile, siis</w:t>
+        </w:r>
+      </w:ins>
+      <w:ins w:id="73" w:author="Alar Kvell" w:date="2011-04-08T00:27:00Z">
+        <w:r>
+          <w:t>:</w:t>
+        </w:r>
+      </w:ins>
+    </w:p>
+    <w:p>
+      <w:pPr>
+        <w:pStyle w:val="ListParagraph"/>
+        <w:numPr>
+          <w:ilvl w:val="1"/>
+          <w:numId w:val="23"/>
+        </w:numPr>
+        <w:rPr>
+          <w:ins w:id="74" w:author="Alar Kvell" w:date="2011-04-08T00:25:00Z"/>
+        </w:rPr>
+      </w:pPr>
+      <w:ins w:id="75" w:author="Alar Kvell" w:date="2011-04-08T00:24:00Z">
+        <w:r>
+          <w:t xml:space="preserve">Järgida </w:t>
+        </w:r>
+      </w:ins>
+      <w:ins w:id="76" w:author="Alar Kvell" w:date="2011-04-08T00:27:00Z">
+        <w:r>
+          <w:t xml:space="preserve">käesoleva peatüki </w:t>
+        </w:r>
+      </w:ins>
+      <w:ins w:id="77" w:author="Alar Kvell" w:date="2011-04-08T00:24:00Z">
+        <w:r>
+          <w:t>punkt</w:t>
+        </w:r>
+      </w:ins>
+      <w:ins w:id="78" w:author="Alar Kvell" w:date="2011-04-08T00:26:00Z">
+        <w:r>
+          <w:t>e</w:t>
+        </w:r>
+      </w:ins>
+      <w:ins w:id="79" w:author="Alar Kvell" w:date="2011-04-08T00:25:00Z">
+        <w:r>
+          <w:t xml:space="preserve"> 1-2</w:t>
+        </w:r>
+      </w:ins>
+      <w:ins w:id="80" w:author="Alar Kvell" w:date="2011-04-08T00:26:00Z">
+        <w:r>
+          <w:t>.</w:t>
+        </w:r>
+      </w:ins>
+    </w:p>
+    <w:p>
+      <w:pPr>
+        <w:pStyle w:val="ListParagraph"/>
+        <w:numPr>
+          <w:ilvl w:val="1"/>
+          <w:numId w:val="23"/>
+        </w:numPr>
+        <w:rPr>
+          <w:ins w:id="81" w:author="Alar Kvell" w:date="2011-04-08T00:25:00Z"/>
+        </w:rPr>
+      </w:pPr>
+      <w:ins w:id="82" w:author="Alar Kvell" w:date="2011-04-08T00:25:00Z">
+        <w:r>
+          <w:t>Teostada andmete varukoopiast taastamine (vt. peatükk 7.3).</w:t>
+        </w:r>
+      </w:ins>
+    </w:p>
+    <w:p>
+      <w:pPr>
+        <w:pStyle w:val="ListParagraph"/>
+        <w:numPr>
+          <w:ilvl w:val="1"/>
+          <w:numId w:val="23"/>
+        </w:numPr>
+      </w:pPr>
+      <w:ins w:id="83" w:author="Alar Kvell" w:date="2011-04-08T00:25:00Z">
+        <w:r>
+          <w:t xml:space="preserve">Järgida </w:t>
+        </w:r>
+      </w:ins>
+      <w:ins w:id="84" w:author="Alar Kvell" w:date="2011-04-08T00:27:00Z">
+        <w:r>
+          <w:t xml:space="preserve">käesoleva peatüki </w:t>
+        </w:r>
+      </w:ins>
+      <w:ins w:id="85" w:author="Alar Kvell" w:date="2011-04-08T00:25:00Z">
+        <w:r>
+          <w:t xml:space="preserve">punkte </w:t>
+        </w:r>
+        <w:r>
+          <w:t>4-8</w:t>
+        </w:r>
+      </w:ins>
+      <w:ins w:id="86" w:author="Alar Kvell" w:date="2011-04-08T00:26:00Z">
+        <w:r>
+          <w:t>.</w:t>
+        </w:r>
+      </w:ins>
+    </w:p>
     <w:p/>
     <w:p>
       <w:pPr>
@@ -3397,6 +3978,7 @@
     </w:p>
     <w:p>
       <w:r>
+        <w:lastRenderedPageBreak/>
         <w:t>http://wiki.alfresco.com/wiki/Backup_and_Restore#Backing_up_the_File_system</w:t>
       </w:r>
     </w:p>
@@ -3560,7 +4142,6 @@
         <w:pStyle w:val="Heading3"/>
       </w:pPr>
       <w:r>
-        <w:lastRenderedPageBreak/>
         <w:t>Külmvarundamine (cold backup)</w:t>
       </w:r>
     </w:p>
@@ -3793,15 +4374,7 @@
         <w:t>Käivitage DHS rakendus.</w:t>
       </w:r>
     </w:p>
-    <w:p>
-      <w:pPr>
-        <w:pStyle w:val="Heading3"/>
-        <w:numPr>
-          <w:ilvl w:val="0"/>
-          <w:numId w:val="0"/>
-        </w:numPr>
-      </w:pPr>
-    </w:p>
+    <w:p/>
     <w:p>
       <w:pPr>
         <w:pStyle w:val="Heading2"/>
@@ -3849,6 +4422,7 @@
         </w:numPr>
       </w:pPr>
       <w:r>
+        <w:lastRenderedPageBreak/>
         <w:t>Parooli võib panna suvalise genereeritud pika sümbolite jada</w:t>
       </w:r>
     </w:p>
@@ -4029,7 +4603,6 @@
     <w:p/>
     <w:p>
       <w:r>
-        <w:lastRenderedPageBreak/>
         <w:t>AD serverist tõmmatakse üle seadistusfailis määratud alamosade alt:</w:t>
       </w:r>
     </w:p>
@@ -4320,6 +4893,7 @@
         </w:numPr>
       </w:pPr>
       <w:r>
+        <w:lastRenderedPageBreak/>
         <w:t>Lahendus 1: Signeerida DHS serveri HTTPS sertifikaat usaldatud juursertifitseerija poolt.</w:t>
       </w:r>
     </w:p>
@@ -4689,7 +5263,6 @@
         </w:numPr>
       </w:pPr>
       <w:r>
-        <w:lastRenderedPageBreak/>
         <w:t>Kui fail avaneb Internet Exploreri akna sees (näiteks Office 2002 puhul), siis tuleks failid panna avanema uues aknas</w:t>
       </w:r>
       <w:r>
@@ -5005,6 +5578,7 @@
         <w:pStyle w:val="Heading2"/>
       </w:pPr>
       <w:r>
+        <w:lastRenderedPageBreak/>
         <w:t>Probleemid</w:t>
       </w:r>
     </w:p>
@@ -5120,7 +5694,6 @@
     </w:p>
     <w:p>
       <w:r>
-        <w:lastRenderedPageBreak/>
         <w:t>siis peaks kontrollima, et andmekausta ja andmebaasi sisu vastaksid üksteisele. DHS rakenduse haldamisel tuleb pidada meeles seda, et andmebaasi sisu (rakenduse seadistusfailis db.* seadetega viidatud) ja andmekataloogi sisu (dir.root seadega viidatud) käivad üksteise</w:t>
       </w:r>
       <w:r>
@@ -5306,7 +5879,6 @@
         <w:pStyle w:val="Heading3"/>
       </w:pPr>
       <w:r>
-        <w:lastRenderedPageBreak/>
         <w:t>Microsoft Office 2002 avab WebDAV kaudu faili kirjutuskaitsega (</w:t>
       </w:r>
       <w:r>
@@ -5358,6 +5930,11 @@
       </w:r>
     </w:p>
     <w:p>
+      <w:pPr>
+        <w:rPr>
+          <w:ins w:id="87" w:author="Alar Kvell" w:date="2011-04-04T09:35:00Z"/>
+        </w:rPr>
+      </w:pPr>
       <w:r>
         <w:t xml:space="preserve">Kui dokumendi väljasaatmisel tuleb veateade </w:t>
       </w:r>
@@ -5397,6 +5974,993 @@
       <w:r>
         <w:t xml:space="preserve"> juures kirjeldatud juhiseid.</w:t>
       </w:r>
+    </w:p>
+    <w:p>
+      <w:pPr>
+        <w:rPr>
+          <w:ins w:id="88" w:author="Alar Kvell" w:date="2011-04-04T09:35:00Z"/>
+        </w:rPr>
+      </w:pPr>
+    </w:p>
+    <w:p>
+      <w:pPr>
+        <w:pStyle w:val="Heading3"/>
+        <w:rPr>
+          <w:ins w:id="89" w:author="Alar Kvell" w:date="2011-04-04T09:35:00Z"/>
+        </w:rPr>
+      </w:pPr>
+      <w:ins w:id="90" w:author="Alar Kvell" w:date="2011-04-04T09:35:00Z">
+        <w:r>
+          <w:t>DHS rakenduses tegevused hanguvad</w:t>
+        </w:r>
+      </w:ins>
+    </w:p>
+    <w:p>
+      <w:pPr>
+        <w:rPr>
+          <w:ins w:id="91" w:author="Alar Kvell" w:date="2011-04-04T09:36:00Z"/>
+        </w:rPr>
+      </w:pPr>
+      <w:ins w:id="92" w:author="Alar Kvell" w:date="2011-04-04T09:35:00Z">
+        <w:r>
+          <w:t xml:space="preserve">Kui DHS rakenduses tegevused hanguvad (jäävad pikaks ajaks ootama ja ei lõpe edukalt), siis </w:t>
+        </w:r>
+      </w:ins>
+      <w:ins w:id="93" w:author="Alar Kvell" w:date="2011-04-04T09:36:00Z">
+        <w:r>
+          <w:t>peab kontrollima järgnevat:</w:t>
+        </w:r>
+      </w:ins>
+    </w:p>
+    <w:p>
+      <w:pPr>
+        <w:pStyle w:val="ListParagraph"/>
+        <w:numPr>
+          <w:ilvl w:val="0"/>
+          <w:numId w:val="47"/>
+        </w:numPr>
+        <w:rPr>
+          <w:ins w:id="94" w:author="Alar Kvell" w:date="2011-04-04T09:38:00Z"/>
+        </w:rPr>
+      </w:pPr>
+      <w:ins w:id="95" w:author="Alar Kvell" w:date="2011-04-04T09:36:00Z">
+        <w:r>
+          <w:t>Kas OpenOffice protsess (soffice) on kokku jooksnud (</w:t>
+        </w:r>
+      </w:ins>
+      <w:ins w:id="96" w:author="Alar Kvell" w:date="2011-04-04T09:37:00Z">
+        <w:r>
+          <w:t xml:space="preserve">näiteks </w:t>
+        </w:r>
+      </w:ins>
+      <w:ins w:id="97" w:author="Alar Kvell" w:date="2011-04-04T09:36:00Z">
+        <w:r>
+          <w:t xml:space="preserve">võtab </w:t>
+        </w:r>
+      </w:ins>
+      <w:ins w:id="98" w:author="Alar Kvell" w:date="2011-04-04T09:37:00Z">
+        <w:r>
+          <w:t>100% CPU pidevalt)? Kui jah, siis peab OpenOffice protsessi seiskama ja taaskäivitama samade võtmetega.</w:t>
+        </w:r>
+      </w:ins>
+    </w:p>
+    <w:p>
+      <w:pPr>
+        <w:pStyle w:val="ListParagraph"/>
+        <w:numPr>
+          <w:ilvl w:val="0"/>
+          <w:numId w:val="47"/>
+        </w:numPr>
+        <w:rPr>
+          <w:ins w:id="99" w:author="Alar Kvell" w:date="2011-04-04T09:38:00Z"/>
+        </w:rPr>
+      </w:pPr>
+      <w:ins w:id="100" w:author="Alar Kvell" w:date="2011-04-04T09:38:00Z">
+        <w:r>
+          <w:t>Kas Tomcat Java protsess on kokku jooksnud?</w:t>
+        </w:r>
+      </w:ins>
+    </w:p>
+    <w:p>
+      <w:pPr>
+        <w:pStyle w:val="ListParagraph"/>
+        <w:numPr>
+          <w:ilvl w:val="0"/>
+          <w:numId w:val="47"/>
+        </w:numPr>
+        <w:rPr>
+          <w:ins w:id="101" w:author="Alar Kvell" w:date="2011-04-08T00:37:00Z"/>
+        </w:rPr>
+      </w:pPr>
+      <w:ins w:id="102" w:author="Alar Kvell" w:date="2011-04-04T09:38:00Z">
+        <w:r>
+          <w:t>Kas PostgreSQL andmebaasiserver on kokku jooksnud?</w:t>
+        </w:r>
+      </w:ins>
+    </w:p>
+    <w:p>
+      <w:pPr>
+        <w:rPr>
+          <w:ins w:id="103" w:author="Alar Kvell" w:date="2011-04-08T00:37:00Z"/>
+        </w:rPr>
+        <w:pPrChange w:id="104" w:author="Alar Kvell" w:date="2011-04-08T01:34:00Z">
+          <w:pPr>
+            <w:ind w:left="720"/>
+          </w:pPr>
+        </w:pPrChange>
+      </w:pPr>
+    </w:p>
+    <w:p>
+      <w:pPr>
+        <w:pStyle w:val="Heading2"/>
+        <w:rPr>
+          <w:ins w:id="105" w:author="Alar Kvell" w:date="2011-04-08T00:38:00Z"/>
+        </w:rPr>
+      </w:pPr>
+      <w:ins w:id="106" w:author="Alar Kvell" w:date="2011-04-08T00:37:00Z">
+        <w:r>
+          <w:lastRenderedPageBreak/>
+          <w:t>Paki ehitamine lähtekoodist</w:t>
+        </w:r>
+      </w:ins>
+    </w:p>
+    <w:p>
+      <w:pPr>
+        <w:rPr>
+          <w:ins w:id="107" w:author="Alar Kvell" w:date="2011-04-08T00:46:00Z"/>
+        </w:rPr>
+      </w:pPr>
+      <w:ins w:id="108" w:author="Alar Kvell" w:date="2011-04-08T00:46:00Z">
+        <w:r>
+          <w:t xml:space="preserve">Paki ehitamiseks lähtekoodist peab </w:t>
+        </w:r>
+      </w:ins>
+      <w:ins w:id="109" w:author="Alar Kvell" w:date="2011-04-08T00:48:00Z">
+        <w:r>
+          <w:t xml:space="preserve">ehitamist teostavas masinas </w:t>
+        </w:r>
+      </w:ins>
+      <w:ins w:id="110" w:author="Alar Kvell" w:date="2011-04-08T00:46:00Z">
+        <w:r>
+          <w:t>olema paigaldatud:</w:t>
+        </w:r>
+      </w:ins>
+    </w:p>
+    <w:p>
+      <w:pPr>
+        <w:pStyle w:val="ListParagraph"/>
+        <w:numPr>
+          <w:ilvl w:val="0"/>
+          <w:numId w:val="22"/>
+        </w:numPr>
+        <w:rPr>
+          <w:ins w:id="111" w:author="Alar Kvell" w:date="2011-04-08T00:48:00Z"/>
+        </w:rPr>
+      </w:pPr>
+      <w:ins w:id="112" w:author="Alar Kvell" w:date="2011-04-08T00:48:00Z">
+        <w:r>
+          <w:t xml:space="preserve">Sun JDK 6 (versioon </w:t>
+        </w:r>
+        <w:r>
+          <w:rPr>
+            <w:szCs w:val="20"/>
+          </w:rPr>
+          <w:t>1.6.0_22 või uuem)</w:t>
+        </w:r>
+      </w:ins>
+    </w:p>
+    <w:p>
+      <w:pPr>
+        <w:pStyle w:val="ListParagraph"/>
+        <w:numPr>
+          <w:ilvl w:val="0"/>
+          <w:numId w:val="22"/>
+        </w:numPr>
+        <w:rPr>
+          <w:ins w:id="113" w:author="Alar Kvell" w:date="2011-04-08T01:04:00Z"/>
+        </w:rPr>
+      </w:pPr>
+      <w:ins w:id="114" w:author="Alar Kvell" w:date="2011-04-08T00:47:00Z">
+        <w:r>
+          <w:t>Apache Ant 1.7.0 või uuem</w:t>
+        </w:r>
+      </w:ins>
+    </w:p>
+    <w:p>
+      <w:pPr>
+        <w:pStyle w:val="ListParagraph"/>
+        <w:numPr>
+          <w:ilvl w:val="0"/>
+          <w:numId w:val="22"/>
+        </w:numPr>
+        <w:rPr>
+          <w:ins w:id="115" w:author="Alar Kvell" w:date="2011-04-08T00:47:00Z"/>
+        </w:rPr>
+      </w:pPr>
+      <w:ins w:id="116" w:author="Alar Kvell" w:date="2011-04-08T01:06:00Z">
+        <w:r>
+          <w:t xml:space="preserve">Apache </w:t>
+        </w:r>
+      </w:ins>
+      <w:ins w:id="117" w:author="Alar Kvell" w:date="2011-04-08T01:04:00Z">
+        <w:r>
+          <w:t>Maven</w:t>
+        </w:r>
+      </w:ins>
+      <w:ins w:id="118" w:author="Alar Kvell" w:date="2011-04-08T01:06:00Z">
+        <w:r>
+          <w:t xml:space="preserve"> 3.0 või uuem</w:t>
+        </w:r>
+      </w:ins>
+    </w:p>
+    <w:p>
+      <w:pPr>
+        <w:rPr>
+          <w:ins w:id="119" w:author="Alar Kvell" w:date="2011-04-08T00:46:00Z"/>
+        </w:rPr>
+      </w:pPr>
+    </w:p>
+    <w:p>
+      <w:pPr>
+        <w:rPr>
+          <w:ins w:id="120" w:author="Alar Kvell" w:date="2011-04-08T00:38:00Z"/>
+        </w:rPr>
+      </w:pPr>
+      <w:ins w:id="121" w:author="Alar Kvell" w:date="2011-04-08T01:07:00Z">
+        <w:r>
+          <w:t xml:space="preserve">Teostada </w:t>
+        </w:r>
+      </w:ins>
+      <w:ins w:id="122" w:author="Alar Kvell" w:date="2011-04-08T00:39:00Z">
+        <w:r>
+          <w:t>DHS rakenduse e</w:t>
+        </w:r>
+      </w:ins>
+      <w:ins w:id="123" w:author="Alar Kvell" w:date="2011-04-08T00:38:00Z">
+        <w:r>
+          <w:t>hitamine</w:t>
+        </w:r>
+      </w:ins>
+      <w:ins w:id="124" w:author="Alar Kvell" w:date="2011-04-08T01:07:00Z">
+        <w:r>
+          <w:t xml:space="preserve"> järgnevalt:</w:t>
+        </w:r>
+      </w:ins>
+    </w:p>
+    <w:p>
+      <w:pPr>
+        <w:pStyle w:val="ListParagraph"/>
+        <w:numPr>
+          <w:ilvl w:val="0"/>
+          <w:numId w:val="48"/>
+        </w:numPr>
+        <w:rPr>
+          <w:ins w:id="125" w:author="Alar Kvell" w:date="2011-04-08T00:42:00Z"/>
+        </w:rPr>
+      </w:pPr>
+      <w:ins w:id="126" w:author="Alar Kvell" w:date="2011-04-08T00:42:00Z">
+        <w:r>
+          <w:t>Liikuda delta kausta</w:t>
+        </w:r>
+      </w:ins>
+    </w:p>
+    <w:p>
+      <w:pPr>
+        <w:pStyle w:val="ListParagraph"/>
+        <w:numPr>
+          <w:ilvl w:val="0"/>
+          <w:numId w:val="48"/>
+        </w:numPr>
+        <w:rPr>
+          <w:ins w:id="127" w:author="Alar Kvell" w:date="2011-04-08T00:43:00Z"/>
+        </w:rPr>
+      </w:pPr>
+      <w:ins w:id="128" w:author="Alar Kvell" w:date="2011-04-08T00:43:00Z">
+        <w:r>
+          <w:t>Luua fail conf-name.properties millesse lisada järgnevad read</w:t>
+        </w:r>
+      </w:ins>
+    </w:p>
+    <w:p>
+      <w:pPr>
+        <w:pStyle w:val="ListParagraph"/>
+        <w:numPr>
+          <w:ilvl w:val="1"/>
+          <w:numId w:val="48"/>
+        </w:numPr>
+        <w:rPr>
+          <w:ins w:id="129" w:author="Alar Kvell" w:date="2011-04-08T01:23:00Z"/>
+        </w:rPr>
+      </w:pPr>
+      <w:ins w:id="130" w:author="Alar Kvell" w:date="2011-04-08T00:44:00Z">
+        <w:r>
+          <w:t>conf.name=smit-test</w:t>
+        </w:r>
+      </w:ins>
+    </w:p>
+    <w:p>
+      <w:pPr>
+        <w:pStyle w:val="ListParagraph"/>
+        <w:ind w:left="1440"/>
+        <w:rPr>
+          <w:ins w:id="131" w:author="Alar Kvell" w:date="2011-04-08T00:44:00Z"/>
+        </w:rPr>
+      </w:pPr>
+      <w:ins w:id="132" w:author="Alar Kvell" w:date="2011-04-08T01:24:00Z">
+        <w:r>
+          <w:t xml:space="preserve">Seade conf.name väärtus viitab etc/conf all olevale kaustale, milles olevaid seadistusfaile kasutatakse </w:t>
+        </w:r>
+      </w:ins>
+      <w:ins w:id="133" w:author="Alar Kvell" w:date="2011-04-08T01:26:00Z">
+        <w:r>
+          <w:t>andmebaasi</w:t>
+        </w:r>
+        <w:r>
+          <w:t xml:space="preserve"> ja rakendusserveriga seotud ant käskude puhul. Ehitustulemused sellest ei sõltu.</w:t>
+        </w:r>
+      </w:ins>
+    </w:p>
+    <w:p>
+      <w:pPr>
+        <w:pStyle w:val="ListParagraph"/>
+        <w:numPr>
+          <w:ilvl w:val="1"/>
+          <w:numId w:val="48"/>
+        </w:numPr>
+        <w:rPr>
+          <w:ins w:id="134" w:author="Alar Kvell" w:date="2011-04-08T01:27:00Z"/>
+        </w:rPr>
+      </w:pPr>
+      <w:ins w:id="135" w:author="Alar Kvell" w:date="2011-04-08T00:44:00Z">
+        <w:r>
+          <w:t>conf.organization.name</w:t>
+        </w:r>
+        <w:r>
+          <w:t>=</w:t>
+        </w:r>
+      </w:ins>
+      <w:ins w:id="136" w:author="Alar Kvell" w:date="2011-04-08T01:27:00Z">
+        <w:r>
+          <w:t>mv</w:t>
+        </w:r>
+      </w:ins>
+    </w:p>
+    <w:p>
+      <w:pPr>
+        <w:pStyle w:val="ListParagraph"/>
+        <w:ind w:left="1440"/>
+        <w:rPr>
+          <w:ins w:id="137" w:author="Alar Kvell" w:date="2011-04-08T01:29:00Z"/>
+        </w:rPr>
+      </w:pPr>
+      <w:ins w:id="138" w:author="Alar Kvell" w:date="2011-04-08T01:27:00Z">
+        <w:r>
+          <w:t>Seade conf.organization.name väärtus viitab etc/conf-organization</w:t>
+        </w:r>
+      </w:ins>
+      <w:ins w:id="139" w:author="Alar Kvell" w:date="2011-04-08T01:28:00Z">
+        <w:r>
+          <w:t xml:space="preserve"> all olevale kaustale, milles olevaid seadistusfaile kasutatakse ehitamise puhul.</w:t>
+        </w:r>
+      </w:ins>
+    </w:p>
+    <w:p>
+      <w:pPr>
+        <w:pStyle w:val="ListParagraph"/>
+        <w:numPr>
+          <w:ilvl w:val="2"/>
+          <w:numId w:val="48"/>
+        </w:numPr>
+        <w:rPr>
+          <w:ins w:id="140" w:author="Alar Kvell" w:date="2011-04-08T01:29:00Z"/>
+        </w:rPr>
+      </w:pPr>
+      <w:ins w:id="141" w:author="Alar Kvell" w:date="2011-04-08T01:29:00Z">
+        <w:r>
+          <w:t>SiM/SMIT puhul määrata väärtuseks default</w:t>
+        </w:r>
+      </w:ins>
+    </w:p>
+    <w:p>
+      <w:pPr>
+        <w:pStyle w:val="ListParagraph"/>
+        <w:numPr>
+          <w:ilvl w:val="2"/>
+          <w:numId w:val="48"/>
+        </w:numPr>
+        <w:rPr>
+          <w:ins w:id="142" w:author="Alar Kvell" w:date="2011-04-08T00:45:00Z"/>
+        </w:rPr>
+      </w:pPr>
+      <w:ins w:id="143" w:author="Alar Kvell" w:date="2011-04-08T01:29:00Z">
+        <w:r>
+          <w:t>MV puhul määrata väärtuseks</w:t>
+        </w:r>
+      </w:ins>
+      <w:ins w:id="144" w:author="Alar Kvell" w:date="2011-04-08T01:30:00Z">
+        <w:r>
+          <w:t xml:space="preserve"> mv</w:t>
+        </w:r>
+      </w:ins>
+    </w:p>
+    <w:p>
+      <w:pPr>
+        <w:pStyle w:val="ListParagraph"/>
+        <w:numPr>
+          <w:ilvl w:val="1"/>
+          <w:numId w:val="48"/>
+        </w:numPr>
+        <w:rPr>
+          <w:ins w:id="145" w:author="Alar Kvell" w:date="2011-04-08T01:30:00Z"/>
+        </w:rPr>
+      </w:pPr>
+      <w:ins w:id="146" w:author="Alar Kvell" w:date="2011-04-08T00:45:00Z">
+        <w:r>
+          <w:t>appserver=</w:t>
+        </w:r>
+      </w:ins>
+      <w:ins w:id="147" w:author="Alar Kvell" w:date="2011-04-08T01:27:00Z">
+        <w:r>
+          <w:t>tomcat</w:t>
+        </w:r>
+      </w:ins>
+    </w:p>
+    <w:p>
+      <w:pPr>
+        <w:pStyle w:val="ListParagraph"/>
+        <w:ind w:left="1440"/>
+        <w:rPr>
+          <w:ins w:id="148" w:author="Alar Kvell" w:date="2011-04-08T01:32:00Z"/>
+        </w:rPr>
+      </w:pPr>
+      <w:ins w:id="149" w:author="Alar Kvell" w:date="2011-04-08T01:30:00Z">
+        <w:r>
+          <w:t xml:space="preserve">Seade appserver väärtus viitab </w:t>
+        </w:r>
+        <w:r>
+          <w:t>rakendusserveri</w:t>
+        </w:r>
+      </w:ins>
+      <w:ins w:id="150" w:author="Alar Kvell" w:date="2011-04-08T01:32:00Z">
+        <w:r>
+          <w:t>st sõltuvatele teekide kaustadele</w:t>
+        </w:r>
+      </w:ins>
+      <w:ins w:id="151" w:author="Alar Kvell" w:date="2011-04-08T01:30:00Z">
+        <w:r>
+          <w:t xml:space="preserve"> </w:t>
+        </w:r>
+      </w:ins>
+      <w:ins w:id="152" w:author="Alar Kvell" w:date="2011-04-08T01:31:00Z">
+        <w:r>
+          <w:t>(common/lib-${appserver} ja common/lib-dev-${appserver})</w:t>
+        </w:r>
+        <w:r>
+          <w:t xml:space="preserve">, </w:t>
+        </w:r>
+      </w:ins>
+      <w:ins w:id="153" w:author="Alar Kvell" w:date="2011-04-08T01:32:00Z">
+        <w:r>
+          <w:t>milles olevaid faile</w:t>
+        </w:r>
+      </w:ins>
+      <w:ins w:id="154" w:author="Alar Kvell" w:date="2011-04-08T01:31:00Z">
+        <w:r>
+          <w:t xml:space="preserve"> kasutatakse eh</w:t>
+        </w:r>
+      </w:ins>
+      <w:ins w:id="155" w:author="Alar Kvell" w:date="2011-04-08T01:32:00Z">
+        <w:r>
+          <w:t>itamise puhul.</w:t>
+        </w:r>
+      </w:ins>
+    </w:p>
+    <w:p>
+      <w:pPr>
+        <w:pStyle w:val="ListParagraph"/>
+        <w:numPr>
+          <w:ilvl w:val="2"/>
+          <w:numId w:val="48"/>
+        </w:numPr>
+        <w:rPr>
+          <w:ins w:id="156" w:author="Alar Kvell" w:date="2011-04-08T01:32:00Z"/>
+        </w:rPr>
+      </w:pPr>
+      <w:ins w:id="157" w:author="Alar Kvell" w:date="2011-04-08T01:32:00Z">
+        <w:r>
+          <w:t>SiM/SMIT puhul määrata väärtuseks glassfish</w:t>
+        </w:r>
+      </w:ins>
+    </w:p>
+    <w:p>
+      <w:pPr>
+        <w:pStyle w:val="ListParagraph"/>
+        <w:numPr>
+          <w:ilvl w:val="2"/>
+          <w:numId w:val="48"/>
+        </w:numPr>
+        <w:rPr>
+          <w:ins w:id="158" w:author="Alar Kvell" w:date="2011-04-08T00:45:00Z"/>
+        </w:rPr>
+      </w:pPr>
+      <w:ins w:id="159" w:author="Alar Kvell" w:date="2011-04-08T01:33:00Z">
+        <w:r>
+          <w:t>MV puhul määrata väärtuseks tomcat</w:t>
+        </w:r>
+      </w:ins>
+    </w:p>
+    <w:p>
+      <w:pPr>
+        <w:pStyle w:val="ListParagraph"/>
+        <w:numPr>
+          <w:ilvl w:val="0"/>
+          <w:numId w:val="48"/>
+        </w:numPr>
+        <w:rPr>
+          <w:ins w:id="160" w:author="Alar Kvell" w:date="2011-04-08T00:45:00Z"/>
+        </w:rPr>
+      </w:pPr>
+      <w:ins w:id="161" w:author="Alar Kvell" w:date="2011-04-08T00:45:00Z">
+        <w:r>
+          <w:t>Käivitada ant clean-all war</w:t>
+        </w:r>
+      </w:ins>
+    </w:p>
+    <w:p>
+      <w:pPr>
+        <w:pStyle w:val="ListParagraph"/>
+        <w:numPr>
+          <w:ilvl w:val="0"/>
+          <w:numId w:val="48"/>
+        </w:numPr>
+        <w:rPr>
+          <w:ins w:id="162" w:author="Alar Kvell" w:date="2011-04-08T00:46:00Z"/>
+        </w:rPr>
+      </w:pPr>
+      <w:ins w:id="163" w:author="Alar Kvell" w:date="2011-04-08T00:45:00Z">
+        <w:r>
+          <w:t xml:space="preserve">Ehituse tulemusena tekkinud fail </w:t>
+        </w:r>
+      </w:ins>
+      <w:ins w:id="164" w:author="Alar Kvell" w:date="2011-04-08T01:06:00Z">
+        <w:r>
+          <w:t>build/</w:t>
+        </w:r>
+      </w:ins>
+      <w:ins w:id="165" w:author="Alar Kvell" w:date="2011-04-08T00:45:00Z">
+        <w:r>
+          <w:t>dhs-X.Y.Z.</w:t>
+        </w:r>
+      </w:ins>
+      <w:ins w:id="166" w:author="Alar Kvell" w:date="2011-04-08T00:46:00Z">
+        <w:r>
+          <w:t>A</w:t>
+        </w:r>
+      </w:ins>
+      <w:ins w:id="167" w:author="Alar Kvell" w:date="2011-04-08T00:45:00Z">
+        <w:r>
+          <w:t>.war li</w:t>
+        </w:r>
+      </w:ins>
+      <w:ins w:id="168" w:author="Alar Kvell" w:date="2011-04-08T00:46:00Z">
+        <w:r>
+          <w:t>sada tarnitavasse pakki.</w:t>
+        </w:r>
+      </w:ins>
+    </w:p>
+    <w:p>
+      <w:pPr>
+        <w:pStyle w:val="ListParagraph"/>
+        <w:numPr>
+          <w:ilvl w:val="0"/>
+          <w:numId w:val="48"/>
+        </w:numPr>
+        <w:rPr>
+          <w:ins w:id="169" w:author="Alar Kvell" w:date="2011-04-08T00:49:00Z"/>
+        </w:rPr>
+        <w:pPrChange w:id="170" w:author="Alar Kvell" w:date="2011-04-08T00:45:00Z">
+          <w:pPr>
+            <w:pStyle w:val="ListParagraph"/>
+            <w:numPr>
+              <w:numId w:val="48"/>
+            </w:numPr>
+            <w:ind w:hanging="360"/>
+          </w:pPr>
+        </w:pPrChange>
+      </w:pPr>
+      <w:ins w:id="171" w:author="Alar Kvell" w:date="2011-04-08T00:48:00Z">
+        <w:r>
+          <w:t>Kui paigaldusjuhend on võrreldes viimase pakiga muutunud siis lisada tarnitavasse pakki paigaldusjuhend (</w:t>
+        </w:r>
+      </w:ins>
+      <w:ins w:id="172" w:author="Alar Kvell" w:date="2011-04-08T00:49:00Z">
+        <w:r>
+          <w:t>SIM/SMIT puhul doc/</w:t>
+        </w:r>
+        <w:r>
+          <w:t>Paigaldusjuhend.docx</w:t>
+        </w:r>
+        <w:r>
+          <w:t xml:space="preserve">; </w:t>
+        </w:r>
+      </w:ins>
+      <w:ins w:id="173" w:author="Alar Kvell" w:date="2011-04-08T00:48:00Z">
+        <w:r>
+          <w:t xml:space="preserve">MV </w:t>
+        </w:r>
+      </w:ins>
+      <w:ins w:id="174" w:author="Alar Kvell" w:date="2011-04-08T00:49:00Z">
+        <w:r>
+          <w:t>puhul doc/Paigaldusjuhend (MV).docx)</w:t>
+        </w:r>
+      </w:ins>
+    </w:p>
+    <w:p>
+      <w:pPr>
+        <w:pStyle w:val="ListParagraph"/>
+        <w:numPr>
+          <w:ilvl w:val="0"/>
+          <w:numId w:val="48"/>
+        </w:numPr>
+        <w:rPr>
+          <w:ins w:id="175" w:author="Alar Kvell" w:date="2011-04-08T00:52:00Z"/>
+        </w:rPr>
+        <w:pPrChange w:id="176" w:author="Alar Kvell" w:date="2011-04-08T00:45:00Z">
+          <w:pPr>
+            <w:pStyle w:val="ListParagraph"/>
+            <w:numPr>
+              <w:numId w:val="48"/>
+            </w:numPr>
+            <w:ind w:hanging="360"/>
+          </w:pPr>
+        </w:pPrChange>
+      </w:pPr>
+      <w:ins w:id="177" w:author="Alar Kvell" w:date="2011-04-08T00:50:00Z">
+        <w:r>
+          <w:t xml:space="preserve">Kui tegemist on </w:t>
+        </w:r>
+      </w:ins>
+      <w:ins w:id="178" w:author="Alar Kvell" w:date="2011-04-08T00:51:00Z">
+        <w:r>
+          <w:t xml:space="preserve">kõige esimeseks paigalduseks tarnega, siis lisada </w:t>
+        </w:r>
+      </w:ins>
+      <w:ins w:id="179" w:author="Alar Kvell" w:date="2011-04-08T00:52:00Z">
+        <w:r>
+          <w:t xml:space="preserve">tarnitavasse </w:t>
+        </w:r>
+      </w:ins>
+      <w:ins w:id="180" w:author="Alar Kvell" w:date="2011-04-08T00:51:00Z">
+        <w:r>
+          <w:t xml:space="preserve">pakki ka </w:t>
+        </w:r>
+      </w:ins>
+      <w:ins w:id="181" w:author="Alar Kvell" w:date="2011-04-08T00:52:00Z">
+        <w:r>
+          <w:t>n</w:t>
+        </w:r>
+        <w:r>
+          <w:t>äidis konfiguratsioonifailid ja skriptid</w:t>
+        </w:r>
+        <w:r>
+          <w:t>:</w:t>
+        </w:r>
+      </w:ins>
+    </w:p>
+    <w:p>
+      <w:pPr>
+        <w:pStyle w:val="ListParagraph"/>
+        <w:numPr>
+          <w:ilvl w:val="1"/>
+          <w:numId w:val="48"/>
+        </w:numPr>
+        <w:rPr>
+          <w:ins w:id="182" w:author="Alar Kvell" w:date="2011-04-08T00:56:00Z"/>
+        </w:rPr>
+      </w:pPr>
+      <w:ins w:id="183" w:author="Alar Kvell" w:date="2011-04-08T01:00:00Z">
+        <w:r>
+          <w:t>etc/</w:t>
+        </w:r>
+      </w:ins>
+      <w:ins w:id="184" w:author="Alar Kvell" w:date="2011-04-08T01:01:00Z">
+        <w:r>
+          <w:t>conf/mv-andmevara/classes/</w:t>
+        </w:r>
+      </w:ins>
+      <w:ins w:id="185" w:author="Alar Kvell" w:date="2011-04-08T00:56:00Z">
+        <w:r>
+          <w:t>alfresco-global.properties</w:t>
+        </w:r>
+      </w:ins>
+    </w:p>
+    <w:p>
+      <w:pPr>
+        <w:pStyle w:val="ListParagraph"/>
+        <w:numPr>
+          <w:ilvl w:val="1"/>
+          <w:numId w:val="48"/>
+        </w:numPr>
+        <w:rPr>
+          <w:ins w:id="186" w:author="Alar Kvell" w:date="2011-04-08T00:52:00Z"/>
+        </w:rPr>
+      </w:pPr>
+      <w:ins w:id="187" w:author="Alar Kvell" w:date="2011-04-08T00:52:00Z">
+        <w:r>
+          <w:t>common/etc/tomcat.sh</w:t>
+        </w:r>
+      </w:ins>
+    </w:p>
+    <w:p>
+      <w:pPr>
+        <w:pStyle w:val="ListParagraph"/>
+        <w:numPr>
+          <w:ilvl w:val="1"/>
+          <w:numId w:val="48"/>
+        </w:numPr>
+        <w:rPr>
+          <w:ins w:id="188" w:author="Alar Kvell" w:date="2011-04-08T00:52:00Z"/>
+        </w:rPr>
+      </w:pPr>
+      <w:ins w:id="189" w:author="Alar Kvell" w:date="2011-04-08T00:52:00Z">
+        <w:r>
+          <w:t>common/etc/</w:t>
+        </w:r>
+        <w:r>
+          <w:t>jvm-error.sh</w:t>
+        </w:r>
+      </w:ins>
+    </w:p>
+    <w:p>
+      <w:pPr>
+        <w:pStyle w:val="ListParagraph"/>
+        <w:numPr>
+          <w:ilvl w:val="1"/>
+          <w:numId w:val="48"/>
+        </w:numPr>
+        <w:rPr>
+          <w:ins w:id="190" w:author="Alar Kvell" w:date="2011-04-08T01:01:00Z"/>
+        </w:rPr>
+      </w:pPr>
+      <w:ins w:id="191" w:author="Alar Kvell" w:date="2011-04-08T00:52:00Z">
+        <w:r>
+          <w:t>common/etc/</w:t>
+        </w:r>
+        <w:r>
+          <w:t>index.jsp</w:t>
+        </w:r>
+      </w:ins>
+    </w:p>
+    <w:p>
+      <w:pPr>
+        <w:rPr>
+          <w:ins w:id="192" w:author="Alar Kvell" w:date="2011-04-08T01:01:00Z"/>
+        </w:rPr>
+      </w:pPr>
+    </w:p>
+    <w:p>
+      <w:pPr>
+        <w:rPr>
+          <w:ins w:id="193" w:author="Alar Kvell" w:date="2011-04-08T01:02:00Z"/>
+        </w:rPr>
+      </w:pPr>
+      <w:ins w:id="194" w:author="Alar Kvell" w:date="2011-04-08T01:01:00Z">
+        <w:r>
+          <w:t>Kui CAS rakendus on muutunud võrreldes viim</w:t>
+        </w:r>
+      </w:ins>
+      <w:ins w:id="195" w:author="Alar Kvell" w:date="2011-04-08T01:02:00Z">
+        <w:r>
+          <w:t>ase pakiga, siis teostada CAS rakenduse ehitamine järgnevalt:</w:t>
+        </w:r>
+      </w:ins>
+    </w:p>
+    <w:p>
+      <w:pPr>
+        <w:pStyle w:val="ListParagraph"/>
+        <w:numPr>
+          <w:ilvl w:val="0"/>
+          <w:numId w:val="48"/>
+        </w:numPr>
+        <w:rPr>
+          <w:ins w:id="196" w:author="Alar Kvell" w:date="2011-04-08T01:02:00Z"/>
+        </w:rPr>
+      </w:pPr>
+      <w:ins w:id="197" w:author="Alar Kvell" w:date="2011-04-08T01:02:00Z">
+        <w:r>
+          <w:t>Liikuda cas kausta</w:t>
+        </w:r>
+      </w:ins>
+    </w:p>
+    <w:p>
+      <w:pPr>
+        <w:pStyle w:val="ListParagraph"/>
+        <w:numPr>
+          <w:ilvl w:val="0"/>
+          <w:numId w:val="48"/>
+        </w:numPr>
+        <w:rPr>
+          <w:ins w:id="198" w:author="Alar Kvell" w:date="2011-04-08T01:02:00Z"/>
+        </w:rPr>
+      </w:pPr>
+      <w:ins w:id="199" w:author="Alar Kvell" w:date="2011-04-08T01:02:00Z">
+        <w:r>
+          <w:t>Käivitada mvn clean package</w:t>
+        </w:r>
+      </w:ins>
+    </w:p>
+    <w:p>
+      <w:pPr>
+        <w:pStyle w:val="ListParagraph"/>
+        <w:numPr>
+          <w:ilvl w:val="0"/>
+          <w:numId w:val="48"/>
+        </w:numPr>
+        <w:rPr>
+          <w:ins w:id="200" w:author="Alar Kvell" w:date="2011-04-08T01:07:00Z"/>
+        </w:rPr>
+        <w:pPrChange w:id="201" w:author="Alar Kvell" w:date="2011-04-08T01:02:00Z">
+          <w:pPr>
+            <w:pStyle w:val="ListParagraph"/>
+            <w:numPr>
+              <w:numId w:val="48"/>
+            </w:numPr>
+            <w:ind w:hanging="360"/>
+          </w:pPr>
+        </w:pPrChange>
+      </w:pPr>
+      <w:ins w:id="202" w:author="Alar Kvell" w:date="2011-04-08T01:06:00Z">
+        <w:r>
+          <w:t xml:space="preserve">Ehituse tulemusena tekkinud fail </w:t>
+        </w:r>
+      </w:ins>
+      <w:ins w:id="203" w:author="Alar Kvell" w:date="2011-04-08T01:07:00Z">
+        <w:r>
+          <w:t>target/cas</w:t>
+        </w:r>
+      </w:ins>
+      <w:ins w:id="204" w:author="Alar Kvell" w:date="2011-04-08T01:06:00Z">
+        <w:r>
+          <w:t>.war lisada tarnitavasse pakki.</w:t>
+        </w:r>
+      </w:ins>
+    </w:p>
+    <w:p>
+      <w:pPr>
+        <w:pStyle w:val="ListParagraph"/>
+        <w:numPr>
+          <w:ilvl w:val="0"/>
+          <w:numId w:val="48"/>
+        </w:numPr>
+        <w:rPr>
+          <w:ins w:id="205" w:author="Alar Kvell" w:date="2011-04-08T01:07:00Z"/>
+        </w:rPr>
+      </w:pPr>
+      <w:ins w:id="206" w:author="Alar Kvell" w:date="2011-04-08T01:07:00Z">
+        <w:r>
+          <w:t>Kui tegemist on kõige esimeseks paigalduseks tarnega, siis lisada tarnitavasse pakki ka näidis konfiguratsioonifailid:</w:t>
+        </w:r>
+      </w:ins>
+    </w:p>
+    <w:p>
+      <w:pPr>
+        <w:pStyle w:val="ListParagraph"/>
+        <w:numPr>
+          <w:ilvl w:val="1"/>
+          <w:numId w:val="48"/>
+        </w:numPr>
+        <w:rPr>
+          <w:ins w:id="207" w:author="Alar Kvell" w:date="2011-04-08T01:07:00Z"/>
+        </w:rPr>
+      </w:pPr>
+      <w:ins w:id="208" w:author="Alar Kvell" w:date="2011-04-08T01:08:00Z">
+        <w:r>
+          <w:t>configuration/</w:t>
+        </w:r>
+        <w:r>
+          <w:t>cas-config.properties</w:t>
+        </w:r>
+      </w:ins>
+    </w:p>
+    <w:p>
+      <w:pPr>
+        <w:pStyle w:val="ListParagraph"/>
+        <w:numPr>
+          <w:ilvl w:val="1"/>
+          <w:numId w:val="48"/>
+        </w:numPr>
+        <w:rPr>
+          <w:ins w:id="209" w:author="Alar Kvell" w:date="2011-04-08T01:07:00Z"/>
+        </w:rPr>
+      </w:pPr>
+      <w:ins w:id="210" w:author="Alar Kvell" w:date="2011-04-08T01:08:00Z">
+        <w:r>
+          <w:t>configuration/</w:t>
+        </w:r>
+        <w:r>
+          <w:t>krb5.conf</w:t>
+        </w:r>
+      </w:ins>
+    </w:p>
+    <w:p>
+      <w:pPr>
+        <w:rPr>
+          <w:ins w:id="211" w:author="Alar Kvell" w:date="2011-04-08T01:10:00Z"/>
+        </w:rPr>
+      </w:pPr>
+    </w:p>
+    <w:p>
+      <w:pPr>
+        <w:rPr>
+          <w:ins w:id="212" w:author="Alar Kvell" w:date="2011-04-08T01:28:00Z"/>
+        </w:rPr>
+      </w:pPr>
+      <w:ins w:id="213" w:author="Alar Kvell" w:date="2011-04-08T01:10:00Z">
+        <w:r>
+          <w:t>Kui MSO teenus on muutunud võrreldes viimase pakiga, siis</w:t>
+        </w:r>
+      </w:ins>
+      <w:ins w:id="214" w:author="Alar Kvell" w:date="2011-04-08T01:12:00Z">
+        <w:r>
+          <w:t xml:space="preserve"> </w:t>
+        </w:r>
+      </w:ins>
+      <w:ins w:id="215" w:author="Alar Kvell" w:date="2011-04-08T01:10:00Z">
+        <w:r>
+          <w:t xml:space="preserve">teostada </w:t>
+        </w:r>
+      </w:ins>
+      <w:ins w:id="216" w:author="Alar Kvell" w:date="2011-04-08T01:11:00Z">
+        <w:r>
+          <w:t>MSO teenuse ehitamine vastavalt juhendile mso-service/doc/Paigaldusjuhend.docx</w:t>
+        </w:r>
+      </w:ins>
+      <w:ins w:id="217" w:author="Alar Kvell" w:date="2011-04-08T01:12:00Z">
+        <w:r>
+          <w:t xml:space="preserve"> ning lisada tarnitavasse pakki fail</w:t>
+        </w:r>
+      </w:ins>
+      <w:ins w:id="218" w:author="Alar Kvell" w:date="2011-04-08T01:13:00Z">
+        <w:r>
+          <w:t>id</w:t>
+        </w:r>
+      </w:ins>
+      <w:ins w:id="219" w:author="Alar Kvell" w:date="2011-04-08T01:12:00Z">
+        <w:r>
+          <w:t xml:space="preserve"> mso-service/</w:t>
+        </w:r>
+      </w:ins>
+      <w:ins w:id="220" w:author="Alar Kvell" w:date="2011-04-08T01:13:00Z">
+        <w:r>
+          <w:t>build/</w:t>
+        </w:r>
+        <w:r>
+          <w:t>mso-service.zip</w:t>
+        </w:r>
+        <w:r>
+          <w:t xml:space="preserve"> ja </w:t>
+        </w:r>
+        <w:r>
+          <w:t>mso-service/doc/Paigaldusjuhend.docx</w:t>
+        </w:r>
+        <w:r>
+          <w:t xml:space="preserve"> (kui on muutunud võrreldes viimases pakis sisaldunuga).</w:t>
+        </w:r>
+      </w:ins>
+    </w:p>
+    <w:p>
+      <w:pPr>
+        <w:rPr>
+          <w:ins w:id="221" w:author="Alar Kvell" w:date="2011-04-08T01:28:00Z"/>
+        </w:rPr>
+      </w:pPr>
+    </w:p>
+    <w:p>
+      <w:ins w:id="222" w:author="Alar Kvell" w:date="2011-04-08T01:28:00Z">
+        <w:r>
+          <w:t>OCR teenust MV puhul ei kasutata.</w:t>
+        </w:r>
+      </w:ins>
     </w:p>
     <w:sectPr>
       <w:headerReference w:type="default" r:id="rId11"/>
@@ -5446,7 +7010,7 @@
       <w:rPr>
         <w:lang w:val="de-DE"/>
       </w:rPr>
-      <w:t>M DHS spetsifikatsioon</w:t>
+      <w:t>DHS spetsifikatsioon</w:t>
     </w:r>
     <w:r>
       <w:rPr>
@@ -5488,7 +7052,7 @@
       <w:rPr>
         <w:lang w:val="de-DE"/>
       </w:rPr>
-      <w:t>1</w:t>
+      <w:t>14</w:t>
     </w:r>
     <w:r>
       <w:fldChar w:fldCharType="end"/>
@@ -5515,7 +7079,7 @@
       <w:rPr>
         <w:lang w:val="de-DE"/>
       </w:rPr>
-      <w:t>13</w:t>
+      <w:t>14</w:t>
     </w:r>
     <w:r>
       <w:fldChar w:fldCharType="end"/>
@@ -5554,7 +7118,13 @@
       </w:tabs>
     </w:pPr>
     <w:r>
-      <w:t>MV DHS - Paigaldusjuhend</w:t>
+      <w:t>Delta</w:t>
+    </w:r>
+    <w:r>
+      <w:t xml:space="preserve"> </w:t>
+    </w:r>
+    <w:r>
+      <w:t>- Paigaldusjuhend</w:t>
     </w:r>
     <w:r>
       <w:tab/>
@@ -6576,6 +8146,95 @@
     </w:lvl>
   </w:abstractNum>
   <w:abstractNum w:abstractNumId="10">
+    <w:nsid w:val="21100B3C"/>
+    <w:multiLevelType w:val="hybridMultilevel"/>
+    <w:tmpl w:val="B146570C"/>
+    <w:lvl w:ilvl="0" w:tplc="0425000F">
+      <w:start w:val="1"/>
+      <w:numFmt w:val="decimal"/>
+      <w:lvlText w:val="%1."/>
+      <w:lvlJc w:val="left"/>
+      <w:pPr>
+        <w:ind w:left="720" w:hanging="360"/>
+      </w:pPr>
+      <w:rPr>
+        <w:rFonts w:hint="default"/>
+      </w:rPr>
+    </w:lvl>
+    <w:lvl w:ilvl="1" w:tplc="04250019" w:tentative="1">
+      <w:start w:val="1"/>
+      <w:numFmt w:val="lowerLetter"/>
+      <w:lvlText w:val="%2."/>
+      <w:lvlJc w:val="left"/>
+      <w:pPr>
+        <w:ind w:left="1440" w:hanging="360"/>
+      </w:pPr>
+    </w:lvl>
+    <w:lvl w:ilvl="2" w:tplc="0425001B" w:tentative="1">
+      <w:start w:val="1"/>
+      <w:numFmt w:val="lowerRoman"/>
+      <w:lvlText w:val="%3."/>
+      <w:lvlJc w:val="right"/>
+      <w:pPr>
+        <w:ind w:left="2160" w:hanging="180"/>
+      </w:pPr>
+    </w:lvl>
+    <w:lvl w:ilvl="3" w:tplc="0425000F" w:tentative="1">
+      <w:start w:val="1"/>
+      <w:numFmt w:val="decimal"/>
+      <w:lvlText w:val="%4."/>
+      <w:lvlJc w:val="left"/>
+      <w:pPr>
+        <w:ind w:left="2880" w:hanging="360"/>
+      </w:pPr>
+    </w:lvl>
+    <w:lvl w:ilvl="4" w:tplc="04250019" w:tentative="1">
+      <w:start w:val="1"/>
+      <w:numFmt w:val="lowerLetter"/>
+      <w:lvlText w:val="%5."/>
+      <w:lvlJc w:val="left"/>
+      <w:pPr>
+        <w:ind w:left="3600" w:hanging="360"/>
+      </w:pPr>
+    </w:lvl>
+    <w:lvl w:ilvl="5" w:tplc="0425001B" w:tentative="1">
+      <w:start w:val="1"/>
+      <w:numFmt w:val="lowerRoman"/>
+      <w:lvlText w:val="%6."/>
+      <w:lvlJc w:val="right"/>
+      <w:pPr>
+        <w:ind w:left="4320" w:hanging="180"/>
+      </w:pPr>
+    </w:lvl>
+    <w:lvl w:ilvl="6" w:tplc="0425000F" w:tentative="1">
+      <w:start w:val="1"/>
+      <w:numFmt w:val="decimal"/>
+      <w:lvlText w:val="%7."/>
+      <w:lvlJc w:val="left"/>
+      <w:pPr>
+        <w:ind w:left="5040" w:hanging="360"/>
+      </w:pPr>
+    </w:lvl>
+    <w:lvl w:ilvl="7" w:tplc="04250019" w:tentative="1">
+      <w:start w:val="1"/>
+      <w:numFmt w:val="lowerLetter"/>
+      <w:lvlText w:val="%8."/>
+      <w:lvlJc w:val="left"/>
+      <w:pPr>
+        <w:ind w:left="5760" w:hanging="360"/>
+      </w:pPr>
+    </w:lvl>
+    <w:lvl w:ilvl="8" w:tplc="0425001B" w:tentative="1">
+      <w:start w:val="1"/>
+      <w:numFmt w:val="lowerRoman"/>
+      <w:lvlText w:val="%9."/>
+      <w:lvlJc w:val="right"/>
+      <w:pPr>
+        <w:ind w:left="6480" w:hanging="180"/>
+      </w:pPr>
+    </w:lvl>
+  </w:abstractNum>
+  <w:abstractNum w:abstractNumId="11">
     <w:nsid w:val="225E1B48"/>
     <w:multiLevelType w:val="hybridMultilevel"/>
     <w:tmpl w:val="B8B6B4C8"/>
@@ -6688,7 +8347,7 @@
       </w:rPr>
     </w:lvl>
   </w:abstractNum>
-  <w:abstractNum w:abstractNumId="11">
+  <w:abstractNum w:abstractNumId="12">
     <w:nsid w:val="23F10CCC"/>
     <w:multiLevelType w:val="hybridMultilevel"/>
     <w:tmpl w:val="6B46F3C2"/>
@@ -6777,7 +8436,7 @@
       </w:pPr>
     </w:lvl>
   </w:abstractNum>
-  <w:abstractNum w:abstractNumId="12">
+  <w:abstractNum w:abstractNumId="13">
     <w:nsid w:val="27883414"/>
     <w:multiLevelType w:val="multilevel"/>
     <w:tmpl w:val="9BE65550"/>
@@ -6917,7 +8576,7 @@
       </w:rPr>
     </w:lvl>
   </w:abstractNum>
-  <w:abstractNum w:abstractNumId="13">
+  <w:abstractNum w:abstractNumId="14">
     <w:nsid w:val="288B0D00"/>
     <w:multiLevelType w:val="hybridMultilevel"/>
     <w:tmpl w:val="664870B4"/>
@@ -7003,7 +8662,7 @@
       </w:pPr>
     </w:lvl>
   </w:abstractNum>
-  <w:abstractNum w:abstractNumId="14">
+  <w:abstractNum w:abstractNumId="15">
     <w:nsid w:val="296F4F38"/>
     <w:multiLevelType w:val="hybridMultilevel"/>
     <w:tmpl w:val="AE4C288C"/>
@@ -7116,7 +8775,7 @@
       </w:pPr>
     </w:lvl>
   </w:abstractNum>
-  <w:abstractNum w:abstractNumId="15">
+  <w:abstractNum w:abstractNumId="16">
     <w:nsid w:val="2D403DF9"/>
     <w:multiLevelType w:val="hybridMultilevel"/>
     <w:tmpl w:val="24FE9256"/>
@@ -7205,7 +8864,7 @@
       </w:pPr>
     </w:lvl>
   </w:abstractNum>
-  <w:abstractNum w:abstractNumId="16">
+  <w:abstractNum w:abstractNumId="17">
     <w:nsid w:val="2EE540E3"/>
     <w:multiLevelType w:val="hybridMultilevel"/>
     <w:tmpl w:val="FEF0F70C"/>
@@ -7318,7 +8977,7 @@
       </w:rPr>
     </w:lvl>
   </w:abstractNum>
-  <w:abstractNum w:abstractNumId="17">
+  <w:abstractNum w:abstractNumId="18">
     <w:nsid w:val="308E6CC9"/>
     <w:multiLevelType w:val="hybridMultilevel"/>
     <w:tmpl w:val="762C115C"/>
@@ -7431,7 +9090,7 @@
       </w:rPr>
     </w:lvl>
   </w:abstractNum>
-  <w:abstractNum w:abstractNumId="18">
+  <w:abstractNum w:abstractNumId="19">
     <w:nsid w:val="37673C58"/>
     <w:multiLevelType w:val="multilevel"/>
     <w:tmpl w:val="CBCE50D6"/>
@@ -7571,7 +9230,7 @@
       </w:rPr>
     </w:lvl>
   </w:abstractNum>
-  <w:abstractNum w:abstractNumId="19">
+  <w:abstractNum w:abstractNumId="20">
     <w:nsid w:val="385C5041"/>
     <w:multiLevelType w:val="hybridMultilevel"/>
     <w:tmpl w:val="2AD452CA"/>
@@ -7660,7 +9319,7 @@
       </w:pPr>
     </w:lvl>
   </w:abstractNum>
-  <w:abstractNum w:abstractNumId="20">
+  <w:abstractNum w:abstractNumId="21">
     <w:nsid w:val="3D0079B6"/>
     <w:multiLevelType w:val="multilevel"/>
     <w:tmpl w:val="04440BB0"/>
@@ -7800,7 +9459,7 @@
       </w:rPr>
     </w:lvl>
   </w:abstractNum>
-  <w:abstractNum w:abstractNumId="21">
+  <w:abstractNum w:abstractNumId="22">
     <w:nsid w:val="3EA755C3"/>
     <w:multiLevelType w:val="hybridMultilevel"/>
     <w:tmpl w:val="A5AC53E8"/>
@@ -7913,7 +9572,7 @@
       </w:rPr>
     </w:lvl>
   </w:abstractNum>
-  <w:abstractNum w:abstractNumId="22">
+  <w:abstractNum w:abstractNumId="23">
     <w:nsid w:val="4294698F"/>
     <w:multiLevelType w:val="hybridMultilevel"/>
     <w:tmpl w:val="F22AB7A0"/>
@@ -8026,7 +9685,7 @@
       </w:rPr>
     </w:lvl>
   </w:abstractNum>
-  <w:abstractNum w:abstractNumId="23">
+  <w:abstractNum w:abstractNumId="24">
     <w:nsid w:val="44E419B6"/>
     <w:multiLevelType w:val="hybridMultilevel"/>
     <w:tmpl w:val="45E018BE"/>
@@ -8139,7 +9798,7 @@
       </w:rPr>
     </w:lvl>
   </w:abstractNum>
-  <w:abstractNum w:abstractNumId="24">
+  <w:abstractNum w:abstractNumId="25">
     <w:nsid w:val="495F7C72"/>
     <w:multiLevelType w:val="multilevel"/>
     <w:tmpl w:val="0425001F"/>
@@ -8252,7 +9911,7 @@
       </w:rPr>
     </w:lvl>
   </w:abstractNum>
-  <w:abstractNum w:abstractNumId="25">
+  <w:abstractNum w:abstractNumId="26">
     <w:nsid w:val="4CE00034"/>
     <w:multiLevelType w:val="multilevel"/>
     <w:tmpl w:val="F5881B40"/>
@@ -8392,7 +10051,7 @@
       </w:rPr>
     </w:lvl>
   </w:abstractNum>
-  <w:abstractNum w:abstractNumId="26">
+  <w:abstractNum w:abstractNumId="27">
     <w:nsid w:val="4E8D3BA5"/>
     <w:multiLevelType w:val="hybridMultilevel"/>
     <w:tmpl w:val="79C4C4BA"/>
@@ -8481,7 +10140,7 @@
       </w:pPr>
     </w:lvl>
   </w:abstractNum>
-  <w:abstractNum w:abstractNumId="27">
+  <w:abstractNum w:abstractNumId="28">
     <w:nsid w:val="514F02DD"/>
     <w:multiLevelType w:val="hybridMultilevel"/>
     <w:tmpl w:val="0840E7A6"/>
@@ -8594,7 +10253,7 @@
       </w:rPr>
     </w:lvl>
   </w:abstractNum>
-  <w:abstractNum w:abstractNumId="28">
+  <w:abstractNum w:abstractNumId="29">
     <w:nsid w:val="550A181F"/>
     <w:multiLevelType w:val="hybridMultilevel"/>
     <w:tmpl w:val="02024E28"/>
@@ -8707,7 +10366,7 @@
       </w:pPr>
     </w:lvl>
   </w:abstractNum>
-  <w:abstractNum w:abstractNumId="29">
+  <w:abstractNum w:abstractNumId="30">
     <w:nsid w:val="55347D90"/>
     <w:multiLevelType w:val="hybridMultilevel"/>
     <w:tmpl w:val="7F1E1BA8"/>
@@ -8820,7 +10479,7 @@
       </w:rPr>
     </w:lvl>
   </w:abstractNum>
-  <w:abstractNum w:abstractNumId="30">
+  <w:abstractNum w:abstractNumId="31">
     <w:nsid w:val="5B7E482F"/>
     <w:multiLevelType w:val="hybridMultilevel"/>
     <w:tmpl w:val="E76EF0D4"/>
@@ -8933,7 +10592,7 @@
       </w:rPr>
     </w:lvl>
   </w:abstractNum>
-  <w:abstractNum w:abstractNumId="31">
+  <w:abstractNum w:abstractNumId="32">
     <w:nsid w:val="5C3F17CA"/>
     <w:multiLevelType w:val="hybridMultilevel"/>
     <w:tmpl w:val="3F5AECCC"/>
@@ -9049,7 +10708,7 @@
       </w:pPr>
     </w:lvl>
   </w:abstractNum>
-  <w:abstractNum w:abstractNumId="32">
+  <w:abstractNum w:abstractNumId="33">
     <w:nsid w:val="5D6779BE"/>
     <w:multiLevelType w:val="hybridMultilevel"/>
     <w:tmpl w:val="884C5482"/>
@@ -9138,7 +10797,7 @@
       </w:pPr>
     </w:lvl>
   </w:abstractNum>
-  <w:abstractNum w:abstractNumId="33">
+  <w:abstractNum w:abstractNumId="34">
     <w:nsid w:val="626872F8"/>
     <w:multiLevelType w:val="multilevel"/>
     <w:tmpl w:val="8B8CDE2A"/>
@@ -9278,7 +10937,7 @@
       </w:rPr>
     </w:lvl>
   </w:abstractNum>
-  <w:abstractNum w:abstractNumId="34">
+  <w:abstractNum w:abstractNumId="35">
     <w:nsid w:val="63FF7C80"/>
     <w:multiLevelType w:val="hybridMultilevel"/>
     <w:tmpl w:val="10886F80"/>
@@ -9418,7 +11077,7 @@
       </w:rPr>
     </w:lvl>
   </w:abstractNum>
-  <w:abstractNum w:abstractNumId="35">
+  <w:abstractNum w:abstractNumId="36">
     <w:nsid w:val="67F56FE6"/>
     <w:multiLevelType w:val="hybridMultilevel"/>
     <w:tmpl w:val="5660206E"/>
@@ -9507,7 +11166,7 @@
       </w:pPr>
     </w:lvl>
   </w:abstractNum>
-  <w:abstractNum w:abstractNumId="36">
+  <w:abstractNum w:abstractNumId="37">
     <w:nsid w:val="6A17374B"/>
     <w:multiLevelType w:val="multilevel"/>
     <w:tmpl w:val="EAF2F96C"/>
@@ -9667,7 +11326,7 @@
       </w:rPr>
     </w:lvl>
   </w:abstractNum>
-  <w:abstractNum w:abstractNumId="37">
+  <w:abstractNum w:abstractNumId="38">
     <w:nsid w:val="6B1310B9"/>
     <w:multiLevelType w:val="hybridMultilevel"/>
     <w:tmpl w:val="6052B490"/>
@@ -9756,7 +11415,7 @@
       </w:pPr>
     </w:lvl>
   </w:abstractNum>
-  <w:abstractNum w:abstractNumId="38">
+  <w:abstractNum w:abstractNumId="39">
     <w:nsid w:val="6C623B21"/>
     <w:multiLevelType w:val="multilevel"/>
     <w:tmpl w:val="0425001F"/>
@@ -9869,7 +11528,7 @@
       </w:rPr>
     </w:lvl>
   </w:abstractNum>
-  <w:abstractNum w:abstractNumId="39">
+  <w:abstractNum w:abstractNumId="40">
     <w:nsid w:val="79213F1D"/>
     <w:multiLevelType w:val="hybridMultilevel"/>
     <w:tmpl w:val="E12E2248"/>
@@ -9958,7 +11617,7 @@
       </w:pPr>
     </w:lvl>
   </w:abstractNum>
-  <w:abstractNum w:abstractNumId="40">
+  <w:abstractNum w:abstractNumId="41">
     <w:nsid w:val="7A167F03"/>
     <w:multiLevelType w:val="hybridMultilevel"/>
     <w:tmpl w:val="03A051CC"/>
@@ -10098,7 +11757,7 @@
       </w:rPr>
     </w:lvl>
   </w:abstractNum>
-  <w:abstractNum w:abstractNumId="41">
+  <w:abstractNum w:abstractNumId="42">
     <w:nsid w:val="7B4437FA"/>
     <w:multiLevelType w:val="hybridMultilevel"/>
     <w:tmpl w:val="989041A6"/>
@@ -10187,128 +11846,217 @@
       </w:pPr>
     </w:lvl>
   </w:abstractNum>
+  <w:abstractNum w:abstractNumId="43">
+    <w:nsid w:val="7D7F358A"/>
+    <w:multiLevelType w:val="hybridMultilevel"/>
+    <w:tmpl w:val="E15653E6"/>
+    <w:lvl w:ilvl="0" w:tplc="0425000F">
+      <w:start w:val="1"/>
+      <w:numFmt w:val="decimal"/>
+      <w:lvlText w:val="%1."/>
+      <w:lvlJc w:val="left"/>
+      <w:pPr>
+        <w:ind w:left="720" w:hanging="360"/>
+      </w:pPr>
+      <w:rPr>
+        <w:rFonts w:hint="default"/>
+      </w:rPr>
+    </w:lvl>
+    <w:lvl w:ilvl="1" w:tplc="04250019">
+      <w:start w:val="1"/>
+      <w:numFmt w:val="lowerLetter"/>
+      <w:lvlText w:val="%2."/>
+      <w:lvlJc w:val="left"/>
+      <w:pPr>
+        <w:ind w:left="1440" w:hanging="360"/>
+      </w:pPr>
+    </w:lvl>
+    <w:lvl w:ilvl="2" w:tplc="0425001B">
+      <w:start w:val="1"/>
+      <w:numFmt w:val="lowerRoman"/>
+      <w:lvlText w:val="%3."/>
+      <w:lvlJc w:val="right"/>
+      <w:pPr>
+        <w:ind w:left="2160" w:hanging="180"/>
+      </w:pPr>
+    </w:lvl>
+    <w:lvl w:ilvl="3" w:tplc="0425000F" w:tentative="1">
+      <w:start w:val="1"/>
+      <w:numFmt w:val="decimal"/>
+      <w:lvlText w:val="%4."/>
+      <w:lvlJc w:val="left"/>
+      <w:pPr>
+        <w:ind w:left="2880" w:hanging="360"/>
+      </w:pPr>
+    </w:lvl>
+    <w:lvl w:ilvl="4" w:tplc="04250019" w:tentative="1">
+      <w:start w:val="1"/>
+      <w:numFmt w:val="lowerLetter"/>
+      <w:lvlText w:val="%5."/>
+      <w:lvlJc w:val="left"/>
+      <w:pPr>
+        <w:ind w:left="3600" w:hanging="360"/>
+      </w:pPr>
+    </w:lvl>
+    <w:lvl w:ilvl="5" w:tplc="0425001B" w:tentative="1">
+      <w:start w:val="1"/>
+      <w:numFmt w:val="lowerRoman"/>
+      <w:lvlText w:val="%6."/>
+      <w:lvlJc w:val="right"/>
+      <w:pPr>
+        <w:ind w:left="4320" w:hanging="180"/>
+      </w:pPr>
+    </w:lvl>
+    <w:lvl w:ilvl="6" w:tplc="0425000F" w:tentative="1">
+      <w:start w:val="1"/>
+      <w:numFmt w:val="decimal"/>
+      <w:lvlText w:val="%7."/>
+      <w:lvlJc w:val="left"/>
+      <w:pPr>
+        <w:ind w:left="5040" w:hanging="360"/>
+      </w:pPr>
+    </w:lvl>
+    <w:lvl w:ilvl="7" w:tplc="04250019" w:tentative="1">
+      <w:start w:val="1"/>
+      <w:numFmt w:val="lowerLetter"/>
+      <w:lvlText w:val="%8."/>
+      <w:lvlJc w:val="left"/>
+      <w:pPr>
+        <w:ind w:left="5760" w:hanging="360"/>
+      </w:pPr>
+    </w:lvl>
+    <w:lvl w:ilvl="8" w:tplc="0425001B" w:tentative="1">
+      <w:start w:val="1"/>
+      <w:numFmt w:val="lowerRoman"/>
+      <w:lvlText w:val="%9."/>
+      <w:lvlJc w:val="right"/>
+      <w:pPr>
+        <w:ind w:left="6480" w:hanging="180"/>
+      </w:pPr>
+    </w:lvl>
+  </w:abstractNum>
   <w:num w:numId="1">
-    <w:abstractNumId w:val="40"/>
+    <w:abstractNumId w:val="41"/>
   </w:num>
   <w:num w:numId="2">
-    <w:abstractNumId w:val="18"/>
+    <w:abstractNumId w:val="19"/>
   </w:num>
   <w:num w:numId="3">
-    <w:abstractNumId w:val="18"/>
+    <w:abstractNumId w:val="19"/>
   </w:num>
   <w:num w:numId="4">
-    <w:abstractNumId w:val="36"/>
+    <w:abstractNumId w:val="37"/>
   </w:num>
   <w:num w:numId="5">
-    <w:abstractNumId w:val="36"/>
+    <w:abstractNumId w:val="37"/>
   </w:num>
   <w:num w:numId="6">
-    <w:abstractNumId w:val="31"/>
+    <w:abstractNumId w:val="32"/>
   </w:num>
   <w:num w:numId="7">
-    <w:abstractNumId w:val="28"/>
+    <w:abstractNumId w:val="29"/>
   </w:num>
   <w:num w:numId="8">
-    <w:abstractNumId w:val="33"/>
+    <w:abstractNumId w:val="34"/>
   </w:num>
   <w:num w:numId="9">
-    <w:abstractNumId w:val="12"/>
+    <w:abstractNumId w:val="13"/>
   </w:num>
   <w:num w:numId="10">
     <w:abstractNumId w:val="0"/>
   </w:num>
   <w:num w:numId="11">
-    <w:abstractNumId w:val="34"/>
+    <w:abstractNumId w:val="35"/>
   </w:num>
   <w:num w:numId="12">
     <w:abstractNumId w:val="6"/>
   </w:num>
   <w:num w:numId="13">
-    <w:abstractNumId w:val="14"/>
+    <w:abstractNumId w:val="15"/>
   </w:num>
   <w:num w:numId="14">
-    <w:abstractNumId w:val="20"/>
+    <w:abstractNumId w:val="21"/>
   </w:num>
   <w:num w:numId="15">
-    <w:abstractNumId w:val="25"/>
+    <w:abstractNumId w:val="26"/>
   </w:num>
   <w:num w:numId="16">
-    <w:abstractNumId w:val="36"/>
+    <w:abstractNumId w:val="37"/>
   </w:num>
   <w:num w:numId="17">
-    <w:abstractNumId w:val="36"/>
+    <w:abstractNumId w:val="37"/>
   </w:num>
   <w:num w:numId="18">
-    <w:abstractNumId w:val="30"/>
+    <w:abstractNumId w:val="31"/>
   </w:num>
   <w:num w:numId="19">
-    <w:abstractNumId w:val="21"/>
+    <w:abstractNumId w:val="22"/>
   </w:num>
   <w:num w:numId="20">
     <w:abstractNumId w:val="2"/>
   </w:num>
   <w:num w:numId="21">
-    <w:abstractNumId w:val="13"/>
+    <w:abstractNumId w:val="14"/>
   </w:num>
   <w:num w:numId="22">
-    <w:abstractNumId w:val="10"/>
+    <w:abstractNumId w:val="11"/>
   </w:num>
   <w:num w:numId="23">
-    <w:abstractNumId w:val="24"/>
+    <w:abstractNumId w:val="25"/>
   </w:num>
   <w:num w:numId="24">
-    <w:abstractNumId w:val="27"/>
+    <w:abstractNumId w:val="28"/>
   </w:num>
   <w:num w:numId="25">
     <w:abstractNumId w:val="8"/>
   </w:num>
   <w:num w:numId="26">
-    <w:abstractNumId w:val="37"/>
+    <w:abstractNumId w:val="38"/>
   </w:num>
   <w:num w:numId="27">
-    <w:abstractNumId w:val="23"/>
+    <w:abstractNumId w:val="24"/>
   </w:num>
   <w:num w:numId="28">
     <w:abstractNumId w:val="1"/>
   </w:num>
   <w:num w:numId="29">
-    <w:abstractNumId w:val="17"/>
+    <w:abstractNumId w:val="18"/>
   </w:num>
   <w:num w:numId="30">
-    <w:abstractNumId w:val="15"/>
+    <w:abstractNumId w:val="16"/>
   </w:num>
   <w:num w:numId="31">
     <w:abstractNumId w:val="7"/>
   </w:num>
   <w:num w:numId="32">
-    <w:abstractNumId w:val="11"/>
+    <w:abstractNumId w:val="12"/>
   </w:num>
   <w:num w:numId="33">
-    <w:abstractNumId w:val="35"/>
+    <w:abstractNumId w:val="36"/>
   </w:num>
   <w:num w:numId="34">
-    <w:abstractNumId w:val="26"/>
+    <w:abstractNumId w:val="27"/>
   </w:num>
   <w:num w:numId="35">
-    <w:abstractNumId w:val="16"/>
+    <w:abstractNumId w:val="17"/>
   </w:num>
   <w:num w:numId="36">
-    <w:abstractNumId w:val="22"/>
+    <w:abstractNumId w:val="23"/>
   </w:num>
   <w:num w:numId="37">
-    <w:abstractNumId w:val="38"/>
+    <w:abstractNumId w:val="39"/>
   </w:num>
   <w:num w:numId="38">
-    <w:abstractNumId w:val="41"/>
+    <w:abstractNumId w:val="42"/>
   </w:num>
   <w:num w:numId="39">
-    <w:abstractNumId w:val="32"/>
+    <w:abstractNumId w:val="33"/>
   </w:num>
   <w:num w:numId="40">
-    <w:abstractNumId w:val="19"/>
+    <w:abstractNumId w:val="20"/>
   </w:num>
   <w:num w:numId="41">
-    <w:abstractNumId w:val="39"/>
+    <w:abstractNumId w:val="40"/>
   </w:num>
   <w:num w:numId="42">
     <w:abstractNumId w:val="5"/>
@@ -10323,7 +12071,13 @@
     <w:abstractNumId w:val="4"/>
   </w:num>
   <w:num w:numId="46">
-    <w:abstractNumId w:val="29"/>
+    <w:abstractNumId w:val="30"/>
+  </w:num>
+  <w:num w:numId="47">
+    <w:abstractNumId w:val="10"/>
+  </w:num>
+  <w:num w:numId="48">
+    <w:abstractNumId w:val="43"/>
   </w:num>
 </w:numbering>
 </file>
@@ -10942,6 +12696,32 @@
       <w:contextualSpacing/>
     </w:pPr>
   </w:style>
+  <w:style w:type="paragraph" w:styleId="DocumentMap">
+    <w:name w:val="Document Map"/>
+    <w:basedOn w:val="Normal"/>
+    <w:link w:val="DocumentMapChar"/>
+    <w:rsid w:val="00836E99"/>
+    <w:pPr>
+      <w:spacing w:before="0" w:after="0"/>
+    </w:pPr>
+    <w:rPr>
+      <w:rFonts w:ascii="Tahoma" w:hAnsi="Tahoma" w:cs="Tahoma"/>
+      <w:sz w:val="16"/>
+      <w:szCs w:val="16"/>
+    </w:rPr>
+  </w:style>
+  <w:style w:type="character" w:customStyle="1" w:styleId="DocumentMapChar">
+    <w:name w:val="Document Map Char"/>
+    <w:basedOn w:val="DefaultParagraphFont"/>
+    <w:link w:val="DocumentMap"/>
+    <w:rsid w:val="00836E99"/>
+    <w:rPr>
+      <w:rFonts w:ascii="Tahoma" w:hAnsi="Tahoma" w:cs="Tahoma"/>
+      <w:sz w:val="16"/>
+      <w:szCs w:val="16"/>
+      <w:lang w:eastAsia="en-US"/>
+    </w:rPr>
+  </w:style>
 </w:styles>
 </file>
 
@@ -11504,13 +13284,7 @@
 <file path=customXml/itemProps2.xml><?xml version="1.0" encoding="utf-8"?>
 <ds:datastoreItem xmlns:ds="http://schemas.openxmlformats.org/officeDocument/2006/customXml" ds:itemID="{DB463C2D-328F-4C2A-9D9F-1631ADBC932C}">
   <ds:schemaRefs>
-    <ds:schemaRef ds:uri="http://schemas.microsoft.com/office/2006/documentManagement/types"/>
-    <ds:schemaRef ds:uri="http://purl.org/dc/elements/1.1/"/>
-    <ds:schemaRef ds:uri="http://purl.org/dc/terms/"/>
-    <ds:schemaRef ds:uri="http://purl.org/dc/dcmitype/"/>
-    <ds:schemaRef ds:uri="http://www.w3.org/XML/1998/namespace"/>
     <ds:schemaRef ds:uri="http://schemas.microsoft.com/office/2006/metadata/properties"/>
-    <ds:schemaRef ds:uri="http://schemas.openxmlformats.org/package/2006/metadata/core-properties"/>
   </ds:schemaRefs>
 </ds:datastoreItem>
 </file>
@@ -11524,7 +13298,7 @@
 </file>
 
 <file path=customXml/itemProps4.xml><?xml version="1.0" encoding="utf-8"?>
-<ds:datastoreItem xmlns:ds="http://schemas.openxmlformats.org/officeDocument/2006/customXml" ds:itemID="{424AA283-30A6-4429-9573-A9300584E0F4}">
+<ds:datastoreItem xmlns:ds="http://schemas.openxmlformats.org/officeDocument/2006/customXml" ds:itemID="{812C929F-C91A-4E6C-A060-B91F9A9A886F}">
   <ds:schemaRefs>
     <ds:schemaRef ds:uri="http://schemas.openxmlformats.org/officeDocument/2006/bibliography"/>
   </ds:schemaRefs>

</xml_diff>

<commit_message>
Paigaldusjuhend dokumentides täiendatud versioonivahetuse juhiseid
git-svn-id: https://svn.smit/tarkvara/edhs/trunk@101070 5fddf92a-9921-11dd-8d32-b999f448c456
</commit_message>
<xml_diff>
--- a/delta/doc/Paigaldusjuhend (MV).docx
+++ b/delta/doc/Paigaldusjuhend (MV).docx
@@ -13,10 +13,7 @@
       <w:bookmarkStart w:id="0" w:name="OLE_LINK1"/>
       <w:bookmarkStart w:id="1" w:name="OLE_LINK2"/>
       <w:r>
-        <w:t>Delta</w:t>
-      </w:r>
-      <w:r>
-        <w:t xml:space="preserve"> </w:t>
+        <w:t xml:space="preserve">Delta </w:t>
       </w:r>
       <w:r>
         <w:t>p</w:t>
@@ -416,6 +413,14 @@
                 <w:t>Lisatud juhised paki ehitamiseks lähtekoodist</w:t>
               </w:r>
             </w:ins>
+            <w:ins w:id="11" w:author="Alar Kvell" w:date="2011-04-08T08:51:00Z">
+              <w:r>
+                <w:rPr>
+                  <w:sz w:val="16"/>
+                </w:rPr>
+                <w:t>. Täiendatud rakenduse versioonivahetuse juhendit.</w:t>
+              </w:r>
+            </w:ins>
           </w:p>
         </w:tc>
       </w:tr>
@@ -426,17 +431,14 @@
         <w:pStyle w:val="Heading2"/>
         <w:spacing w:line="360" w:lineRule="auto"/>
       </w:pPr>
-      <w:bookmarkStart w:id="11" w:name="_Ref50186911"/>
+      <w:bookmarkStart w:id="12" w:name="_Ref50186911"/>
       <w:r>
         <w:t>Sissejuhatus</w:t>
       </w:r>
     </w:p>
     <w:p>
       <w:r>
-        <w:t>Delta</w:t>
-      </w:r>
-      <w:r>
-        <w:t xml:space="preserve"> </w:t>
+        <w:t xml:space="preserve">Delta </w:t>
       </w:r>
       <w:r>
         <w:t>on Java EE tehnoloogial põhinev ja Alfresco (C</w:t>
@@ -749,14 +751,14 @@
           <w:numId w:val="36"/>
         </w:numPr>
       </w:pPr>
-      <w:moveToRangeStart w:id="12" w:author="Alar Kvell" w:date="2011-04-07T15:03:00Z" w:name="move289951965"/>
-      <w:moveTo w:id="13" w:author="Alar Kvell" w:date="2011-04-07T15:03:00Z">
+      <w:moveToRangeStart w:id="13" w:author="Alar Kvell" w:date="2011-04-07T15:03:00Z" w:name="move289951965"/>
+      <w:moveTo w:id="14" w:author="Alar Kvell" w:date="2011-04-07T15:03:00Z">
         <w:r>
           <w:t>DHS rakenduse WAR fail – dhs.war</w:t>
         </w:r>
       </w:moveTo>
     </w:p>
-    <w:moveToRangeEnd w:id="12"/>
+    <w:moveToRangeEnd w:id="13"/>
     <w:p>
       <w:pPr>
         <w:pStyle w:val="ListParagraph"/>
@@ -771,12 +773,12 @@
       <w:r>
         <w:t>aigaldusjuhend</w:t>
       </w:r>
-      <w:ins w:id="14" w:author="Alar Kvell" w:date="2011-04-07T14:52:00Z">
+      <w:ins w:id="15" w:author="Alar Kvell" w:date="2011-04-07T14:52:00Z">
         <w:r>
           <w:t xml:space="preserve"> </w:t>
         </w:r>
       </w:ins>
-      <w:ins w:id="15" w:author="Alar Kvell" w:date="2011-04-07T14:53:00Z">
+      <w:ins w:id="16" w:author="Alar Kvell" w:date="2011-04-07T14:53:00Z">
         <w:r>
           <w:t>(kui on muutunud võrr</w:t>
         </w:r>
@@ -784,7 +786,7 @@
           <w:t>eldes viimases pakis sisaldunuga</w:t>
         </w:r>
       </w:ins>
-      <w:ins w:id="16" w:author="Alar Kvell" w:date="2011-04-07T14:55:00Z">
+      <w:ins w:id="17" w:author="Alar Kvell" w:date="2011-04-07T14:55:00Z">
         <w:r>
           <w:rPr>
             <w:lang w:val="en-US"/>
@@ -801,7 +803,7 @@
           <w:numId w:val="36"/>
         </w:numPr>
         <w:rPr>
-          <w:del w:id="17" w:author="Alar Kvell" w:date="2011-04-08T00:51:00Z"/>
+          <w:del w:id="18" w:author="Alar Kvell" w:date="2011-04-08T00:51:00Z"/>
         </w:rPr>
       </w:pPr>
       <w:r>
@@ -810,7 +812,7 @@
       <w:r>
         <w:t xml:space="preserve"> </w:t>
       </w:r>
-      <w:ins w:id="18" w:author="Alar Kvell" w:date="2011-04-07T15:03:00Z">
+      <w:ins w:id="19" w:author="Alar Kvell" w:date="2011-04-07T15:03:00Z">
         <w:r>
           <w:t xml:space="preserve">ja skriptid </w:t>
         </w:r>
@@ -818,12 +820,12 @@
       <w:r>
         <w:t>DHS, CAS, Tomcat jaoks</w:t>
       </w:r>
-      <w:ins w:id="19" w:author="Alar Kvell" w:date="2011-04-07T14:55:00Z">
+      <w:ins w:id="20" w:author="Alar Kvell" w:date="2011-04-07T14:55:00Z">
         <w:r>
           <w:t xml:space="preserve"> (kui on </w:t>
         </w:r>
       </w:ins>
-      <w:ins w:id="20" w:author="Alar Kvell" w:date="2011-04-07T15:03:00Z">
+      <w:ins w:id="21" w:author="Alar Kvell" w:date="2011-04-07T15:03:00Z">
         <w:r>
           <w:t>tegemist kõige esimese paigaldusega</w:t>
         </w:r>
@@ -843,14 +845,14 @@
           <w:numId w:val="36"/>
         </w:numPr>
       </w:pPr>
-      <w:moveFromRangeStart w:id="21" w:author="Alar Kvell" w:date="2011-04-07T15:03:00Z" w:name="move289951965"/>
-      <w:moveFrom w:id="22" w:author="Alar Kvell" w:date="2011-04-07T15:03:00Z">
+      <w:moveFromRangeStart w:id="22" w:author="Alar Kvell" w:date="2011-04-07T15:03:00Z" w:name="move289951965"/>
+      <w:moveFrom w:id="23" w:author="Alar Kvell" w:date="2011-04-07T15:03:00Z">
         <w:r>
           <w:t>DHS rakenduse WAR fail – dhs.war</w:t>
         </w:r>
       </w:moveFrom>
     </w:p>
-    <w:moveFromRangeEnd w:id="21"/>
+    <w:moveFromRangeEnd w:id="22"/>
     <w:p>
       <w:pPr>
         <w:pStyle w:val="ListParagraph"/>
@@ -862,7 +864,7 @@
       <w:r>
         <w:t>Autentimis rakenduse (CAS) WAR fail – cas.war</w:t>
       </w:r>
-      <w:ins w:id="23" w:author="Alar Kvell" w:date="2011-04-07T14:55:00Z">
+      <w:ins w:id="24" w:author="Alar Kvell" w:date="2011-04-07T14:55:00Z">
         <w:r>
           <w:t xml:space="preserve"> (kui on muutunud võrreldes viimases pakis sisaldunuga</w:t>
         </w:r>
@@ -885,7 +887,7 @@
       <w:r>
         <w:t>MSO teenuse paigaldusjuhend</w:t>
       </w:r>
-      <w:ins w:id="24" w:author="Alar Kvell" w:date="2011-04-07T14:55:00Z">
+      <w:ins w:id="25" w:author="Alar Kvell" w:date="2011-04-07T14:55:00Z">
         <w:r>
           <w:t xml:space="preserve"> (kui on muutunud võrreldes viimases pakis sisaldunuga</w:t>
         </w:r>
@@ -908,7 +910,7 @@
       <w:r>
         <w:t>MSO teenuse rakenduse failid – mso-service.zip</w:t>
       </w:r>
-      <w:ins w:id="25" w:author="Alar Kvell" w:date="2011-04-07T14:55:00Z">
+      <w:ins w:id="26" w:author="Alar Kvell" w:date="2011-04-07T14:55:00Z">
         <w:r>
           <w:t xml:space="preserve"> (kui on muutunud võrreldes viimases pakis sisaldunuga</w:t>
         </w:r>
@@ -923,7 +925,6 @@
     <w:p/>
     <w:p>
       <w:r>
-        <w:lastRenderedPageBreak/>
         <w:t xml:space="preserve">Koos </w:t>
       </w:r>
       <w:r>
@@ -947,7 +948,7 @@
       <w:r>
         <w:t xml:space="preserve">failid, vastavalt dhs.war ja cas.war </w:t>
       </w:r>
-      <w:ins w:id="26" w:author="Alar Kvell" w:date="2011-04-07T14:56:00Z">
+      <w:ins w:id="27" w:author="Alar Kvell" w:date="2011-04-07T14:56:00Z">
         <w:r>
           <w:t xml:space="preserve">peab </w:t>
         </w:r>
@@ -955,12 +956,12 @@
       <w:r>
         <w:t>paigalda</w:t>
       </w:r>
-      <w:del w:id="27" w:author="Alar Kvell" w:date="2011-04-07T14:56:00Z">
+      <w:del w:id="28" w:author="Alar Kvell" w:date="2011-04-07T14:56:00Z">
         <w:r>
           <w:delText>takse</w:delText>
         </w:r>
       </w:del>
-      <w:ins w:id="28" w:author="Alar Kvell" w:date="2011-04-07T14:56:00Z">
+      <w:ins w:id="29" w:author="Alar Kvell" w:date="2011-04-07T14:56:00Z">
         <w:r>
           <w:t>ma</w:t>
         </w:r>
@@ -974,22 +975,22 @@
       <w:r>
         <w:t>Tomcat’i rakendusserverisse</w:t>
       </w:r>
-      <w:ins w:id="29" w:author="Alar Kvell" w:date="2011-04-07T14:57:00Z">
+      <w:ins w:id="30" w:author="Alar Kvell" w:date="2011-04-07T14:57:00Z">
         <w:r>
           <w:t xml:space="preserve"> (DHS</w:t>
         </w:r>
       </w:ins>
-      <w:ins w:id="30" w:author="Alar Kvell" w:date="2011-04-07T14:56:00Z">
+      <w:ins w:id="31" w:author="Alar Kvell" w:date="2011-04-07T14:56:00Z">
         <w:r>
           <w:t xml:space="preserve"> rakendus</w:t>
         </w:r>
       </w:ins>
-      <w:ins w:id="31" w:author="Alar Kvell" w:date="2011-04-07T14:57:00Z">
+      <w:ins w:id="32" w:author="Alar Kvell" w:date="2011-04-07T14:57:00Z">
         <w:r>
           <w:t>e IMAP autentimine Kerberos kaudu sõltub sellest et CAS rakendus</w:t>
         </w:r>
       </w:ins>
-      <w:ins w:id="32" w:author="Alar Kvell" w:date="2011-04-07T14:58:00Z">
+      <w:ins w:id="33" w:author="Alar Kvell" w:date="2011-04-07T14:58:00Z">
         <w:r>
           <w:t xml:space="preserve"> oleks käivitatud samas Java virtuaalmasinas</w:t>
         </w:r>
@@ -1147,67 +1148,67 @@
     </w:p>
     <w:p/>
     <w:p>
-      <w:ins w:id="33" w:author="Alar Kvell" w:date="2011-04-07T15:00:00Z">
+      <w:ins w:id="34" w:author="Alar Kvell" w:date="2011-04-07T15:00:00Z">
         <w:r>
           <w:t>Teis</w:t>
         </w:r>
       </w:ins>
-      <w:ins w:id="34" w:author="Alar Kvell" w:date="2011-04-07T15:01:00Z">
+      <w:ins w:id="35" w:author="Alar Kvell" w:date="2011-04-07T15:01:00Z">
         <w:r>
           <w:t>ed</w:t>
         </w:r>
       </w:ins>
-      <w:ins w:id="35" w:author="Alar Kvell" w:date="2011-04-07T15:00:00Z">
+      <w:ins w:id="36" w:author="Alar Kvell" w:date="2011-04-07T15:00:00Z">
         <w:r>
           <w:t xml:space="preserve"> </w:t>
         </w:r>
       </w:ins>
-      <w:ins w:id="36" w:author="Alar Kvell" w:date="2011-04-07T14:59:00Z">
+      <w:ins w:id="37" w:author="Alar Kvell" w:date="2011-04-07T14:59:00Z">
         <w:r>
           <w:t xml:space="preserve">rakendused </w:t>
         </w:r>
       </w:ins>
-      <w:ins w:id="37" w:author="Alar Kvell" w:date="2011-04-07T15:00:00Z">
+      <w:ins w:id="38" w:author="Alar Kvell" w:date="2011-04-07T15:00:00Z">
         <w:r>
           <w:t xml:space="preserve">peale CAS rakenduse </w:t>
         </w:r>
       </w:ins>
-      <w:ins w:id="38" w:author="Alar Kvell" w:date="2011-04-07T15:02:00Z">
+      <w:ins w:id="39" w:author="Alar Kvell" w:date="2011-04-07T15:02:00Z">
         <w:r>
           <w:t>(nt. M</w:t>
         </w:r>
       </w:ins>
-      <w:ins w:id="39" w:author="Alar Kvell" w:date="2011-04-08T01:18:00Z">
+      <w:ins w:id="40" w:author="Alar Kvell" w:date="2011-04-08T01:18:00Z">
         <w:r>
           <w:t>aa</w:t>
         </w:r>
       </w:ins>
-      <w:ins w:id="40" w:author="Alar Kvell" w:date="2011-04-08T01:21:00Z">
+      <w:ins w:id="41" w:author="Alar Kvell" w:date="2011-04-08T01:21:00Z">
         <w:r>
           <w:t>I</w:t>
         </w:r>
       </w:ins>
-      <w:ins w:id="41" w:author="Alar Kvell" w:date="2011-04-07T15:02:00Z">
+      <w:ins w:id="42" w:author="Alar Kvell" w:date="2011-04-07T15:02:00Z">
         <w:r>
           <w:t xml:space="preserve">S, ADR, </w:t>
         </w:r>
       </w:ins>
-      <w:ins w:id="42" w:author="Alar Kvell" w:date="2011-04-07T15:05:00Z">
+      <w:ins w:id="43" w:author="Alar Kvell" w:date="2011-04-07T15:05:00Z">
         <w:r>
           <w:t xml:space="preserve">dhs2adr </w:t>
         </w:r>
       </w:ins>
-      <w:ins w:id="43" w:author="Alar Kvell" w:date="2011-04-07T15:02:00Z">
+      <w:ins w:id="44" w:author="Alar Kvell" w:date="2011-04-07T15:02:00Z">
         <w:r>
           <w:t xml:space="preserve">jm) </w:t>
         </w:r>
       </w:ins>
-      <w:ins w:id="44" w:author="Alar Kvell" w:date="2011-04-07T15:01:00Z">
+      <w:ins w:id="45" w:author="Alar Kvell" w:date="2011-04-07T15:01:00Z">
         <w:r>
           <w:t>ei ole käesoleva projekti levitusskeemi järgi ette nähtud paigaldamiseks samasse Tomcat rakendusserveri instantsi</w:t>
         </w:r>
       </w:ins>
-      <w:del w:id="45" w:author="Alar Kvell" w:date="2011-04-07T15:01:00Z">
+      <w:del w:id="46" w:author="Alar Kvell" w:date="2011-04-07T15:01:00Z">
         <w:r>
           <w:delText>Käesolev juhend eeldab, et DHS ja MIS jaoks on kummalegi eraldi Tomcat rakendusserveri instants</w:delText>
         </w:r>
@@ -1221,12 +1222,12 @@
       <w:r>
         <w:t xml:space="preserve">) paigaldatakse omaette Tomcat’i, siis on see </w:t>
       </w:r>
-      <w:del w:id="46" w:author="Alar Kvell" w:date="2011-04-07T15:02:00Z">
+      <w:del w:id="47" w:author="Alar Kvell" w:date="2011-04-07T15:02:00Z">
         <w:r>
           <w:delText xml:space="preserve">MIS’i </w:delText>
         </w:r>
       </w:del>
-      <w:ins w:id="47" w:author="Alar Kvell" w:date="2011-04-07T15:02:00Z">
+      <w:ins w:id="48" w:author="Alar Kvell" w:date="2011-04-07T15:02:00Z">
         <w:r>
           <w:t xml:space="preserve">teistest </w:t>
         </w:r>
@@ -1260,7 +1261,7 @@
       </w:r>
     </w:p>
     <w:p/>
-    <w:bookmarkEnd w:id="11"/>
+    <w:bookmarkEnd w:id="12"/>
     <w:p>
       <w:pPr>
         <w:pStyle w:val="Heading2"/>
@@ -1307,7 +1308,7 @@
       <w:r>
         <w:t>Java Cryptography Extension (JCE) Unlimited Strength Jurisdiction Policy Files 6</w:t>
       </w:r>
-      <w:ins w:id="48" w:author="Alar Kvell" w:date="2011-04-08T00:28:00Z">
+      <w:ins w:id="49" w:author="Alar Kvell" w:date="2011-04-08T00:28:00Z">
         <w:r>
           <w:t xml:space="preserve"> (kui soovitakse kasutada OCSP kehtivuskinnitusteenusele ligipääsuks juurdepääsutõendi faili)</w:t>
         </w:r>
@@ -1363,7 +1364,7 @@
         </w:rPr>
         <w:t>Apache httpd</w:t>
       </w:r>
-      <w:ins w:id="49" w:author="Alar Kvell" w:date="2011-04-07T15:07:00Z">
+      <w:ins w:id="50" w:author="Alar Kvell" w:date="2011-04-07T15:07:00Z">
         <w:r>
           <w:rPr>
             <w:szCs w:val="20"/>
@@ -1421,6 +1422,7 @@
         </w:numPr>
       </w:pPr>
       <w:r>
+        <w:lastRenderedPageBreak/>
         <w:t>PostgreSQL 8.4</w:t>
       </w:r>
       <w:r>
@@ -1469,7 +1471,6 @@
         </w:numPr>
       </w:pPr>
       <w:r>
-        <w:lastRenderedPageBreak/>
         <w:t>SMTP server e-mailide välja saatmiseks – aadress ja port (tavaliselt TCP/25) määratavad konfist</w:t>
       </w:r>
     </w:p>
@@ -1946,6 +1947,7 @@
         </w:numPr>
       </w:pPr>
       <w:r>
+        <w:lastRenderedPageBreak/>
         <w:t>ProxyPass ja ProxyPassReverse read jäävad samaks, mis eelmisel VirtualHost’il</w:t>
       </w:r>
     </w:p>
@@ -1970,7 +1972,6 @@
         </w:numPr>
       </w:pPr>
       <w:r>
-        <w:lastRenderedPageBreak/>
         <w:t xml:space="preserve">seadistada VirtualHost kasutama ID-kaardiga autentimist (juhendi alusena on kasutatud </w:t>
       </w:r>
       <w:r>
@@ -2370,13 +2371,13 @@
       </w:r>
       <w:r>
         <w:br/>
+      </w:r>
+      <w:r>
+        <w:lastRenderedPageBreak/>
         <w:t>&lt;?xml version="1.0" encoding="UTF-8"?&gt;</w:t>
       </w:r>
       <w:r>
         <w:br/>
-      </w:r>
-      <w:r>
-        <w:lastRenderedPageBreak/>
         <w:t>&lt;%@ page session="false" %&gt;</w:t>
       </w:r>
       <w:r>
@@ -3569,25 +3570,58 @@
         </w:numPr>
         <w:jc w:val="left"/>
         <w:rPr>
-          <w:ins w:id="50" w:author="Alar Kvell" w:date="2011-04-08T00:19:00Z"/>
-        </w:rPr>
-      </w:pPr>
-      <w:ins w:id="51" w:author="Alar Kvell" w:date="2011-04-04T09:24:00Z">
-        <w:r>
-          <w:t xml:space="preserve">Kontrollige, et pärast Tomcat’i seiskamist oleks seisatud ka </w:t>
-        </w:r>
-      </w:ins>
-      <w:ins w:id="52" w:author="Alar Kvell" w:date="2011-04-04T09:25:00Z">
-        <w:r>
-          <w:t xml:space="preserve">OpenOffice protsess (soffice), mis DHS’i alt käivitatud oli. Kui </w:t>
-        </w:r>
-      </w:ins>
-      <w:ins w:id="53" w:author="Alar Kvell" w:date="2011-04-04T09:26:00Z">
+          <w:ins w:id="51" w:author="Alar Kvell" w:date="2011-04-08T00:19:00Z"/>
+        </w:rPr>
+      </w:pPr>
+      <w:ins w:id="52" w:author="Alar Kvell" w:date="2011-04-04T09:24:00Z">
+        <w:r>
+          <w:t xml:space="preserve">Kontrollige, et pärast </w:t>
+        </w:r>
+      </w:ins>
+      <w:ins w:id="53" w:author="Alar Kvell" w:date="2011-04-08T08:43:00Z">
+        <w:r>
+          <w:t xml:space="preserve">rakendusserveri </w:t>
+        </w:r>
+      </w:ins>
+      <w:ins w:id="54" w:author="Alar Kvell" w:date="2011-04-04T09:24:00Z">
+        <w:r>
+          <w:t>seiskamis</w:t>
+        </w:r>
+      </w:ins>
+      <w:ins w:id="55" w:author="Alar Kvell" w:date="2011-04-08T08:43:00Z">
+        <w:r>
+          <w:t>e lõppemist</w:t>
+        </w:r>
+      </w:ins>
+      <w:ins w:id="56" w:author="Alar Kvell" w:date="2011-04-04T09:24:00Z">
+        <w:r>
+          <w:t xml:space="preserve"> oleks seisatud ka </w:t>
+        </w:r>
+      </w:ins>
+      <w:ins w:id="57" w:author="Alar Kvell" w:date="2011-04-04T09:25:00Z">
+        <w:r>
+          <w:t>OpenOffi</w:t>
+        </w:r>
+        <w:r>
+          <w:t>ce protsess (soffice), mis DHS</w:t>
+        </w:r>
+      </w:ins>
+      <w:ins w:id="58" w:author="Alar Kvell" w:date="2011-04-08T08:44:00Z">
+        <w:r>
+          <w:t xml:space="preserve"> rakenduse</w:t>
+        </w:r>
+      </w:ins>
+      <w:ins w:id="59" w:author="Alar Kvell" w:date="2011-04-04T09:25:00Z">
+        <w:r>
+          <w:t xml:space="preserve"> alt käivitatud oli. Kui </w:t>
+        </w:r>
+      </w:ins>
+      <w:ins w:id="60" w:author="Alar Kvell" w:date="2011-04-04T09:26:00Z">
         <w:r>
           <w:t xml:space="preserve">OpenOffice protsess </w:t>
         </w:r>
       </w:ins>
-      <w:ins w:id="54" w:author="Alar Kvell" w:date="2011-04-04T09:27:00Z">
+      <w:ins w:id="61" w:author="Alar Kvell" w:date="2011-04-04T09:27:00Z">
         <w:r>
           <w:t>ei ole seisatud, siis peab selle seiskama (kill). Kui OpenOffice protsess ei allu seiskamisele, siis peab selle seiskama jõuga (kill -9).</w:t>
         </w:r>
@@ -3602,15 +3636,25 @@
         </w:numPr>
         <w:jc w:val="left"/>
         <w:rPr>
-          <w:ins w:id="55" w:author="Alar Kvell" w:date="2011-04-04T09:24:00Z"/>
-        </w:rPr>
-      </w:pPr>
-      <w:ins w:id="56" w:author="Alar Kvell" w:date="2011-04-08T00:19:00Z">
-        <w:r>
-          <w:t xml:space="preserve">Kui tegemist on versiooniuuendusega, siis teostada andmete varundamine (vt. peatükk </w:t>
-        </w:r>
-      </w:ins>
-      <w:ins w:id="57" w:author="Alar Kvell" w:date="2011-04-08T00:20:00Z">
+          <w:ins w:id="62" w:author="Alar Kvell" w:date="2011-04-08T08:46:00Z"/>
+        </w:rPr>
+      </w:pPr>
+      <w:ins w:id="63" w:author="Alar Kvell" w:date="2011-04-08T00:19:00Z">
+        <w:r>
+          <w:t>Kui tegemist on versiooni</w:t>
+        </w:r>
+      </w:ins>
+      <w:ins w:id="64" w:author="Alar Kvell" w:date="2011-04-08T08:29:00Z">
+        <w:r>
+          <w:t>vahetusega</w:t>
+        </w:r>
+      </w:ins>
+      <w:ins w:id="65" w:author="Alar Kvell" w:date="2011-04-08T00:19:00Z">
+        <w:r>
+          <w:t xml:space="preserve">, siis teostada andmete varundamine (vt. peatükk </w:t>
+        </w:r>
+      </w:ins>
+      <w:ins w:id="66" w:author="Alar Kvell" w:date="2011-04-08T00:20:00Z">
         <w:r>
           <w:t>7).</w:t>
         </w:r>
@@ -3624,9 +3668,40 @@
           <w:numId w:val="23"/>
         </w:numPr>
         <w:jc w:val="left"/>
-      </w:pPr>
-      <w:r>
-        <w:t>Kui tegemist on versiooniuuendusega (s.t. Tomcat’is on varem paigaldatud dhs.war), siis kustutage eelneva paigaldusega seotud kõik failid:</w:t>
+        <w:rPr>
+          <w:ins w:id="67" w:author="Alar Kvell" w:date="2011-04-04T09:24:00Z"/>
+        </w:rPr>
+      </w:pPr>
+      <w:ins w:id="68" w:author="Alar Kvell" w:date="2011-04-08T08:46:00Z">
+        <w:r>
+          <w:t>Kui tegemist on versioonivahetusega, siis paigaldatava DHS rakenduse versiooninumber peab olema sama või suurem, kui oli sama andmebaasi ja andmekausta peal varem käivitatud DHS rakenduse versiooninumber. Vastasel juhul vt. peatükk 6.2.</w:t>
+        </w:r>
+      </w:ins>
+    </w:p>
+    <w:p>
+      <w:pPr>
+        <w:pStyle w:val="ListParagraph"/>
+        <w:numPr>
+          <w:ilvl w:val="0"/>
+          <w:numId w:val="23"/>
+        </w:numPr>
+        <w:jc w:val="left"/>
+      </w:pPr>
+      <w:r>
+        <w:t>Kui tegemist on versiooni</w:t>
+      </w:r>
+      <w:del w:id="69" w:author="Alar Kvell" w:date="2011-04-08T08:29:00Z">
+        <w:r>
+          <w:delText>uuend</w:delText>
+        </w:r>
+      </w:del>
+      <w:ins w:id="70" w:author="Alar Kvell" w:date="2011-04-08T08:29:00Z">
+        <w:r>
+          <w:t>vahet</w:t>
+        </w:r>
+      </w:ins>
+      <w:r>
+        <w:t>usega (s.t. Tomcat’is on varem paigaldatud dhs.war), siis kustutage eelneva paigaldusega seotud kõik failid:</w:t>
       </w:r>
       <w:r>
         <w:br/>
@@ -3634,7 +3709,20 @@
       </w:r>
       <w:r>
         <w:br/>
-        <w:t>dhs.war versiooniuuenduse puhul:</w:t>
+        <w:t>dhs.war versiooni</w:t>
+      </w:r>
+      <w:del w:id="71" w:author="Alar Kvell" w:date="2011-04-08T08:29:00Z">
+        <w:r>
+          <w:delText>uuend</w:delText>
+        </w:r>
+      </w:del>
+      <w:ins w:id="72" w:author="Alar Kvell" w:date="2011-04-08T08:29:00Z">
+        <w:r>
+          <w:t>vahet</w:t>
+        </w:r>
+      </w:ins>
+      <w:r>
+        <w:t>use puhul:</w:t>
       </w:r>
       <w:r>
         <w:br/>
@@ -3654,7 +3742,20 @@
       </w:r>
       <w:r>
         <w:br/>
-        <w:t>cas.war versiooniuuenduse puhul:</w:t>
+        <w:t>cas.war versiooni</w:t>
+      </w:r>
+      <w:del w:id="73" w:author="Alar Kvell" w:date="2011-04-08T08:29:00Z">
+        <w:r>
+          <w:delText>uuend</w:delText>
+        </w:r>
+      </w:del>
+      <w:ins w:id="74" w:author="Alar Kvell" w:date="2011-04-08T08:29:00Z">
+        <w:r>
+          <w:t>vahet</w:t>
+        </w:r>
+      </w:ins>
+      <w:r>
+        <w:t>use puhul:</w:t>
       </w:r>
       <w:r>
         <w:br/>
@@ -3691,40 +3792,40 @@
           <w:numId w:val="23"/>
         </w:numPr>
         <w:rPr>
-          <w:ins w:id="58" w:author="Alar Kvell" w:date="2011-04-08T00:40:00Z"/>
-        </w:rPr>
-      </w:pPr>
-      <w:ins w:id="59" w:author="Alar Kvell" w:date="2011-04-08T00:40:00Z">
+          <w:ins w:id="75" w:author="Alar Kvell" w:date="2011-04-08T00:40:00Z"/>
+        </w:rPr>
+      </w:pPr>
+      <w:ins w:id="76" w:author="Alar Kvell" w:date="2011-04-08T00:40:00Z">
         <w:r>
           <w:t xml:space="preserve">Kui dhs.war </w:t>
         </w:r>
       </w:ins>
-      <w:ins w:id="60" w:author="Alar Kvell" w:date="2011-04-08T00:41:00Z">
+      <w:ins w:id="77" w:author="Alar Kvell" w:date="2011-04-08T00:41:00Z">
         <w:r>
           <w:t>ja/</w:t>
         </w:r>
       </w:ins>
-      <w:ins w:id="61" w:author="Alar Kvell" w:date="2011-04-08T00:40:00Z">
+      <w:ins w:id="78" w:author="Alar Kvell" w:date="2011-04-08T00:40:00Z">
         <w:r>
           <w:t>või cas</w:t>
         </w:r>
       </w:ins>
-      <w:ins w:id="62" w:author="Alar Kvell" w:date="2011-04-08T00:41:00Z">
+      <w:ins w:id="79" w:author="Alar Kvell" w:date="2011-04-08T00:41:00Z">
         <w:r>
           <w:t>.war failinimi ei ole täpselt sellisel kujul (näiteks on dhs-2.1.1.46.war vms), siis nimetada fail</w:t>
         </w:r>
       </w:ins>
-      <w:ins w:id="63" w:author="Alar Kvell" w:date="2011-04-08T00:42:00Z">
+      <w:ins w:id="80" w:author="Alar Kvell" w:date="2011-04-08T00:42:00Z">
         <w:r>
           <w:t>id</w:t>
         </w:r>
       </w:ins>
-      <w:ins w:id="64" w:author="Alar Kvell" w:date="2011-04-08T00:41:00Z">
+      <w:ins w:id="81" w:author="Alar Kvell" w:date="2011-04-08T00:41:00Z">
         <w:r>
           <w:t xml:space="preserve"> ümber</w:t>
         </w:r>
       </w:ins>
-      <w:ins w:id="65" w:author="Alar Kvell" w:date="2011-04-08T00:42:00Z">
+      <w:ins w:id="82" w:author="Alar Kvell" w:date="2011-04-08T00:42:00Z">
         <w:r>
           <w:t xml:space="preserve"> et nimi oleks kujul dhs.war ja cas.war</w:t>
         </w:r>
@@ -3772,11 +3873,36 @@
         </w:numPr>
       </w:pPr>
       <w:r>
-        <w:t>Kui tegemist on versiooniuuendusega ja kaasa on tulnud eraldi juhend versiooni</w:t>
+        <w:t>Kui tegemist on versiooni</w:t>
+      </w:r>
+      <w:del w:id="83" w:author="Alar Kvell" w:date="2011-04-08T08:30:00Z">
+        <w:r>
+          <w:delText>uuend</w:delText>
+        </w:r>
+      </w:del>
+      <w:ins w:id="84" w:author="Alar Kvell" w:date="2011-04-08T08:30:00Z">
+        <w:r>
+          <w:t>vahet</w:t>
+        </w:r>
+      </w:ins>
+      <w:r>
+        <w:t>usega ja kaasa on tulnud eraldi juhend versiooni</w:t>
       </w:r>
       <w:r>
         <w:softHyphen/>
-        <w:t>uuendusega seotud tegevuste kohta, siis teostage need tegevused.</w:t>
+      </w:r>
+      <w:del w:id="85" w:author="Alar Kvell" w:date="2011-04-08T08:30:00Z">
+        <w:r>
+          <w:delText>uuend</w:delText>
+        </w:r>
+      </w:del>
+      <w:ins w:id="86" w:author="Alar Kvell" w:date="2011-04-08T08:30:00Z">
+        <w:r>
+          <w:t>vahet</w:t>
+        </w:r>
+      </w:ins>
+      <w:r>
+        <w:t>usega seotud tegevuste kohta, siis teostage need tegevused.</w:t>
       </w:r>
     </w:p>
     <w:p>
@@ -3787,7 +3913,7 @@
           <w:numId w:val="23"/>
         </w:numPr>
         <w:rPr>
-          <w:ins w:id="66" w:author="Alar Kvell" w:date="2011-04-08T00:20:00Z"/>
+          <w:ins w:id="87" w:author="Alar Kvell" w:date="2011-04-08T00:20:00Z"/>
         </w:rPr>
       </w:pPr>
       <w:r>
@@ -3811,35 +3937,45 @@
           <w:numId w:val="23"/>
         </w:numPr>
         <w:rPr>
-          <w:ins w:id="67" w:author="Alar Kvell" w:date="2011-04-08T00:24:00Z"/>
-        </w:rPr>
-      </w:pPr>
-      <w:ins w:id="68" w:author="Alar Kvell" w:date="2011-04-08T00:20:00Z">
+          <w:ins w:id="88" w:author="Alar Kvell" w:date="2011-04-08T00:24:00Z"/>
+        </w:rPr>
+      </w:pPr>
+      <w:ins w:id="89" w:author="Alar Kvell" w:date="2011-04-08T00:20:00Z">
         <w:r>
           <w:t xml:space="preserve">Kui </w:t>
         </w:r>
       </w:ins>
-      <w:ins w:id="69" w:author="Alar Kvell" w:date="2011-04-08T00:21:00Z">
-        <w:r>
-          <w:t xml:space="preserve">tegemist on versiooniuuendusega ja </w:t>
-        </w:r>
-      </w:ins>
-      <w:ins w:id="70" w:author="Alar Kvell" w:date="2011-04-08T00:20:00Z">
+      <w:ins w:id="90" w:author="Alar Kvell" w:date="2011-04-08T00:21:00Z">
+        <w:r>
+          <w:t>tegemist on versiooni</w:t>
+        </w:r>
+      </w:ins>
+      <w:ins w:id="91" w:author="Alar Kvell" w:date="2011-04-08T08:30:00Z">
+        <w:r>
+          <w:t>vahet</w:t>
+        </w:r>
+      </w:ins>
+      <w:ins w:id="92" w:author="Alar Kvell" w:date="2011-04-08T00:21:00Z">
+        <w:r>
+          <w:t xml:space="preserve">usega ja </w:t>
+        </w:r>
+      </w:ins>
+      <w:ins w:id="93" w:author="Alar Kvell" w:date="2011-04-08T00:20:00Z">
         <w:r>
           <w:t>DHS rakendus</w:t>
         </w:r>
       </w:ins>
-      <w:ins w:id="71" w:author="Alar Kvell" w:date="2011-04-08T00:21:00Z">
+      <w:ins w:id="94" w:author="Alar Kvell" w:date="2011-04-08T00:21:00Z">
         <w:r>
           <w:t xml:space="preserve">e uus versioon mingi vea tõttu ei käivitu ning on vaja </w:t>
         </w:r>
       </w:ins>
-      <w:ins w:id="72" w:author="Alar Kvell" w:date="2011-04-08T00:22:00Z">
+      <w:ins w:id="95" w:author="Alar Kvell" w:date="2011-04-08T00:22:00Z">
         <w:r>
           <w:t>minna tagasi eelmisele versioonile, siis</w:t>
         </w:r>
       </w:ins>
-      <w:ins w:id="73" w:author="Alar Kvell" w:date="2011-04-08T00:27:00Z">
+      <w:ins w:id="96" w:author="Alar Kvell" w:date="2011-04-08T00:27:00Z">
         <w:r>
           <w:t>:</w:t>
         </w:r>
@@ -3853,35 +3989,35 @@
           <w:numId w:val="23"/>
         </w:numPr>
         <w:rPr>
-          <w:ins w:id="74" w:author="Alar Kvell" w:date="2011-04-08T00:25:00Z"/>
-        </w:rPr>
-      </w:pPr>
-      <w:ins w:id="75" w:author="Alar Kvell" w:date="2011-04-08T00:24:00Z">
+          <w:ins w:id="97" w:author="Alar Kvell" w:date="2011-04-08T00:25:00Z"/>
+        </w:rPr>
+      </w:pPr>
+      <w:ins w:id="98" w:author="Alar Kvell" w:date="2011-04-08T00:24:00Z">
         <w:r>
           <w:t xml:space="preserve">Järgida </w:t>
         </w:r>
       </w:ins>
-      <w:ins w:id="76" w:author="Alar Kvell" w:date="2011-04-08T00:27:00Z">
+      <w:ins w:id="99" w:author="Alar Kvell" w:date="2011-04-08T00:27:00Z">
         <w:r>
           <w:t xml:space="preserve">käesoleva peatüki </w:t>
         </w:r>
       </w:ins>
-      <w:ins w:id="77" w:author="Alar Kvell" w:date="2011-04-08T00:24:00Z">
+      <w:ins w:id="100" w:author="Alar Kvell" w:date="2011-04-08T00:24:00Z">
         <w:r>
           <w:t>punkt</w:t>
         </w:r>
       </w:ins>
-      <w:ins w:id="78" w:author="Alar Kvell" w:date="2011-04-08T00:26:00Z">
+      <w:ins w:id="101" w:author="Alar Kvell" w:date="2011-04-08T00:26:00Z">
         <w:r>
           <w:t>e</w:t>
         </w:r>
       </w:ins>
-      <w:ins w:id="79" w:author="Alar Kvell" w:date="2011-04-08T00:25:00Z">
+      <w:ins w:id="102" w:author="Alar Kvell" w:date="2011-04-08T00:25:00Z">
         <w:r>
           <w:t xml:space="preserve"> 1-2</w:t>
         </w:r>
       </w:ins>
-      <w:ins w:id="80" w:author="Alar Kvell" w:date="2011-04-08T00:26:00Z">
+      <w:ins w:id="103" w:author="Alar Kvell" w:date="2011-04-08T00:26:00Z">
         <w:r>
           <w:t>.</w:t>
         </w:r>
@@ -3895,12 +4031,42 @@
           <w:numId w:val="23"/>
         </w:numPr>
         <w:rPr>
-          <w:ins w:id="81" w:author="Alar Kvell" w:date="2011-04-08T00:25:00Z"/>
-        </w:rPr>
-      </w:pPr>
-      <w:ins w:id="82" w:author="Alar Kvell" w:date="2011-04-08T00:25:00Z">
-        <w:r>
-          <w:t>Teostada andmete varukoopiast taastamine (vt. peatükk 7.3).</w:t>
+          <w:ins w:id="104" w:author="Alar Kvell" w:date="2011-04-08T00:25:00Z"/>
+        </w:rPr>
+      </w:pPr>
+      <w:ins w:id="105" w:author="Alar Kvell" w:date="2011-04-08T08:40:00Z">
+        <w:r>
+          <w:t xml:space="preserve">Taastada varukoopiast DHS rakenduse andmed, mida kasutati eelmise versiooni või sellest vanema versiooni ajal </w:t>
+        </w:r>
+      </w:ins>
+      <w:ins w:id="106" w:author="Alar Kvell" w:date="2011-04-08T00:25:00Z">
+        <w:r>
+          <w:t>(vt. peatükk 7.3).</w:t>
+        </w:r>
+      </w:ins>
+      <w:ins w:id="107" w:author="Alar Kvell" w:date="2011-04-08T08:12:00Z">
+        <w:r>
+          <w:t xml:space="preserve"> </w:t>
+        </w:r>
+      </w:ins>
+      <w:ins w:id="108" w:author="Alar Kvell" w:date="2011-04-08T08:14:00Z">
+        <w:r>
+          <w:t xml:space="preserve">See on vajalik, sest versiooni uuendamise käigus võidi muuta olemasolevaid andmeid ning </w:t>
+        </w:r>
+      </w:ins>
+      <w:ins w:id="109" w:author="Alar Kvell" w:date="2011-04-08T08:15:00Z">
+        <w:r>
+          <w:t>selle tõttu ei ole vanemale versioonile tagasi minek toetatud kui andmed on uuendatud</w:t>
+        </w:r>
+      </w:ins>
+      <w:ins w:id="110" w:author="Alar Kvell" w:date="2011-04-08T08:16:00Z">
+        <w:r>
+          <w:t xml:space="preserve"> (või andmete uuendamist on alustatud)</w:t>
+        </w:r>
+      </w:ins>
+      <w:ins w:id="111" w:author="Alar Kvell" w:date="2011-04-08T08:15:00Z">
+        <w:r>
+          <w:t>.</w:t>
         </w:r>
       </w:ins>
     </w:p>
@@ -3912,25 +4078,37 @@
           <w:numId w:val="23"/>
         </w:numPr>
       </w:pPr>
-      <w:ins w:id="83" w:author="Alar Kvell" w:date="2011-04-08T00:25:00Z">
+      <w:ins w:id="112" w:author="Alar Kvell" w:date="2011-04-08T00:25:00Z">
         <w:r>
           <w:t xml:space="preserve">Järgida </w:t>
         </w:r>
       </w:ins>
-      <w:ins w:id="84" w:author="Alar Kvell" w:date="2011-04-08T00:27:00Z">
+      <w:ins w:id="113" w:author="Alar Kvell" w:date="2011-04-08T00:27:00Z">
         <w:r>
           <w:t xml:space="preserve">käesoleva peatüki </w:t>
         </w:r>
       </w:ins>
-      <w:ins w:id="85" w:author="Alar Kvell" w:date="2011-04-08T00:25:00Z">
+      <w:ins w:id="114" w:author="Alar Kvell" w:date="2011-04-08T00:25:00Z">
         <w:r>
           <w:t xml:space="preserve">punkte </w:t>
         </w:r>
-        <w:r>
-          <w:t>4-8</w:t>
-        </w:r>
-      </w:ins>
-      <w:ins w:id="86" w:author="Alar Kvell" w:date="2011-04-08T00:26:00Z">
+      </w:ins>
+      <w:ins w:id="115" w:author="Alar Kvell" w:date="2011-04-08T08:47:00Z">
+        <w:r>
+          <w:t>4</w:t>
+        </w:r>
+      </w:ins>
+      <w:ins w:id="116" w:author="Alar Kvell" w:date="2011-04-08T00:25:00Z">
+        <w:r>
+          <w:t>-</w:t>
+        </w:r>
+      </w:ins>
+      <w:ins w:id="117" w:author="Alar Kvell" w:date="2011-04-08T08:47:00Z">
+        <w:r>
+          <w:t>9</w:t>
+        </w:r>
+      </w:ins>
+      <w:ins w:id="118" w:author="Alar Kvell" w:date="2011-04-08T00:26:00Z">
         <w:r>
           <w:t>.</w:t>
         </w:r>
@@ -3956,6 +4134,196 @@
         <w:t>) CAS rakenduse lehele, kuna ei olda sisselogitud.</w:t>
       </w:r>
     </w:p>
+    <w:p>
+      <w:pPr>
+        <w:rPr>
+          <w:ins w:id="119" w:author="Alar Kvell" w:date="2011-04-08T08:20:00Z"/>
+        </w:rPr>
+      </w:pPr>
+    </w:p>
+    <w:p>
+      <w:pPr>
+        <w:pStyle w:val="Heading3"/>
+        <w:rPr>
+          <w:ins w:id="120" w:author="Alar Kvell" w:date="2011-04-08T08:21:00Z"/>
+        </w:rPr>
+      </w:pPr>
+      <w:ins w:id="121" w:author="Alar Kvell" w:date="2011-04-08T08:22:00Z">
+        <w:r>
+          <w:t>Rakenduse viimine madalamale versioonile</w:t>
+        </w:r>
+      </w:ins>
+    </w:p>
+    <w:p>
+      <w:pPr>
+        <w:rPr>
+          <w:ins w:id="122" w:author="Alar Kvell" w:date="2011-04-08T08:37:00Z"/>
+        </w:rPr>
+      </w:pPr>
+      <w:ins w:id="123" w:author="Alar Kvell" w:date="2011-04-08T08:22:00Z">
+        <w:r>
+          <w:t xml:space="preserve">Kui on </w:t>
+        </w:r>
+      </w:ins>
+      <w:ins w:id="124" w:author="Alar Kvell" w:date="2011-04-08T08:23:00Z">
+        <w:r>
+          <w:t xml:space="preserve">alustatud DHS rakenduse mingi versiooni </w:t>
+        </w:r>
+      </w:ins>
+      <w:ins w:id="125" w:author="Alar Kvell" w:date="2011-04-08T08:33:00Z">
+        <w:r>
+          <w:t xml:space="preserve">Y </w:t>
+        </w:r>
+      </w:ins>
+      <w:ins w:id="126" w:author="Alar Kvell" w:date="2011-04-08T08:23:00Z">
+        <w:r>
+          <w:t xml:space="preserve">käivitamist, siis sellest </w:t>
+        </w:r>
+      </w:ins>
+      <w:ins w:id="127" w:author="Alar Kvell" w:date="2011-04-08T08:31:00Z">
+        <w:r>
+          <w:t>väiksema numbriga</w:t>
+        </w:r>
+      </w:ins>
+      <w:ins w:id="128" w:author="Alar Kvell" w:date="2011-04-08T08:23:00Z">
+        <w:r>
+          <w:t xml:space="preserve"> versiooni </w:t>
+        </w:r>
+      </w:ins>
+      <w:ins w:id="129" w:author="Alar Kvell" w:date="2011-04-08T08:33:00Z">
+        <w:r>
+          <w:t xml:space="preserve">X </w:t>
+        </w:r>
+      </w:ins>
+      <w:ins w:id="130" w:author="Alar Kvell" w:date="2011-04-08T08:23:00Z">
+        <w:r>
+          <w:t xml:space="preserve">enam ei tohi käivitada sama andmebaasi </w:t>
+        </w:r>
+      </w:ins>
+      <w:ins w:id="131" w:author="Alar Kvell" w:date="2011-04-08T08:24:00Z">
+        <w:r>
+          <w:t>ja andmekausta peal.</w:t>
+        </w:r>
+      </w:ins>
+      <w:ins w:id="132" w:author="Alar Kvell" w:date="2011-04-08T08:31:00Z">
+        <w:r>
+          <w:t xml:space="preserve"> Selle kohta teeb DHS rakendus käivitumisel ka kontrolli</w:t>
+        </w:r>
+      </w:ins>
+      <w:ins w:id="133" w:author="Alar Kvell" w:date="2011-04-08T08:32:00Z">
+        <w:r>
+          <w:t xml:space="preserve">, aga see kontroll toimub ainult juhul kui </w:t>
+        </w:r>
+      </w:ins>
+      <w:ins w:id="134" w:author="Alar Kvell" w:date="2011-04-08T08:33:00Z">
+        <w:r>
+          <w:t>versioon</w:t>
+        </w:r>
+        <w:r>
+          <w:t xml:space="preserve"> Y </w:t>
+        </w:r>
+      </w:ins>
+      <w:ins w:id="135" w:author="Alar Kvell" w:date="2011-04-08T08:42:00Z">
+        <w:r>
+          <w:t xml:space="preserve">varem </w:t>
+        </w:r>
+      </w:ins>
+      <w:ins w:id="136" w:author="Alar Kvell" w:date="2011-04-08T08:33:00Z">
+        <w:r>
+          <w:t xml:space="preserve">käivitus edukalt. </w:t>
+        </w:r>
+      </w:ins>
+      <w:ins w:id="137" w:author="Alar Kvell" w:date="2011-04-08T08:42:00Z">
+        <w:r>
+          <w:t>Aga</w:t>
+        </w:r>
+      </w:ins>
+      <w:ins w:id="138" w:author="Alar Kvell" w:date="2011-04-08T08:33:00Z">
+        <w:r>
+          <w:t xml:space="preserve"> kui alustati DHS rakenduse mingi versiooni Y käivitamist</w:t>
+        </w:r>
+      </w:ins>
+      <w:ins w:id="139" w:author="Alar Kvell" w:date="2011-04-08T08:34:00Z">
+        <w:r>
+          <w:t xml:space="preserve"> ja see ebaõnnestus, ning siis käivitati </w:t>
+        </w:r>
+        <w:r>
+          <w:t xml:space="preserve">sellest väiksema numbriga versioon X, siis kirjeldatud kontrolli ei toimunud. Seega </w:t>
+        </w:r>
+      </w:ins>
+      <w:ins w:id="140" w:author="Alar Kvell" w:date="2011-04-08T08:36:00Z">
+        <w:r>
+          <w:t xml:space="preserve">kuigi </w:t>
+        </w:r>
+      </w:ins>
+      <w:ins w:id="141" w:author="Alar Kvell" w:date="2011-04-08T08:35:00Z">
+        <w:r>
+          <w:t xml:space="preserve">kirjeldatud juhul </w:t>
+        </w:r>
+      </w:ins>
+      <w:ins w:id="142" w:author="Alar Kvell" w:date="2011-04-08T08:36:00Z">
+        <w:r>
+          <w:t xml:space="preserve">DHS rakenduse poolne </w:t>
+        </w:r>
+      </w:ins>
+      <w:ins w:id="143" w:author="Alar Kvell" w:date="2011-04-08T08:35:00Z">
+        <w:r>
+          <w:t xml:space="preserve">kontroll </w:t>
+        </w:r>
+      </w:ins>
+      <w:ins w:id="144" w:author="Alar Kvell" w:date="2011-04-08T08:36:00Z">
+        <w:r>
+          <w:t>puudub, siis</w:t>
+        </w:r>
+      </w:ins>
+      <w:ins w:id="145" w:author="Alar Kvell" w:date="2011-04-08T08:35:00Z">
+        <w:r>
+          <w:t xml:space="preserve"> </w:t>
+        </w:r>
+      </w:ins>
+      <w:ins w:id="146" w:author="Alar Kvell" w:date="2011-04-08T08:37:00Z">
+        <w:r>
+          <w:t xml:space="preserve">sellest </w:t>
+        </w:r>
+      </w:ins>
+      <w:ins w:id="147" w:author="Alar Kvell" w:date="2011-04-08T08:35:00Z">
+        <w:r>
+          <w:t xml:space="preserve">olenemata ei tohi </w:t>
+        </w:r>
+      </w:ins>
+      <w:ins w:id="148" w:author="Alar Kvell" w:date="2011-04-08T08:36:00Z">
+        <w:r>
+          <w:t>väiksema numbriga versiooni käivitada.</w:t>
+        </w:r>
+      </w:ins>
+    </w:p>
+    <w:p>
+      <w:pPr>
+        <w:rPr>
+          <w:ins w:id="149" w:author="Alar Kvell" w:date="2011-04-08T08:28:00Z"/>
+        </w:rPr>
+      </w:pPr>
+      <w:ins w:id="150" w:author="Alar Kvell" w:date="2011-04-08T08:38:00Z">
+        <w:r>
+          <w:t xml:space="preserve">Väiksema numbriga versiooni </w:t>
+        </w:r>
+      </w:ins>
+      <w:ins w:id="151" w:author="Alar Kvell" w:date="2011-04-08T08:39:00Z">
+        <w:r>
+          <w:t xml:space="preserve">X </w:t>
+        </w:r>
+      </w:ins>
+      <w:ins w:id="152" w:author="Alar Kvell" w:date="2011-04-08T08:38:00Z">
+        <w:r>
+          <w:t xml:space="preserve">käivitamiseks peab taastama varukoopiast DHS rakenduse andmed, mida kasutati </w:t>
+        </w:r>
+      </w:ins>
+      <w:ins w:id="153" w:author="Alar Kvell" w:date="2011-04-08T08:39:00Z">
+        <w:r>
+          <w:t>versiooni X või sellest vanema versiooni ajal (vt. peatükk 6 punkt 10).</w:t>
+        </w:r>
+      </w:ins>
+    </w:p>
     <w:p/>
     <w:p>
       <w:pPr>
@@ -3978,7 +4346,6 @@
     </w:p>
     <w:p>
       <w:r>
-        <w:lastRenderedPageBreak/>
         <w:t>http://wiki.alfresco.com/wiki/Backup_and_Restore#Backing_up_the_File_system</w:t>
       </w:r>
     </w:p>
@@ -4278,6 +4645,7 @@
         </w:numPr>
       </w:pPr>
       <w:r>
+        <w:lastRenderedPageBreak/>
         <w:t>DHS rakenduse võib käivitada.</w:t>
       </w:r>
     </w:p>
@@ -4422,7 +4790,6 @@
         </w:numPr>
       </w:pPr>
       <w:r>
-        <w:lastRenderedPageBreak/>
         <w:t>Parooli võib panna suvalise genereeritud pika sümbolite jada</w:t>
       </w:r>
     </w:p>
@@ -4893,7 +5260,6 @@
         </w:numPr>
       </w:pPr>
       <w:r>
-        <w:lastRenderedPageBreak/>
         <w:t>Lahendus 1: Signeerida DHS serveri HTTPS sertifikaat usaldatud juursertifitseerija poolt.</w:t>
       </w:r>
     </w:p>
@@ -5433,6 +5799,7 @@
         </w:numPr>
       </w:pPr>
       <w:r>
+        <w:lastRenderedPageBreak/>
         <w:t>DHS serveri URL (https://dhs.example.com) peab olema kasutaja arvutis Internet Exploreri seadetes Local Intranet Sites nimekirjas – sama mis punkt 9.3.1</w:t>
       </w:r>
     </w:p>
@@ -5578,7 +5945,6 @@
         <w:pStyle w:val="Heading2"/>
       </w:pPr>
       <w:r>
-        <w:lastRenderedPageBreak/>
         <w:t>Probleemid</w:t>
       </w:r>
     </w:p>
@@ -5768,7 +6134,14 @@
         <w:rPr>
           <w:i/>
         </w:rPr>
-        <w:t>java.io.IOException: exception decrypting data - java.security.InvalidKeyException: Illegal key size</w:t>
+        <w:t xml:space="preserve">java.io.IOException: exception decrypting data - java.security.InvalidKeyException: Illegal key </w:t>
+      </w:r>
+      <w:r>
+        <w:rPr>
+          <w:i/>
+        </w:rPr>
+        <w:lastRenderedPageBreak/>
+        <w:t>size</w:t>
       </w:r>
       <w:r>
         <w:br/>
@@ -5920,6 +6293,7 @@
         <w:pStyle w:val="Heading3"/>
       </w:pPr>
       <w:r>
+        <w:lastRenderedPageBreak/>
         <w:t xml:space="preserve">Dokumendi väljasaatmisel veateade </w:t>
       </w:r>
       <w:r>
@@ -5932,7 +6306,7 @@
     <w:p>
       <w:pPr>
         <w:rPr>
-          <w:ins w:id="87" w:author="Alar Kvell" w:date="2011-04-04T09:35:00Z"/>
+          <w:ins w:id="154" w:author="Alar Kvell" w:date="2011-04-04T09:35:00Z"/>
         </w:rPr>
       </w:pPr>
       <w:r>
@@ -5978,7 +6352,7 @@
     <w:p>
       <w:pPr>
         <w:rPr>
-          <w:ins w:id="88" w:author="Alar Kvell" w:date="2011-04-04T09:35:00Z"/>
+          <w:ins w:id="155" w:author="Alar Kvell" w:date="2011-04-04T09:35:00Z"/>
         </w:rPr>
       </w:pPr>
     </w:p>
@@ -5986,10 +6360,10 @@
       <w:pPr>
         <w:pStyle w:val="Heading3"/>
         <w:rPr>
-          <w:ins w:id="89" w:author="Alar Kvell" w:date="2011-04-04T09:35:00Z"/>
-        </w:rPr>
-      </w:pPr>
-      <w:ins w:id="90" w:author="Alar Kvell" w:date="2011-04-04T09:35:00Z">
+          <w:ins w:id="156" w:author="Alar Kvell" w:date="2011-04-04T09:35:00Z"/>
+        </w:rPr>
+      </w:pPr>
+      <w:ins w:id="157" w:author="Alar Kvell" w:date="2011-04-04T09:35:00Z">
         <w:r>
           <w:t>DHS rakenduses tegevused hanguvad</w:t>
         </w:r>
@@ -5998,15 +6372,15 @@
     <w:p>
       <w:pPr>
         <w:rPr>
-          <w:ins w:id="91" w:author="Alar Kvell" w:date="2011-04-04T09:36:00Z"/>
-        </w:rPr>
-      </w:pPr>
-      <w:ins w:id="92" w:author="Alar Kvell" w:date="2011-04-04T09:35:00Z">
+          <w:ins w:id="158" w:author="Alar Kvell" w:date="2011-04-04T09:36:00Z"/>
+        </w:rPr>
+      </w:pPr>
+      <w:ins w:id="159" w:author="Alar Kvell" w:date="2011-04-04T09:35:00Z">
         <w:r>
           <w:t xml:space="preserve">Kui DHS rakenduses tegevused hanguvad (jäävad pikaks ajaks ootama ja ei lõpe edukalt), siis </w:t>
         </w:r>
       </w:ins>
-      <w:ins w:id="93" w:author="Alar Kvell" w:date="2011-04-04T09:36:00Z">
+      <w:ins w:id="160" w:author="Alar Kvell" w:date="2011-04-04T09:36:00Z">
         <w:r>
           <w:t>peab kontrollima järgnevat:</w:t>
         </w:r>
@@ -6020,25 +6394,25 @@
           <w:numId w:val="47"/>
         </w:numPr>
         <w:rPr>
-          <w:ins w:id="94" w:author="Alar Kvell" w:date="2011-04-04T09:38:00Z"/>
-        </w:rPr>
-      </w:pPr>
-      <w:ins w:id="95" w:author="Alar Kvell" w:date="2011-04-04T09:36:00Z">
+          <w:ins w:id="161" w:author="Alar Kvell" w:date="2011-04-04T09:38:00Z"/>
+        </w:rPr>
+      </w:pPr>
+      <w:ins w:id="162" w:author="Alar Kvell" w:date="2011-04-04T09:36:00Z">
         <w:r>
           <w:t>Kas OpenOffice protsess (soffice) on kokku jooksnud (</w:t>
         </w:r>
       </w:ins>
-      <w:ins w:id="96" w:author="Alar Kvell" w:date="2011-04-04T09:37:00Z">
+      <w:ins w:id="163" w:author="Alar Kvell" w:date="2011-04-04T09:37:00Z">
         <w:r>
           <w:t xml:space="preserve">näiteks </w:t>
         </w:r>
       </w:ins>
-      <w:ins w:id="97" w:author="Alar Kvell" w:date="2011-04-04T09:36:00Z">
+      <w:ins w:id="164" w:author="Alar Kvell" w:date="2011-04-04T09:36:00Z">
         <w:r>
           <w:t xml:space="preserve">võtab </w:t>
         </w:r>
       </w:ins>
-      <w:ins w:id="98" w:author="Alar Kvell" w:date="2011-04-04T09:37:00Z">
+      <w:ins w:id="165" w:author="Alar Kvell" w:date="2011-04-04T09:37:00Z">
         <w:r>
           <w:t>100% CPU pidevalt)? Kui jah, siis peab OpenOffice protsessi seiskama ja taaskäivitama samade võtmetega.</w:t>
         </w:r>
@@ -6052,10 +6426,10 @@
           <w:numId w:val="47"/>
         </w:numPr>
         <w:rPr>
-          <w:ins w:id="99" w:author="Alar Kvell" w:date="2011-04-04T09:38:00Z"/>
-        </w:rPr>
-      </w:pPr>
-      <w:ins w:id="100" w:author="Alar Kvell" w:date="2011-04-04T09:38:00Z">
+          <w:ins w:id="166" w:author="Alar Kvell" w:date="2011-04-04T09:38:00Z"/>
+        </w:rPr>
+      </w:pPr>
+      <w:ins w:id="167" w:author="Alar Kvell" w:date="2011-04-04T09:38:00Z">
         <w:r>
           <w:t>Kas Tomcat Java protsess on kokku jooksnud?</w:t>
         </w:r>
@@ -6069,10 +6443,10 @@
           <w:numId w:val="47"/>
         </w:numPr>
         <w:rPr>
-          <w:ins w:id="101" w:author="Alar Kvell" w:date="2011-04-08T00:37:00Z"/>
-        </w:rPr>
-      </w:pPr>
-      <w:ins w:id="102" w:author="Alar Kvell" w:date="2011-04-04T09:38:00Z">
+          <w:ins w:id="168" w:author="Alar Kvell" w:date="2011-04-08T00:37:00Z"/>
+        </w:rPr>
+      </w:pPr>
+      <w:ins w:id="169" w:author="Alar Kvell" w:date="2011-04-04T09:38:00Z">
         <w:r>
           <w:t>Kas PostgreSQL andmebaasiserver on kokku jooksnud?</w:t>
         </w:r>
@@ -6081,25 +6455,19 @@
     <w:p>
       <w:pPr>
         <w:rPr>
-          <w:ins w:id="103" w:author="Alar Kvell" w:date="2011-04-08T00:37:00Z"/>
-        </w:rPr>
-        <w:pPrChange w:id="104" w:author="Alar Kvell" w:date="2011-04-08T01:34:00Z">
-          <w:pPr>
-            <w:ind w:left="720"/>
-          </w:pPr>
-        </w:pPrChange>
+          <w:ins w:id="170" w:author="Alar Kvell" w:date="2011-04-08T00:37:00Z"/>
+        </w:rPr>
       </w:pPr>
     </w:p>
     <w:p>
       <w:pPr>
         <w:pStyle w:val="Heading2"/>
         <w:rPr>
-          <w:ins w:id="105" w:author="Alar Kvell" w:date="2011-04-08T00:38:00Z"/>
-        </w:rPr>
-      </w:pPr>
-      <w:ins w:id="106" w:author="Alar Kvell" w:date="2011-04-08T00:37:00Z">
-        <w:r>
-          <w:lastRenderedPageBreak/>
+          <w:ins w:id="171" w:author="Alar Kvell" w:date="2011-04-08T00:38:00Z"/>
+        </w:rPr>
+      </w:pPr>
+      <w:ins w:id="172" w:author="Alar Kvell" w:date="2011-04-08T00:37:00Z">
+        <w:r>
           <w:t>Paki ehitamine lähtekoodist</w:t>
         </w:r>
       </w:ins>
@@ -6107,20 +6475,20 @@
     <w:p>
       <w:pPr>
         <w:rPr>
-          <w:ins w:id="107" w:author="Alar Kvell" w:date="2011-04-08T00:46:00Z"/>
-        </w:rPr>
-      </w:pPr>
-      <w:ins w:id="108" w:author="Alar Kvell" w:date="2011-04-08T00:46:00Z">
+          <w:ins w:id="173" w:author="Alar Kvell" w:date="2011-04-08T00:46:00Z"/>
+        </w:rPr>
+      </w:pPr>
+      <w:ins w:id="174" w:author="Alar Kvell" w:date="2011-04-08T00:46:00Z">
         <w:r>
           <w:t xml:space="preserve">Paki ehitamiseks lähtekoodist peab </w:t>
         </w:r>
       </w:ins>
-      <w:ins w:id="109" w:author="Alar Kvell" w:date="2011-04-08T00:48:00Z">
+      <w:ins w:id="175" w:author="Alar Kvell" w:date="2011-04-08T00:48:00Z">
         <w:r>
           <w:t xml:space="preserve">ehitamist teostavas masinas </w:t>
         </w:r>
       </w:ins>
-      <w:ins w:id="110" w:author="Alar Kvell" w:date="2011-04-08T00:46:00Z">
+      <w:ins w:id="176" w:author="Alar Kvell" w:date="2011-04-08T00:46:00Z">
         <w:r>
           <w:t>olema paigaldatud:</w:t>
         </w:r>
@@ -6134,10 +6502,10 @@
           <w:numId w:val="22"/>
         </w:numPr>
         <w:rPr>
-          <w:ins w:id="111" w:author="Alar Kvell" w:date="2011-04-08T00:48:00Z"/>
-        </w:rPr>
-      </w:pPr>
-      <w:ins w:id="112" w:author="Alar Kvell" w:date="2011-04-08T00:48:00Z">
+          <w:ins w:id="177" w:author="Alar Kvell" w:date="2011-04-08T00:48:00Z"/>
+        </w:rPr>
+      </w:pPr>
+      <w:ins w:id="178" w:author="Alar Kvell" w:date="2011-04-08T00:48:00Z">
         <w:r>
           <w:t xml:space="preserve">Sun JDK 6 (versioon </w:t>
         </w:r>
@@ -6157,10 +6525,10 @@
           <w:numId w:val="22"/>
         </w:numPr>
         <w:rPr>
-          <w:ins w:id="113" w:author="Alar Kvell" w:date="2011-04-08T01:04:00Z"/>
-        </w:rPr>
-      </w:pPr>
-      <w:ins w:id="114" w:author="Alar Kvell" w:date="2011-04-08T00:47:00Z">
+          <w:ins w:id="179" w:author="Alar Kvell" w:date="2011-04-08T01:04:00Z"/>
+        </w:rPr>
+      </w:pPr>
+      <w:ins w:id="180" w:author="Alar Kvell" w:date="2011-04-08T00:47:00Z">
         <w:r>
           <w:t>Apache Ant 1.7.0 või uuem</w:t>
         </w:r>
@@ -6174,20 +6542,20 @@
           <w:numId w:val="22"/>
         </w:numPr>
         <w:rPr>
-          <w:ins w:id="115" w:author="Alar Kvell" w:date="2011-04-08T00:47:00Z"/>
-        </w:rPr>
-      </w:pPr>
-      <w:ins w:id="116" w:author="Alar Kvell" w:date="2011-04-08T01:06:00Z">
+          <w:ins w:id="181" w:author="Alar Kvell" w:date="2011-04-08T00:47:00Z"/>
+        </w:rPr>
+      </w:pPr>
+      <w:ins w:id="182" w:author="Alar Kvell" w:date="2011-04-08T01:06:00Z">
         <w:r>
           <w:t xml:space="preserve">Apache </w:t>
         </w:r>
       </w:ins>
-      <w:ins w:id="117" w:author="Alar Kvell" w:date="2011-04-08T01:04:00Z">
+      <w:ins w:id="183" w:author="Alar Kvell" w:date="2011-04-08T01:04:00Z">
         <w:r>
           <w:t>Maven</w:t>
         </w:r>
       </w:ins>
-      <w:ins w:id="118" w:author="Alar Kvell" w:date="2011-04-08T01:06:00Z">
+      <w:ins w:id="184" w:author="Alar Kvell" w:date="2011-04-08T01:06:00Z">
         <w:r>
           <w:t xml:space="preserve"> 3.0 või uuem</w:t>
         </w:r>
@@ -6196,32 +6564,32 @@
     <w:p>
       <w:pPr>
         <w:rPr>
-          <w:ins w:id="119" w:author="Alar Kvell" w:date="2011-04-08T00:46:00Z"/>
-        </w:rPr>
-      </w:pPr>
-    </w:p>
-    <w:p>
-      <w:pPr>
-        <w:rPr>
-          <w:ins w:id="120" w:author="Alar Kvell" w:date="2011-04-08T00:38:00Z"/>
-        </w:rPr>
-      </w:pPr>
-      <w:ins w:id="121" w:author="Alar Kvell" w:date="2011-04-08T01:07:00Z">
+          <w:ins w:id="185" w:author="Alar Kvell" w:date="2011-04-08T00:46:00Z"/>
+        </w:rPr>
+      </w:pPr>
+    </w:p>
+    <w:p>
+      <w:pPr>
+        <w:rPr>
+          <w:ins w:id="186" w:author="Alar Kvell" w:date="2011-04-08T00:38:00Z"/>
+        </w:rPr>
+      </w:pPr>
+      <w:ins w:id="187" w:author="Alar Kvell" w:date="2011-04-08T01:07:00Z">
         <w:r>
           <w:t xml:space="preserve">Teostada </w:t>
         </w:r>
       </w:ins>
-      <w:ins w:id="122" w:author="Alar Kvell" w:date="2011-04-08T00:39:00Z">
+      <w:ins w:id="188" w:author="Alar Kvell" w:date="2011-04-08T00:39:00Z">
         <w:r>
           <w:t>DHS rakenduse e</w:t>
         </w:r>
       </w:ins>
-      <w:ins w:id="123" w:author="Alar Kvell" w:date="2011-04-08T00:38:00Z">
+      <w:ins w:id="189" w:author="Alar Kvell" w:date="2011-04-08T00:38:00Z">
         <w:r>
           <w:t>hitamine</w:t>
         </w:r>
       </w:ins>
-      <w:ins w:id="124" w:author="Alar Kvell" w:date="2011-04-08T01:07:00Z">
+      <w:ins w:id="190" w:author="Alar Kvell" w:date="2011-04-08T01:07:00Z">
         <w:r>
           <w:t xml:space="preserve"> järgnevalt:</w:t>
         </w:r>
@@ -6235,10 +6603,10 @@
           <w:numId w:val="48"/>
         </w:numPr>
         <w:rPr>
-          <w:ins w:id="125" w:author="Alar Kvell" w:date="2011-04-08T00:42:00Z"/>
-        </w:rPr>
-      </w:pPr>
-      <w:ins w:id="126" w:author="Alar Kvell" w:date="2011-04-08T00:42:00Z">
+          <w:ins w:id="191" w:author="Alar Kvell" w:date="2011-04-08T00:42:00Z"/>
+        </w:rPr>
+      </w:pPr>
+      <w:ins w:id="192" w:author="Alar Kvell" w:date="2011-04-08T00:42:00Z">
         <w:r>
           <w:t>Liikuda delta kausta</w:t>
         </w:r>
@@ -6252,10 +6620,10 @@
           <w:numId w:val="48"/>
         </w:numPr>
         <w:rPr>
-          <w:ins w:id="127" w:author="Alar Kvell" w:date="2011-04-08T00:43:00Z"/>
-        </w:rPr>
-      </w:pPr>
-      <w:ins w:id="128" w:author="Alar Kvell" w:date="2011-04-08T00:43:00Z">
+          <w:ins w:id="193" w:author="Alar Kvell" w:date="2011-04-08T00:43:00Z"/>
+        </w:rPr>
+      </w:pPr>
+      <w:ins w:id="194" w:author="Alar Kvell" w:date="2011-04-08T00:43:00Z">
         <w:r>
           <w:t>Luua fail conf-name.properties millesse lisada järgnevad read</w:t>
         </w:r>
@@ -6269,10 +6637,10 @@
           <w:numId w:val="48"/>
         </w:numPr>
         <w:rPr>
-          <w:ins w:id="129" w:author="Alar Kvell" w:date="2011-04-08T01:23:00Z"/>
-        </w:rPr>
-      </w:pPr>
-      <w:ins w:id="130" w:author="Alar Kvell" w:date="2011-04-08T00:44:00Z">
+          <w:ins w:id="195" w:author="Alar Kvell" w:date="2011-04-08T01:23:00Z"/>
+        </w:rPr>
+      </w:pPr>
+      <w:ins w:id="196" w:author="Alar Kvell" w:date="2011-04-08T00:44:00Z">
         <w:r>
           <w:t>conf.name=smit-test</w:t>
         </w:r>
@@ -6283,15 +6651,15 @@
         <w:pStyle w:val="ListParagraph"/>
         <w:ind w:left="1440"/>
         <w:rPr>
-          <w:ins w:id="131" w:author="Alar Kvell" w:date="2011-04-08T00:44:00Z"/>
-        </w:rPr>
-      </w:pPr>
-      <w:ins w:id="132" w:author="Alar Kvell" w:date="2011-04-08T01:24:00Z">
+          <w:ins w:id="197" w:author="Alar Kvell" w:date="2011-04-08T00:44:00Z"/>
+        </w:rPr>
+      </w:pPr>
+      <w:ins w:id="198" w:author="Alar Kvell" w:date="2011-04-08T01:24:00Z">
         <w:r>
           <w:t xml:space="preserve">Seade conf.name väärtus viitab etc/conf all olevale kaustale, milles olevaid seadistusfaile kasutatakse </w:t>
         </w:r>
       </w:ins>
-      <w:ins w:id="133" w:author="Alar Kvell" w:date="2011-04-08T01:26:00Z">
+      <w:ins w:id="199" w:author="Alar Kvell" w:date="2011-04-08T01:26:00Z">
         <w:r>
           <w:t>andmebaasi</w:t>
         </w:r>
@@ -6308,10 +6676,10 @@
           <w:numId w:val="48"/>
         </w:numPr>
         <w:rPr>
-          <w:ins w:id="134" w:author="Alar Kvell" w:date="2011-04-08T01:27:00Z"/>
-        </w:rPr>
-      </w:pPr>
-      <w:ins w:id="135" w:author="Alar Kvell" w:date="2011-04-08T00:44:00Z">
+          <w:ins w:id="200" w:author="Alar Kvell" w:date="2011-04-08T01:27:00Z"/>
+        </w:rPr>
+      </w:pPr>
+      <w:ins w:id="201" w:author="Alar Kvell" w:date="2011-04-08T00:44:00Z">
         <w:r>
           <w:t>conf.organization.name</w:t>
         </w:r>
@@ -6319,7 +6687,7 @@
           <w:t>=</w:t>
         </w:r>
       </w:ins>
-      <w:ins w:id="136" w:author="Alar Kvell" w:date="2011-04-08T01:27:00Z">
+      <w:ins w:id="202" w:author="Alar Kvell" w:date="2011-04-08T01:27:00Z">
         <w:r>
           <w:t>mv</w:t>
         </w:r>
@@ -6330,15 +6698,15 @@
         <w:pStyle w:val="ListParagraph"/>
         <w:ind w:left="1440"/>
         <w:rPr>
-          <w:ins w:id="137" w:author="Alar Kvell" w:date="2011-04-08T01:29:00Z"/>
-        </w:rPr>
-      </w:pPr>
-      <w:ins w:id="138" w:author="Alar Kvell" w:date="2011-04-08T01:27:00Z">
+          <w:ins w:id="203" w:author="Alar Kvell" w:date="2011-04-08T01:29:00Z"/>
+        </w:rPr>
+      </w:pPr>
+      <w:ins w:id="204" w:author="Alar Kvell" w:date="2011-04-08T01:27:00Z">
         <w:r>
           <w:t>Seade conf.organization.name väärtus viitab etc/conf-organization</w:t>
         </w:r>
       </w:ins>
-      <w:ins w:id="139" w:author="Alar Kvell" w:date="2011-04-08T01:28:00Z">
+      <w:ins w:id="205" w:author="Alar Kvell" w:date="2011-04-08T01:28:00Z">
         <w:r>
           <w:t xml:space="preserve"> all olevale kaustale, milles olevaid seadistusfaile kasutatakse ehitamise puhul.</w:t>
         </w:r>
@@ -6352,10 +6720,10 @@
           <w:numId w:val="48"/>
         </w:numPr>
         <w:rPr>
-          <w:ins w:id="140" w:author="Alar Kvell" w:date="2011-04-08T01:29:00Z"/>
-        </w:rPr>
-      </w:pPr>
-      <w:ins w:id="141" w:author="Alar Kvell" w:date="2011-04-08T01:29:00Z">
+          <w:ins w:id="206" w:author="Alar Kvell" w:date="2011-04-08T01:29:00Z"/>
+        </w:rPr>
+      </w:pPr>
+      <w:ins w:id="207" w:author="Alar Kvell" w:date="2011-04-08T01:29:00Z">
         <w:r>
           <w:t>SiM/SMIT puhul määrata väärtuseks default</w:t>
         </w:r>
@@ -6369,15 +6737,15 @@
           <w:numId w:val="48"/>
         </w:numPr>
         <w:rPr>
-          <w:ins w:id="142" w:author="Alar Kvell" w:date="2011-04-08T00:45:00Z"/>
-        </w:rPr>
-      </w:pPr>
-      <w:ins w:id="143" w:author="Alar Kvell" w:date="2011-04-08T01:29:00Z">
+          <w:ins w:id="208" w:author="Alar Kvell" w:date="2011-04-08T00:45:00Z"/>
+        </w:rPr>
+      </w:pPr>
+      <w:ins w:id="209" w:author="Alar Kvell" w:date="2011-04-08T01:29:00Z">
         <w:r>
           <w:t>MV puhul määrata väärtuseks</w:t>
         </w:r>
       </w:ins>
-      <w:ins w:id="144" w:author="Alar Kvell" w:date="2011-04-08T01:30:00Z">
+      <w:ins w:id="210" w:author="Alar Kvell" w:date="2011-04-08T01:30:00Z">
         <w:r>
           <w:t xml:space="preserve"> mv</w:t>
         </w:r>
@@ -6391,15 +6759,15 @@
           <w:numId w:val="48"/>
         </w:numPr>
         <w:rPr>
-          <w:ins w:id="145" w:author="Alar Kvell" w:date="2011-04-08T01:30:00Z"/>
-        </w:rPr>
-      </w:pPr>
-      <w:ins w:id="146" w:author="Alar Kvell" w:date="2011-04-08T00:45:00Z">
+          <w:ins w:id="211" w:author="Alar Kvell" w:date="2011-04-08T01:30:00Z"/>
+        </w:rPr>
+      </w:pPr>
+      <w:ins w:id="212" w:author="Alar Kvell" w:date="2011-04-08T00:45:00Z">
         <w:r>
           <w:t>appserver=</w:t>
         </w:r>
       </w:ins>
-      <w:ins w:id="147" w:author="Alar Kvell" w:date="2011-04-08T01:27:00Z">
+      <w:ins w:id="213" w:author="Alar Kvell" w:date="2011-04-08T01:27:00Z">
         <w:r>
           <w:t>tomcat</w:t>
         </w:r>
@@ -6410,10 +6778,10 @@
         <w:pStyle w:val="ListParagraph"/>
         <w:ind w:left="1440"/>
         <w:rPr>
-          <w:ins w:id="148" w:author="Alar Kvell" w:date="2011-04-08T01:32:00Z"/>
-        </w:rPr>
-      </w:pPr>
-      <w:ins w:id="149" w:author="Alar Kvell" w:date="2011-04-08T01:30:00Z">
+          <w:ins w:id="214" w:author="Alar Kvell" w:date="2011-04-08T01:32:00Z"/>
+        </w:rPr>
+      </w:pPr>
+      <w:ins w:id="215" w:author="Alar Kvell" w:date="2011-04-08T01:30:00Z">
         <w:r>
           <w:t xml:space="preserve">Seade appserver väärtus viitab </w:t>
         </w:r>
@@ -6421,17 +6789,17 @@
           <w:t>rakendusserveri</w:t>
         </w:r>
       </w:ins>
-      <w:ins w:id="150" w:author="Alar Kvell" w:date="2011-04-08T01:32:00Z">
+      <w:ins w:id="216" w:author="Alar Kvell" w:date="2011-04-08T01:32:00Z">
         <w:r>
           <w:t>st sõltuvatele teekide kaustadele</w:t>
         </w:r>
       </w:ins>
-      <w:ins w:id="151" w:author="Alar Kvell" w:date="2011-04-08T01:30:00Z">
+      <w:ins w:id="217" w:author="Alar Kvell" w:date="2011-04-08T01:30:00Z">
         <w:r>
           <w:t xml:space="preserve"> </w:t>
         </w:r>
       </w:ins>
-      <w:ins w:id="152" w:author="Alar Kvell" w:date="2011-04-08T01:31:00Z">
+      <w:ins w:id="218" w:author="Alar Kvell" w:date="2011-04-08T01:31:00Z">
         <w:r>
           <w:t>(common/lib-${appserver} ja common/lib-dev-${appserver})</w:t>
         </w:r>
@@ -6439,17 +6807,17 @@
           <w:t xml:space="preserve">, </w:t>
         </w:r>
       </w:ins>
-      <w:ins w:id="153" w:author="Alar Kvell" w:date="2011-04-08T01:32:00Z">
+      <w:ins w:id="219" w:author="Alar Kvell" w:date="2011-04-08T01:32:00Z">
         <w:r>
           <w:t>milles olevaid faile</w:t>
         </w:r>
       </w:ins>
-      <w:ins w:id="154" w:author="Alar Kvell" w:date="2011-04-08T01:31:00Z">
+      <w:ins w:id="220" w:author="Alar Kvell" w:date="2011-04-08T01:31:00Z">
         <w:r>
           <w:t xml:space="preserve"> kasutatakse eh</w:t>
         </w:r>
       </w:ins>
-      <w:ins w:id="155" w:author="Alar Kvell" w:date="2011-04-08T01:32:00Z">
+      <w:ins w:id="221" w:author="Alar Kvell" w:date="2011-04-08T01:32:00Z">
         <w:r>
           <w:t>itamise puhul.</w:t>
         </w:r>
@@ -6463,10 +6831,10 @@
           <w:numId w:val="48"/>
         </w:numPr>
         <w:rPr>
-          <w:ins w:id="156" w:author="Alar Kvell" w:date="2011-04-08T01:32:00Z"/>
-        </w:rPr>
-      </w:pPr>
-      <w:ins w:id="157" w:author="Alar Kvell" w:date="2011-04-08T01:32:00Z">
+          <w:ins w:id="222" w:author="Alar Kvell" w:date="2011-04-08T01:32:00Z"/>
+        </w:rPr>
+      </w:pPr>
+      <w:ins w:id="223" w:author="Alar Kvell" w:date="2011-04-08T01:32:00Z">
         <w:r>
           <w:t>SiM/SMIT puhul määrata väärtuseks glassfish</w:t>
         </w:r>
@@ -6480,10 +6848,10 @@
           <w:numId w:val="48"/>
         </w:numPr>
         <w:rPr>
-          <w:ins w:id="158" w:author="Alar Kvell" w:date="2011-04-08T00:45:00Z"/>
-        </w:rPr>
-      </w:pPr>
-      <w:ins w:id="159" w:author="Alar Kvell" w:date="2011-04-08T01:33:00Z">
+          <w:ins w:id="224" w:author="Alar Kvell" w:date="2011-04-08T00:45:00Z"/>
+        </w:rPr>
+      </w:pPr>
+      <w:ins w:id="225" w:author="Alar Kvell" w:date="2011-04-08T01:33:00Z">
         <w:r>
           <w:t>MV puhul määrata väärtuseks tomcat</w:t>
         </w:r>
@@ -6497,10 +6865,10 @@
           <w:numId w:val="48"/>
         </w:numPr>
         <w:rPr>
-          <w:ins w:id="160" w:author="Alar Kvell" w:date="2011-04-08T00:45:00Z"/>
-        </w:rPr>
-      </w:pPr>
-      <w:ins w:id="161" w:author="Alar Kvell" w:date="2011-04-08T00:45:00Z">
+          <w:ins w:id="226" w:author="Alar Kvell" w:date="2011-04-08T00:45:00Z"/>
+        </w:rPr>
+      </w:pPr>
+      <w:ins w:id="227" w:author="Alar Kvell" w:date="2011-04-08T00:45:00Z">
         <w:r>
           <w:t>Käivitada ant clean-all war</w:t>
         </w:r>
@@ -6514,35 +6882,35 @@
           <w:numId w:val="48"/>
         </w:numPr>
         <w:rPr>
-          <w:ins w:id="162" w:author="Alar Kvell" w:date="2011-04-08T00:46:00Z"/>
-        </w:rPr>
-      </w:pPr>
-      <w:ins w:id="163" w:author="Alar Kvell" w:date="2011-04-08T00:45:00Z">
+          <w:ins w:id="228" w:author="Alar Kvell" w:date="2011-04-08T00:46:00Z"/>
+        </w:rPr>
+      </w:pPr>
+      <w:ins w:id="229" w:author="Alar Kvell" w:date="2011-04-08T00:45:00Z">
         <w:r>
           <w:t xml:space="preserve">Ehituse tulemusena tekkinud fail </w:t>
         </w:r>
       </w:ins>
-      <w:ins w:id="164" w:author="Alar Kvell" w:date="2011-04-08T01:06:00Z">
+      <w:ins w:id="230" w:author="Alar Kvell" w:date="2011-04-08T01:06:00Z">
         <w:r>
           <w:t>build/</w:t>
         </w:r>
       </w:ins>
-      <w:ins w:id="165" w:author="Alar Kvell" w:date="2011-04-08T00:45:00Z">
+      <w:ins w:id="231" w:author="Alar Kvell" w:date="2011-04-08T00:45:00Z">
         <w:r>
           <w:t>dhs-X.Y.Z.</w:t>
         </w:r>
       </w:ins>
-      <w:ins w:id="166" w:author="Alar Kvell" w:date="2011-04-08T00:46:00Z">
+      <w:ins w:id="232" w:author="Alar Kvell" w:date="2011-04-08T00:46:00Z">
         <w:r>
           <w:t>A</w:t>
         </w:r>
       </w:ins>
-      <w:ins w:id="167" w:author="Alar Kvell" w:date="2011-04-08T00:45:00Z">
+      <w:ins w:id="233" w:author="Alar Kvell" w:date="2011-04-08T00:45:00Z">
         <w:r>
           <w:t>.war li</w:t>
         </w:r>
       </w:ins>
-      <w:ins w:id="168" w:author="Alar Kvell" w:date="2011-04-08T00:46:00Z">
+      <w:ins w:id="234" w:author="Alar Kvell" w:date="2011-04-08T00:46:00Z">
         <w:r>
           <w:t>sada tarnitavasse pakki.</w:t>
         </w:r>
@@ -6556,24 +6924,15 @@
           <w:numId w:val="48"/>
         </w:numPr>
         <w:rPr>
-          <w:ins w:id="169" w:author="Alar Kvell" w:date="2011-04-08T00:49:00Z"/>
-        </w:rPr>
-        <w:pPrChange w:id="170" w:author="Alar Kvell" w:date="2011-04-08T00:45:00Z">
-          <w:pPr>
-            <w:pStyle w:val="ListParagraph"/>
-            <w:numPr>
-              <w:numId w:val="48"/>
-            </w:numPr>
-            <w:ind w:hanging="360"/>
-          </w:pPr>
-        </w:pPrChange>
-      </w:pPr>
-      <w:ins w:id="171" w:author="Alar Kvell" w:date="2011-04-08T00:48:00Z">
+          <w:ins w:id="235" w:author="Alar Kvell" w:date="2011-04-08T00:49:00Z"/>
+        </w:rPr>
+      </w:pPr>
+      <w:ins w:id="236" w:author="Alar Kvell" w:date="2011-04-08T00:48:00Z">
         <w:r>
           <w:t>Kui paigaldusjuhend on võrreldes viimase pakiga muutunud siis lisada tarnitavasse pakki paigaldusjuhend (</w:t>
         </w:r>
       </w:ins>
-      <w:ins w:id="172" w:author="Alar Kvell" w:date="2011-04-08T00:49:00Z">
+      <w:ins w:id="237" w:author="Alar Kvell" w:date="2011-04-08T00:49:00Z">
         <w:r>
           <w:t>SIM/SMIT puhul doc/</w:t>
         </w:r>
@@ -6584,12 +6943,12 @@
           <w:t xml:space="preserve">; </w:t>
         </w:r>
       </w:ins>
-      <w:ins w:id="173" w:author="Alar Kvell" w:date="2011-04-08T00:48:00Z">
+      <w:ins w:id="238" w:author="Alar Kvell" w:date="2011-04-08T00:48:00Z">
         <w:r>
           <w:t xml:space="preserve">MV </w:t>
         </w:r>
       </w:ins>
-      <w:ins w:id="174" w:author="Alar Kvell" w:date="2011-04-08T00:49:00Z">
+      <w:ins w:id="239" w:author="Alar Kvell" w:date="2011-04-08T00:49:00Z">
         <w:r>
           <w:t>puhul doc/Paigaldusjuhend (MV).docx)</w:t>
         </w:r>
@@ -6603,47 +6962,32 @@
           <w:numId w:val="48"/>
         </w:numPr>
         <w:rPr>
-          <w:ins w:id="175" w:author="Alar Kvell" w:date="2011-04-08T00:52:00Z"/>
-        </w:rPr>
-        <w:pPrChange w:id="176" w:author="Alar Kvell" w:date="2011-04-08T00:45:00Z">
-          <w:pPr>
-            <w:pStyle w:val="ListParagraph"/>
-            <w:numPr>
-              <w:numId w:val="48"/>
-            </w:numPr>
-            <w:ind w:hanging="360"/>
-          </w:pPr>
-        </w:pPrChange>
-      </w:pPr>
-      <w:ins w:id="177" w:author="Alar Kvell" w:date="2011-04-08T00:50:00Z">
+          <w:ins w:id="240" w:author="Alar Kvell" w:date="2011-04-08T00:52:00Z"/>
+        </w:rPr>
+      </w:pPr>
+      <w:ins w:id="241" w:author="Alar Kvell" w:date="2011-04-08T00:50:00Z">
         <w:r>
           <w:t xml:space="preserve">Kui tegemist on </w:t>
         </w:r>
       </w:ins>
-      <w:ins w:id="178" w:author="Alar Kvell" w:date="2011-04-08T00:51:00Z">
+      <w:ins w:id="242" w:author="Alar Kvell" w:date="2011-04-08T00:51:00Z">
         <w:r>
           <w:t xml:space="preserve">kõige esimeseks paigalduseks tarnega, siis lisada </w:t>
         </w:r>
       </w:ins>
-      <w:ins w:id="179" w:author="Alar Kvell" w:date="2011-04-08T00:52:00Z">
+      <w:ins w:id="243" w:author="Alar Kvell" w:date="2011-04-08T00:52:00Z">
         <w:r>
           <w:t xml:space="preserve">tarnitavasse </w:t>
         </w:r>
       </w:ins>
-      <w:ins w:id="180" w:author="Alar Kvell" w:date="2011-04-08T00:51:00Z">
+      <w:ins w:id="244" w:author="Alar Kvell" w:date="2011-04-08T00:51:00Z">
         <w:r>
           <w:t xml:space="preserve">pakki ka </w:t>
         </w:r>
       </w:ins>
-      <w:ins w:id="181" w:author="Alar Kvell" w:date="2011-04-08T00:52:00Z">
-        <w:r>
-          <w:t>n</w:t>
-        </w:r>
-        <w:r>
-          <w:t>äidis konfiguratsioonifailid ja skriptid</w:t>
-        </w:r>
-        <w:r>
-          <w:t>:</w:t>
+      <w:ins w:id="245" w:author="Alar Kvell" w:date="2011-04-08T00:52:00Z">
+        <w:r>
+          <w:t>näidis konfiguratsioonifailid ja skriptid:</w:t>
         </w:r>
       </w:ins>
     </w:p>
@@ -6655,20 +6999,20 @@
           <w:numId w:val="48"/>
         </w:numPr>
         <w:rPr>
-          <w:ins w:id="182" w:author="Alar Kvell" w:date="2011-04-08T00:56:00Z"/>
-        </w:rPr>
-      </w:pPr>
-      <w:ins w:id="183" w:author="Alar Kvell" w:date="2011-04-08T01:00:00Z">
+          <w:ins w:id="246" w:author="Alar Kvell" w:date="2011-04-08T00:56:00Z"/>
+        </w:rPr>
+      </w:pPr>
+      <w:ins w:id="247" w:author="Alar Kvell" w:date="2011-04-08T01:00:00Z">
         <w:r>
           <w:t>etc/</w:t>
         </w:r>
       </w:ins>
-      <w:ins w:id="184" w:author="Alar Kvell" w:date="2011-04-08T01:01:00Z">
+      <w:ins w:id="248" w:author="Alar Kvell" w:date="2011-04-08T01:01:00Z">
         <w:r>
           <w:t>conf/mv-andmevara/classes/</w:t>
         </w:r>
       </w:ins>
-      <w:ins w:id="185" w:author="Alar Kvell" w:date="2011-04-08T00:56:00Z">
+      <w:ins w:id="249" w:author="Alar Kvell" w:date="2011-04-08T00:56:00Z">
         <w:r>
           <w:t>alfresco-global.properties</w:t>
         </w:r>
@@ -6682,10 +7026,10 @@
           <w:numId w:val="48"/>
         </w:numPr>
         <w:rPr>
-          <w:ins w:id="186" w:author="Alar Kvell" w:date="2011-04-08T00:52:00Z"/>
-        </w:rPr>
-      </w:pPr>
-      <w:ins w:id="187" w:author="Alar Kvell" w:date="2011-04-08T00:52:00Z">
+          <w:ins w:id="250" w:author="Alar Kvell" w:date="2011-04-08T00:52:00Z"/>
+        </w:rPr>
+      </w:pPr>
+      <w:ins w:id="251" w:author="Alar Kvell" w:date="2011-04-08T00:52:00Z">
         <w:r>
           <w:t>common/etc/tomcat.sh</w:t>
         </w:r>
@@ -6699,15 +7043,12 @@
           <w:numId w:val="48"/>
         </w:numPr>
         <w:rPr>
-          <w:ins w:id="188" w:author="Alar Kvell" w:date="2011-04-08T00:52:00Z"/>
-        </w:rPr>
-      </w:pPr>
-      <w:ins w:id="189" w:author="Alar Kvell" w:date="2011-04-08T00:52:00Z">
-        <w:r>
-          <w:t>common/etc/</w:t>
-        </w:r>
-        <w:r>
-          <w:t>jvm-error.sh</w:t>
+          <w:ins w:id="252" w:author="Alar Kvell" w:date="2011-04-08T00:52:00Z"/>
+        </w:rPr>
+      </w:pPr>
+      <w:ins w:id="253" w:author="Alar Kvell" w:date="2011-04-08T00:52:00Z">
+        <w:r>
+          <w:t>common/etc/jvm-error.sh</w:t>
         </w:r>
       </w:ins>
     </w:p>
@@ -6719,37 +7060,35 @@
           <w:numId w:val="48"/>
         </w:numPr>
         <w:rPr>
-          <w:ins w:id="190" w:author="Alar Kvell" w:date="2011-04-08T01:01:00Z"/>
-        </w:rPr>
-      </w:pPr>
-      <w:ins w:id="191" w:author="Alar Kvell" w:date="2011-04-08T00:52:00Z">
-        <w:r>
-          <w:t>common/etc/</w:t>
-        </w:r>
-        <w:r>
-          <w:t>index.jsp</w:t>
-        </w:r>
-      </w:ins>
-    </w:p>
-    <w:p>
-      <w:pPr>
-        <w:rPr>
-          <w:ins w:id="192" w:author="Alar Kvell" w:date="2011-04-08T01:01:00Z"/>
-        </w:rPr>
-      </w:pPr>
-    </w:p>
-    <w:p>
-      <w:pPr>
-        <w:rPr>
-          <w:ins w:id="193" w:author="Alar Kvell" w:date="2011-04-08T01:02:00Z"/>
-        </w:rPr>
-      </w:pPr>
-      <w:ins w:id="194" w:author="Alar Kvell" w:date="2011-04-08T01:01:00Z">
-        <w:r>
+          <w:ins w:id="254" w:author="Alar Kvell" w:date="2011-04-08T01:01:00Z"/>
+        </w:rPr>
+      </w:pPr>
+      <w:ins w:id="255" w:author="Alar Kvell" w:date="2011-04-08T00:52:00Z">
+        <w:r>
+          <w:t>common/etc/index.jsp</w:t>
+        </w:r>
+      </w:ins>
+    </w:p>
+    <w:p>
+      <w:pPr>
+        <w:rPr>
+          <w:ins w:id="256" w:author="Alar Kvell" w:date="2011-04-08T01:01:00Z"/>
+        </w:rPr>
+      </w:pPr>
+    </w:p>
+    <w:p>
+      <w:pPr>
+        <w:rPr>
+          <w:ins w:id="257" w:author="Alar Kvell" w:date="2011-04-08T01:02:00Z"/>
+        </w:rPr>
+      </w:pPr>
+      <w:ins w:id="258" w:author="Alar Kvell" w:date="2011-04-08T01:01:00Z">
+        <w:r>
+          <w:lastRenderedPageBreak/>
           <w:t>Kui CAS rakendus on muutunud võrreldes viim</w:t>
         </w:r>
       </w:ins>
-      <w:ins w:id="195" w:author="Alar Kvell" w:date="2011-04-08T01:02:00Z">
+      <w:ins w:id="259" w:author="Alar Kvell" w:date="2011-04-08T01:02:00Z">
         <w:r>
           <w:t>ase pakiga, siis teostada CAS rakenduse ehitamine järgnevalt:</w:t>
         </w:r>
@@ -6763,10 +7102,10 @@
           <w:numId w:val="48"/>
         </w:numPr>
         <w:rPr>
-          <w:ins w:id="196" w:author="Alar Kvell" w:date="2011-04-08T01:02:00Z"/>
-        </w:rPr>
-      </w:pPr>
-      <w:ins w:id="197" w:author="Alar Kvell" w:date="2011-04-08T01:02:00Z">
+          <w:ins w:id="260" w:author="Alar Kvell" w:date="2011-04-08T01:02:00Z"/>
+        </w:rPr>
+      </w:pPr>
+      <w:ins w:id="261" w:author="Alar Kvell" w:date="2011-04-08T01:02:00Z">
         <w:r>
           <w:t>Liikuda cas kausta</w:t>
         </w:r>
@@ -6780,10 +7119,10 @@
           <w:numId w:val="48"/>
         </w:numPr>
         <w:rPr>
-          <w:ins w:id="198" w:author="Alar Kvell" w:date="2011-04-08T01:02:00Z"/>
-        </w:rPr>
-      </w:pPr>
-      <w:ins w:id="199" w:author="Alar Kvell" w:date="2011-04-08T01:02:00Z">
+          <w:ins w:id="262" w:author="Alar Kvell" w:date="2011-04-08T01:02:00Z"/>
+        </w:rPr>
+      </w:pPr>
+      <w:ins w:id="263" w:author="Alar Kvell" w:date="2011-04-08T01:02:00Z">
         <w:r>
           <w:t>Käivitada mvn clean package</w:t>
         </w:r>
@@ -6797,29 +7136,20 @@
           <w:numId w:val="48"/>
         </w:numPr>
         <w:rPr>
-          <w:ins w:id="200" w:author="Alar Kvell" w:date="2011-04-08T01:07:00Z"/>
-        </w:rPr>
-        <w:pPrChange w:id="201" w:author="Alar Kvell" w:date="2011-04-08T01:02:00Z">
-          <w:pPr>
-            <w:pStyle w:val="ListParagraph"/>
-            <w:numPr>
-              <w:numId w:val="48"/>
-            </w:numPr>
-            <w:ind w:hanging="360"/>
-          </w:pPr>
-        </w:pPrChange>
-      </w:pPr>
-      <w:ins w:id="202" w:author="Alar Kvell" w:date="2011-04-08T01:06:00Z">
+          <w:ins w:id="264" w:author="Alar Kvell" w:date="2011-04-08T01:07:00Z"/>
+        </w:rPr>
+      </w:pPr>
+      <w:ins w:id="265" w:author="Alar Kvell" w:date="2011-04-08T01:06:00Z">
         <w:r>
           <w:t xml:space="preserve">Ehituse tulemusena tekkinud fail </w:t>
         </w:r>
       </w:ins>
-      <w:ins w:id="203" w:author="Alar Kvell" w:date="2011-04-08T01:07:00Z">
+      <w:ins w:id="266" w:author="Alar Kvell" w:date="2011-04-08T01:07:00Z">
         <w:r>
           <w:t>target/cas</w:t>
         </w:r>
       </w:ins>
-      <w:ins w:id="204" w:author="Alar Kvell" w:date="2011-04-08T01:06:00Z">
+      <w:ins w:id="267" w:author="Alar Kvell" w:date="2011-04-08T01:06:00Z">
         <w:r>
           <w:t>.war lisada tarnitavasse pakki.</w:t>
         </w:r>
@@ -6833,10 +7163,10 @@
           <w:numId w:val="48"/>
         </w:numPr>
         <w:rPr>
-          <w:ins w:id="205" w:author="Alar Kvell" w:date="2011-04-08T01:07:00Z"/>
-        </w:rPr>
-      </w:pPr>
-      <w:ins w:id="206" w:author="Alar Kvell" w:date="2011-04-08T01:07:00Z">
+          <w:ins w:id="268" w:author="Alar Kvell" w:date="2011-04-08T01:07:00Z"/>
+        </w:rPr>
+      </w:pPr>
+      <w:ins w:id="269" w:author="Alar Kvell" w:date="2011-04-08T01:07:00Z">
         <w:r>
           <w:t>Kui tegemist on kõige esimeseks paigalduseks tarnega, siis lisada tarnitavasse pakki ka näidis konfiguratsioonifailid:</w:t>
         </w:r>
@@ -6850,10 +7180,10 @@
           <w:numId w:val="48"/>
         </w:numPr>
         <w:rPr>
-          <w:ins w:id="207" w:author="Alar Kvell" w:date="2011-04-08T01:07:00Z"/>
-        </w:rPr>
-      </w:pPr>
-      <w:ins w:id="208" w:author="Alar Kvell" w:date="2011-04-08T01:08:00Z">
+          <w:ins w:id="270" w:author="Alar Kvell" w:date="2011-04-08T01:07:00Z"/>
+        </w:rPr>
+      </w:pPr>
+      <w:ins w:id="271" w:author="Alar Kvell" w:date="2011-04-08T01:08:00Z">
         <w:r>
           <w:t>configuration/</w:t>
         </w:r>
@@ -6870,10 +7200,10 @@
           <w:numId w:val="48"/>
         </w:numPr>
         <w:rPr>
-          <w:ins w:id="209" w:author="Alar Kvell" w:date="2011-04-08T01:07:00Z"/>
-        </w:rPr>
-      </w:pPr>
-      <w:ins w:id="210" w:author="Alar Kvell" w:date="2011-04-08T01:08:00Z">
+          <w:ins w:id="272" w:author="Alar Kvell" w:date="2011-04-08T01:07:00Z"/>
+        </w:rPr>
+      </w:pPr>
+      <w:ins w:id="273" w:author="Alar Kvell" w:date="2011-04-08T01:08:00Z">
         <w:r>
           <w:t>configuration/</w:t>
         </w:r>
@@ -6885,78 +7215,66 @@
     <w:p>
       <w:pPr>
         <w:rPr>
-          <w:ins w:id="211" w:author="Alar Kvell" w:date="2011-04-08T01:10:00Z"/>
-        </w:rPr>
-      </w:pPr>
-    </w:p>
-    <w:p>
-      <w:pPr>
-        <w:rPr>
-          <w:ins w:id="212" w:author="Alar Kvell" w:date="2011-04-08T01:28:00Z"/>
-        </w:rPr>
-      </w:pPr>
-      <w:ins w:id="213" w:author="Alar Kvell" w:date="2011-04-08T01:10:00Z">
+          <w:ins w:id="274" w:author="Alar Kvell" w:date="2011-04-08T01:10:00Z"/>
+        </w:rPr>
+      </w:pPr>
+    </w:p>
+    <w:p>
+      <w:pPr>
+        <w:rPr>
+          <w:ins w:id="275" w:author="Alar Kvell" w:date="2011-04-08T01:28:00Z"/>
+        </w:rPr>
+      </w:pPr>
+      <w:ins w:id="276" w:author="Alar Kvell" w:date="2011-04-08T01:10:00Z">
         <w:r>
           <w:t>Kui MSO teenus on muutunud võrreldes viimase pakiga, siis</w:t>
         </w:r>
       </w:ins>
-      <w:ins w:id="214" w:author="Alar Kvell" w:date="2011-04-08T01:12:00Z">
+      <w:ins w:id="277" w:author="Alar Kvell" w:date="2011-04-08T01:12:00Z">
         <w:r>
           <w:t xml:space="preserve"> </w:t>
         </w:r>
       </w:ins>
-      <w:ins w:id="215" w:author="Alar Kvell" w:date="2011-04-08T01:10:00Z">
+      <w:ins w:id="278" w:author="Alar Kvell" w:date="2011-04-08T01:10:00Z">
         <w:r>
           <w:t xml:space="preserve">teostada </w:t>
         </w:r>
       </w:ins>
-      <w:ins w:id="216" w:author="Alar Kvell" w:date="2011-04-08T01:11:00Z">
+      <w:ins w:id="279" w:author="Alar Kvell" w:date="2011-04-08T01:11:00Z">
         <w:r>
           <w:t>MSO teenuse ehitamine vastavalt juhendile mso-service/doc/Paigaldusjuhend.docx</w:t>
         </w:r>
       </w:ins>
-      <w:ins w:id="217" w:author="Alar Kvell" w:date="2011-04-08T01:12:00Z">
+      <w:ins w:id="280" w:author="Alar Kvell" w:date="2011-04-08T01:12:00Z">
         <w:r>
           <w:t xml:space="preserve"> ning lisada tarnitavasse pakki fail</w:t>
         </w:r>
       </w:ins>
-      <w:ins w:id="218" w:author="Alar Kvell" w:date="2011-04-08T01:13:00Z">
+      <w:ins w:id="281" w:author="Alar Kvell" w:date="2011-04-08T01:13:00Z">
         <w:r>
           <w:t>id</w:t>
         </w:r>
       </w:ins>
-      <w:ins w:id="219" w:author="Alar Kvell" w:date="2011-04-08T01:12:00Z">
+      <w:ins w:id="282" w:author="Alar Kvell" w:date="2011-04-08T01:12:00Z">
         <w:r>
           <w:t xml:space="preserve"> mso-service/</w:t>
         </w:r>
       </w:ins>
-      <w:ins w:id="220" w:author="Alar Kvell" w:date="2011-04-08T01:13:00Z">
-        <w:r>
-          <w:t>build/</w:t>
-        </w:r>
-        <w:r>
-          <w:t>mso-service.zip</w:t>
-        </w:r>
-        <w:r>
-          <w:t xml:space="preserve"> ja </w:t>
-        </w:r>
-        <w:r>
-          <w:t>mso-service/doc/Paigaldusjuhend.docx</w:t>
-        </w:r>
-        <w:r>
-          <w:t xml:space="preserve"> (kui on muutunud võrreldes viimases pakis sisaldunuga).</w:t>
-        </w:r>
-      </w:ins>
-    </w:p>
-    <w:p>
-      <w:pPr>
-        <w:rPr>
-          <w:ins w:id="221" w:author="Alar Kvell" w:date="2011-04-08T01:28:00Z"/>
-        </w:rPr>
-      </w:pPr>
-    </w:p>
-    <w:p>
-      <w:ins w:id="222" w:author="Alar Kvell" w:date="2011-04-08T01:28:00Z">
+      <w:ins w:id="283" w:author="Alar Kvell" w:date="2011-04-08T01:13:00Z">
+        <w:r>
+          <w:t>build/mso-service.zip ja mso-service/doc/Paigaldusjuhend.docx (kui on muutunud võrreldes viimases pakis sisaldunuga).</w:t>
+        </w:r>
+      </w:ins>
+    </w:p>
+    <w:p>
+      <w:pPr>
+        <w:rPr>
+          <w:ins w:id="284" w:author="Alar Kvell" w:date="2011-04-08T01:28:00Z"/>
+        </w:rPr>
+      </w:pPr>
+    </w:p>
+    <w:p>
+      <w:ins w:id="285" w:author="Alar Kvell" w:date="2011-04-08T01:28:00Z">
         <w:r>
           <w:t>OCR teenust MV puhul ei kasutata.</w:t>
         </w:r>
@@ -7010,7 +7328,19 @@
       <w:rPr>
         <w:lang w:val="de-DE"/>
       </w:rPr>
-      <w:t>DHS spetsifikatsioon</w:t>
+      <w:t>Delta</w:t>
+    </w:r>
+    <w:r>
+      <w:rPr>
+        <w:lang w:val="de-DE"/>
+      </w:rPr>
+      <w:t xml:space="preserve"> </w:t>
+    </w:r>
+    <w:r>
+      <w:rPr>
+        <w:lang w:val="de-DE"/>
+      </w:rPr>
+      <w:t>spetsifikatsioon</w:t>
     </w:r>
     <w:r>
       <w:rPr>
@@ -7052,7 +7382,7 @@
       <w:rPr>
         <w:lang w:val="de-DE"/>
       </w:rPr>
-      <w:t>14</w:t>
+      <w:t>1</w:t>
     </w:r>
     <w:r>
       <w:fldChar w:fldCharType="end"/>
@@ -7079,7 +7409,7 @@
       <w:rPr>
         <w:lang w:val="de-DE"/>
       </w:rPr>
-      <w:t>14</w:t>
+      <w:t>15</w:t>
     </w:r>
     <w:r>
       <w:fldChar w:fldCharType="end"/>
@@ -7118,10 +7448,7 @@
       </w:tabs>
     </w:pPr>
     <w:r>
-      <w:t>Delta</w:t>
-    </w:r>
-    <w:r>
-      <w:t xml:space="preserve"> </w:t>
+      <w:t xml:space="preserve">Delta </w:t>
     </w:r>
     <w:r>
       <w:t>- Paigaldusjuhend</w:t>
@@ -13199,6 +13526,21 @@
 </file>
 
 <file path=customXml/item1.xml><?xml version="1.0" encoding="utf-8"?>
+<?mso-contentType ?>
+<FormTemplates xmlns="http://schemas.microsoft.com/sharepoint/v3/contenttype/forms">
+  <Display>DocumentLibraryForm</Display>
+  <Edit>DocumentLibraryForm</Edit>
+  <New>DocumentLibraryForm</New>
+</FormTemplates>
+</file>
+
+<file path=customXml/item2.xml><?xml version="1.0" encoding="utf-8"?>
+<p:properties xmlns:p="http://schemas.microsoft.com/office/2006/metadata/properties" xmlns:xsi="http://www.w3.org/2001/XMLSchema-instance">
+  <documentManagement/>
+</p:properties>
+</file>
+
+<file path=customXml/item3.xml><?xml version="1.0" encoding="utf-8"?>
 <ct:contentTypeSchema xmlns:ct="http://schemas.microsoft.com/office/2006/metadata/contentType" xmlns:ma="http://schemas.microsoft.com/office/2006/metadata/properties/metaAttributes" ct:_="" ma:_="" ma:contentTypeName="Document" ma:contentTypeID="0x010100DE81380FA01A9A4DBD6593BEB0F2D97D" ma:contentTypeVersion="0" ma:contentTypeDescription="Create a new document." ma:contentTypeScope="" ma:versionID="3350e191db1efd99e978635d6318665a">
   <xsd:schema xmlns:xsd="http://www.w3.org/2001/XMLSchema" xmlns:p="http://schemas.microsoft.com/office/2006/metadata/properties" targetNamespace="http://schemas.microsoft.com/office/2006/metadata/properties" ma:root="true" ma:fieldsID="4aeb20c0e3442673af7ee10786458764">
     <xsd:element name="properties">
@@ -13247,26 +13589,27 @@
 </ct:contentTypeSchema>
 </file>
 
-<file path=customXml/item2.xml><?xml version="1.0" encoding="utf-8"?>
-<p:properties xmlns:p="http://schemas.microsoft.com/office/2006/metadata/properties" xmlns:xsi="http://www.w3.org/2001/XMLSchema-instance">
-  <documentManagement/>
-</p:properties>
-</file>
-
-<file path=customXml/item3.xml><?xml version="1.0" encoding="utf-8"?>
-<?mso-contentType ?>
-<FormTemplates xmlns="http://schemas.microsoft.com/sharepoint/v3/contenttype/forms">
-  <Display>DocumentLibraryForm</Display>
-  <Edit>DocumentLibraryForm</Edit>
-  <New>DocumentLibraryForm</New>
-</FormTemplates>
-</file>
-
 <file path=customXml/item4.xml><?xml version="1.0" encoding="utf-8"?>
 <b:Sources xmlns:b="http://schemas.openxmlformats.org/officeDocument/2006/bibliography" xmlns="http://schemas.openxmlformats.org/officeDocument/2006/bibliography" SelectedStyle="\APA.XSL" StyleName="APA"/>
 </file>
 
 <file path=customXml/itemProps1.xml><?xml version="1.0" encoding="utf-8"?>
+<ds:datastoreItem xmlns:ds="http://schemas.openxmlformats.org/officeDocument/2006/customXml" ds:itemID="{68AC399B-743A-40FE-954B-C68B9BE45D26}">
+  <ds:schemaRefs>
+    <ds:schemaRef ds:uri="http://schemas.microsoft.com/sharepoint/v3/contenttype/forms"/>
+  </ds:schemaRefs>
+</ds:datastoreItem>
+</file>
+
+<file path=customXml/itemProps2.xml><?xml version="1.0" encoding="utf-8"?>
+<ds:datastoreItem xmlns:ds="http://schemas.openxmlformats.org/officeDocument/2006/customXml" ds:itemID="{DB463C2D-328F-4C2A-9D9F-1631ADBC932C}">
+  <ds:schemaRefs>
+    <ds:schemaRef ds:uri="http://schemas.microsoft.com/office/2006/metadata/properties"/>
+  </ds:schemaRefs>
+</ds:datastoreItem>
+</file>
+
+<file path=customXml/itemProps3.xml><?xml version="1.0" encoding="utf-8"?>
 <ds:datastoreItem xmlns:ds="http://schemas.openxmlformats.org/officeDocument/2006/customXml" ds:itemID="{C7261ECC-4654-4FDA-B4AE-BFDE968BF07A}">
   <ds:schemaRefs>
     <ds:schemaRef ds:uri="http://schemas.microsoft.com/office/2006/metadata/contentType"/>
@@ -13281,24 +13624,8 @@
 </ds:datastoreItem>
 </file>
 
-<file path=customXml/itemProps2.xml><?xml version="1.0" encoding="utf-8"?>
-<ds:datastoreItem xmlns:ds="http://schemas.openxmlformats.org/officeDocument/2006/customXml" ds:itemID="{DB463C2D-328F-4C2A-9D9F-1631ADBC932C}">
-  <ds:schemaRefs>
-    <ds:schemaRef ds:uri="http://schemas.microsoft.com/office/2006/metadata/properties"/>
-  </ds:schemaRefs>
-</ds:datastoreItem>
-</file>
-
-<file path=customXml/itemProps3.xml><?xml version="1.0" encoding="utf-8"?>
-<ds:datastoreItem xmlns:ds="http://schemas.openxmlformats.org/officeDocument/2006/customXml" ds:itemID="{68AC399B-743A-40FE-954B-C68B9BE45D26}">
-  <ds:schemaRefs>
-    <ds:schemaRef ds:uri="http://schemas.microsoft.com/sharepoint/v3/contenttype/forms"/>
-  </ds:schemaRefs>
-</ds:datastoreItem>
-</file>
-
 <file path=customXml/itemProps4.xml><?xml version="1.0" encoding="utf-8"?>
-<ds:datastoreItem xmlns:ds="http://schemas.openxmlformats.org/officeDocument/2006/customXml" ds:itemID="{812C929F-C91A-4E6C-A060-B91F9A9A886F}">
+<ds:datastoreItem xmlns:ds="http://schemas.openxmlformats.org/officeDocument/2006/customXml" ds:itemID="{8784D5C6-F96D-4C7B-BD62-713FC3474E0F}">
   <ds:schemaRefs>
     <ds:schemaRef ds:uri="http://schemas.openxmlformats.org/officeDocument/2006/bibliography"/>
   </ds:schemaRefs>

</xml_diff>